<commit_message>
added new java questions
</commit_message>
<xml_diff>
--- a/interview.docx
+++ b/interview.docx
@@ -3028,7 +3028,7 @@
           </mc:Choice>
           <mc:Fallback>
             <w:pict>
-              <v:shapetype w14:anchorId="60F2DD02" id="_x0000_t13" coordsize="21600,21600" o:spt="13" adj="16200,5400" path="m@0,l@0@1,0@1,0@2@0@2@0,21600,21600,10800xe">
+              <v:shapetype w14:anchorId="7741C280" id="_x0000_t13" coordsize="21600,21600" o:spt="13" adj="16200,5400" path="m@0,l@0@1,0@1,0@2@0@2@0,21600,21600,10800xe">
                 <v:stroke joinstyle="miter"/>
                 <v:formulas>
                   <v:f eqn="val #0"/>
@@ -3146,7 +3146,7 @@
           </mc:Choice>
           <mc:Fallback>
             <w:pict>
-              <v:shapetype w14:anchorId="42DBB8F1" id="_x0000_t105" coordsize="21600,21600" o:spt="105" adj="12960,19440,14400" path="wr,0@3@23,0@22@4,0@15,0@1@23@7,0@13@2l@14@2@8@22@12@2at,0@3@23@11@2@17@26@15,0@1@23@17@26@15@22xewr,0@3@23@4,0@17@26nfe">
+              <v:shapetype w14:anchorId="149E08EC" id="_x0000_t105" coordsize="21600,21600" o:spt="105" adj="12960,19440,14400" path="wr,0@3@23,0@22@4,0@15,0@1@23@7,0@13@2l@14@2@8@22@12@2at,0@3@23@11@2@17@26@15,0@1@23@17@26@15@22xewr,0@3@23@4,0@17@26nfe">
                 <v:stroke joinstyle="miter"/>
                 <v:formulas>
                   <v:f eqn="val #0"/>
@@ -3280,7 +3280,7 @@
           </mc:Choice>
           <mc:Fallback>
             <w:pict>
-              <v:shapetype w14:anchorId="0074BD03" id="_x0000_t102" coordsize="21600,21600" o:spt="102" adj="12960,19440,14400" path="ar,0@23@3@22,,0@4,0@15@23@1,0@7@2@13l@2@14@22@8@2@12wa,0@23@3@2@11@26@17,0@15@23@1@26@17@22@15xear,0@23@3,0@4@26@17nfe">
+              <v:shapetype w14:anchorId="3AE860F3" id="_x0000_t102" coordsize="21600,21600" o:spt="102" adj="12960,19440,14400" path="ar,0@23@3@22,,0@4,0@15@23@1,0@7@2@13l@2@14@22@8@2@12wa,0@23@3@2@11@26@17,0@15@23@1@26@17@22@15xear,0@23@3,0@4@26@17nfe">
                 <v:stroke joinstyle="miter"/>
                 <v:formulas>
                   <v:f eqn="val #0"/>
@@ -3421,7 +3421,7 @@
           </mc:Choice>
           <mc:Fallback>
             <w:pict>
-              <v:shape w14:anchorId="2F71E264" id="Curved Down Arrow 4" o:spid="_x0000_s1026" type="#_x0000_t105" style="position:absolute;margin-left:149.5pt;margin-top:4.5pt;width:20.6pt;height:6.5pt;rotation:5695097fd;z-index:251654144;visibility:visible;mso-wrap-style:square;mso-width-percent:0;mso-height-percent:0;mso-wrap-distance-left:9pt;mso-wrap-distance-top:0;mso-wrap-distance-right:9pt;mso-wrap-distance-bottom:0;mso-position-horizontal:absolute;mso-position-horizontal-relative:text;mso-position-vertical:absolute;mso-position-vertical-relative:text;mso-width-percent:0;mso-height-percent:0;mso-width-relative:margin;mso-height-relative:margin;v-text-anchor:middle" o:gfxdata="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" adj="18192,20748,16200" fillcolor="#4f81bd [3204]" strokecolor="#243f60 [1604]" strokeweight="2pt"/>
+              <v:shape w14:anchorId="20FB04FC" id="Curved Down Arrow 4" o:spid="_x0000_s1026" type="#_x0000_t105" style="position:absolute;margin-left:149.5pt;margin-top:4.5pt;width:20.6pt;height:6.5pt;rotation:5695097fd;z-index:251654144;visibility:visible;mso-wrap-style:square;mso-width-percent:0;mso-height-percent:0;mso-wrap-distance-left:9pt;mso-wrap-distance-top:0;mso-wrap-distance-right:9pt;mso-wrap-distance-bottom:0;mso-position-horizontal:absolute;mso-position-horizontal-relative:text;mso-position-vertical:absolute;mso-position-vertical-relative:text;mso-width-percent:0;mso-height-percent:0;mso-width-relative:margin;mso-height-relative:margin;v-text-anchor:middle" o:gfxdata="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" adj="18192,20748,16200" fillcolor="#4f81bd [3204]" strokecolor="#243f60 [1604]" strokeweight="2pt"/>
             </w:pict>
           </mc:Fallback>
         </mc:AlternateContent>
@@ -3500,7 +3500,7 @@
           </mc:Choice>
           <mc:Fallback>
             <w:pict>
-              <v:shape w14:anchorId="1695DB79" id="Right Arrow 9" o:spid="_x0000_s1026" type="#_x0000_t13" style="position:absolute;margin-left:31.7pt;margin-top:44.25pt;width:125.75pt;height:4.5pt;flip:y;z-index:251663360;visibility:visible;mso-wrap-style:square;mso-height-percent:0;mso-wrap-distance-left:9pt;mso-wrap-distance-top:0;mso-wrap-distance-right:9pt;mso-wrap-distance-bottom:0;mso-position-horizontal:absolute;mso-position-horizontal-relative:text;mso-position-vertical:absolute;mso-position-vertical-relative:text;mso-height-percent:0;mso-height-relative:margin;v-text-anchor:middle" o:gfxdata="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" adj="21213" fillcolor="#4f81bd [3204]" stroked="f" strokeweight="2.75pt"/>
+              <v:shape w14:anchorId="6F362825" id="Right Arrow 9" o:spid="_x0000_s1026" type="#_x0000_t13" style="position:absolute;margin-left:31.7pt;margin-top:44.25pt;width:125.75pt;height:4.5pt;flip:y;z-index:251663360;visibility:visible;mso-wrap-style:square;mso-height-percent:0;mso-wrap-distance-left:9pt;mso-wrap-distance-top:0;mso-wrap-distance-right:9pt;mso-wrap-distance-bottom:0;mso-position-horizontal:absolute;mso-position-horizontal-relative:text;mso-position-vertical:absolute;mso-position-vertical-relative:text;mso-height-percent:0;mso-height-relative:margin;v-text-anchor:middle" o:gfxdata="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" adj="21213" fillcolor="#4f81bd [3204]" stroked="f" strokeweight="2.75pt"/>
             </w:pict>
           </mc:Fallback>
         </mc:AlternateContent>
@@ -3579,7 +3579,7 @@
           </mc:Choice>
           <mc:Fallback>
             <w:pict>
-              <v:shape w14:anchorId="70167CC7" id="Right Arrow 8" o:spid="_x0000_s1026" type="#_x0000_t13" style="position:absolute;margin-left:32.2pt;margin-top:17pt;width:125.75pt;height:4.5pt;rotation:180;flip:y;z-index:251660288;visibility:visible;mso-wrap-style:square;mso-height-percent:0;mso-wrap-distance-left:9pt;mso-wrap-distance-top:0;mso-wrap-distance-right:9pt;mso-wrap-distance-bottom:0;mso-position-horizontal:absolute;mso-position-horizontal-relative:text;mso-position-vertical:absolute;mso-position-vertical-relative:text;mso-height-percent:0;mso-height-relative:margin;v-text-anchor:middle" o:gfxdata="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" adj="21213" fillcolor="#4f81bd [3204]" stroked="f" strokeweight="2.75pt"/>
+              <v:shape w14:anchorId="091C960A" id="Right Arrow 8" o:spid="_x0000_s1026" type="#_x0000_t13" style="position:absolute;margin-left:32.2pt;margin-top:17pt;width:125.75pt;height:4.5pt;rotation:180;flip:y;z-index:251660288;visibility:visible;mso-wrap-style:square;mso-height-percent:0;mso-wrap-distance-left:9pt;mso-wrap-distance-top:0;mso-wrap-distance-right:9pt;mso-wrap-distance-bottom:0;mso-position-horizontal:absolute;mso-position-horizontal-relative:text;mso-position-vertical:absolute;mso-position-vertical-relative:text;mso-height-percent:0;mso-height-relative:margin;v-text-anchor:middle" o:gfxdata="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" adj="21213" fillcolor="#4f81bd [3204]" stroked="f" strokeweight="2.75pt"/>
             </w:pict>
           </mc:Fallback>
         </mc:AlternateContent>
@@ -3923,8 +3923,6 @@
         <w:pStyle w:val="ListParagraph"/>
         <w:spacing w:after="100" w:afterAutospacing="1" w:line="240" w:lineRule="auto"/>
         <w:rPr>
-          <w:rFonts w:ascii="Consolas" w:hAnsi="Consolas" w:cs="Consolas"/>
-          <w:color w:val="000000"/>
           <w:sz w:val="16"/>
           <w:szCs w:val="16"/>
         </w:rPr>
@@ -4045,456 +4043,780 @@
         <w:br/>
         <w:t>           }</w:t>
       </w:r>
+      <w:r>
+        <w:rPr>
+          <w:sz w:val="16"/>
+          <w:szCs w:val="16"/>
+        </w:rPr>
+        <w:br/>
+        <w:t>        }</w:t>
+      </w:r>
+      <w:r>
+        <w:rPr>
+          <w:sz w:val="16"/>
+          <w:szCs w:val="16"/>
+        </w:rPr>
+        <w:br/>
+        <w:t>    }</w:t>
+      </w:r>
+      <w:r>
+        <w:rPr>
+          <w:sz w:val="16"/>
+          <w:szCs w:val="16"/>
+        </w:rPr>
+        <w:br/>
+        <w:t>    static int[][] createArray(int row,int col){</w:t>
+      </w:r>
+      <w:r>
+        <w:rPr>
+          <w:sz w:val="16"/>
+          <w:szCs w:val="16"/>
+        </w:rPr>
+        <w:br/>
+        <w:t>        int ar[][]=new int[row][col];</w:t>
+      </w:r>
+      <w:r>
+        <w:rPr>
+          <w:sz w:val="16"/>
+          <w:szCs w:val="16"/>
+        </w:rPr>
+        <w:br/>
+        <w:t>        int k=1;</w:t>
+      </w:r>
+      <w:r>
+        <w:rPr>
+          <w:sz w:val="16"/>
+          <w:szCs w:val="16"/>
+        </w:rPr>
+        <w:br/>
+        <w:t>        for(int i=0;i&lt;row;i++){</w:t>
+      </w:r>
+      <w:r>
+        <w:rPr>
+          <w:sz w:val="16"/>
+          <w:szCs w:val="16"/>
+        </w:rPr>
+        <w:br/>
+        <w:t>            for(int j=0;j&lt;col;j++){</w:t>
+      </w:r>
+      <w:r>
+        <w:rPr>
+          <w:sz w:val="16"/>
+          <w:szCs w:val="16"/>
+        </w:rPr>
+        <w:br/>
+        <w:t>                ar[i][j]=k++;</w:t>
+      </w:r>
+      <w:r>
+        <w:rPr>
+          <w:sz w:val="16"/>
+          <w:szCs w:val="16"/>
+        </w:rPr>
+        <w:br/>
+        <w:t>            }</w:t>
+      </w:r>
+      <w:r>
+        <w:rPr>
+          <w:sz w:val="16"/>
+          <w:szCs w:val="16"/>
+        </w:rPr>
+        <w:br/>
+        <w:t>        }</w:t>
+      </w:r>
+      <w:r>
+        <w:rPr>
+          <w:sz w:val="16"/>
+          <w:szCs w:val="16"/>
+        </w:rPr>
+        <w:br/>
+        <w:t>        for(int i=0;i&lt;row;i++){</w:t>
+      </w:r>
+      <w:r>
+        <w:rPr>
+          <w:sz w:val="16"/>
+          <w:szCs w:val="16"/>
+        </w:rPr>
+        <w:br/>
+        <w:t>            for(int j=0;j&lt;col;j++){</w:t>
+      </w:r>
+      <w:r>
+        <w:rPr>
+          <w:sz w:val="16"/>
+          <w:szCs w:val="16"/>
+        </w:rPr>
+        <w:br/>
+        <w:t>                System.out.print("\t"+ar[i][j]);</w:t>
+      </w:r>
+      <w:r>
+        <w:rPr>
+          <w:sz w:val="16"/>
+          <w:szCs w:val="16"/>
+        </w:rPr>
+        <w:br/>
+        <w:t>            }</w:t>
+      </w:r>
+      <w:r>
+        <w:rPr>
+          <w:sz w:val="16"/>
+          <w:szCs w:val="16"/>
+        </w:rPr>
+        <w:br/>
+        <w:t>            System.out.println("");</w:t>
+      </w:r>
+      <w:r>
+        <w:rPr>
+          <w:sz w:val="16"/>
+          <w:szCs w:val="16"/>
+        </w:rPr>
+        <w:br/>
+        <w:t>        }</w:t>
+      </w:r>
+      <w:r>
+        <w:rPr>
+          <w:sz w:val="16"/>
+          <w:szCs w:val="16"/>
+        </w:rPr>
+        <w:br/>
+        <w:t>        System.out.println("_________________________________________________________________________");</w:t>
+      </w:r>
+      <w:r>
+        <w:rPr>
+          <w:sz w:val="16"/>
+          <w:szCs w:val="16"/>
+        </w:rPr>
+        <w:br/>
+        <w:t>        return ar;</w:t>
+      </w:r>
+      <w:r>
+        <w:rPr>
+          <w:sz w:val="16"/>
+          <w:szCs w:val="16"/>
+        </w:rPr>
+        <w:br/>
+        <w:t>    }</w:t>
+      </w:r>
+      <w:r>
+        <w:rPr>
+          <w:sz w:val="16"/>
+          <w:szCs w:val="16"/>
+        </w:rPr>
+        <w:br/>
+        <w:t>    public static void main(String[] args) {</w:t>
+      </w:r>
+      <w:r>
+        <w:rPr>
+          <w:sz w:val="16"/>
+          <w:szCs w:val="16"/>
+        </w:rPr>
+        <w:br/>
+        <w:t>        int ar[][]=createArray(10, 2);</w:t>
+      </w:r>
+      <w:r>
+        <w:rPr>
+          <w:sz w:val="16"/>
+          <w:szCs w:val="16"/>
+        </w:rPr>
+        <w:br/>
+        <w:t xml:space="preserve">        </w:t>
+      </w:r>
+      <w:r>
+        <w:rPr>
+          <w:sz w:val="16"/>
+          <w:szCs w:val="16"/>
+        </w:rPr>
+        <w:br/>
+        <w:t>        int k=1;</w:t>
+      </w:r>
+      <w:r>
+        <w:rPr>
+          <w:sz w:val="16"/>
+          <w:szCs w:val="16"/>
+        </w:rPr>
+        <w:br/>
+        <w:t>        System.out.println(ar.length);</w:t>
+      </w:r>
+      <w:r>
+        <w:rPr>
+          <w:sz w:val="16"/>
+          <w:szCs w:val="16"/>
+        </w:rPr>
+        <w:br/>
+        <w:t>        boolean reverse=false;</w:t>
+      </w:r>
+      <w:r>
+        <w:rPr>
+          <w:sz w:val="16"/>
+          <w:szCs w:val="16"/>
+        </w:rPr>
+        <w:br/>
+        <w:t>       boolean last=true;</w:t>
+      </w:r>
+      <w:r>
+        <w:rPr>
+          <w:sz w:val="16"/>
+          <w:szCs w:val="16"/>
+        </w:rPr>
+        <w:br/>
+        <w:t>        for(int i=0;i&lt;ar.length;i++){</w:t>
+      </w:r>
+      <w:r>
+        <w:rPr>
+          <w:sz w:val="16"/>
+          <w:szCs w:val="16"/>
+        </w:rPr>
+        <w:br/>
+        <w:t>            if(k%2==0){</w:t>
+      </w:r>
+      <w:r>
+        <w:rPr>
+          <w:sz w:val="16"/>
+          <w:szCs w:val="16"/>
+        </w:rPr>
+        <w:br/>
+        <w:t>                if(last){</w:t>
+      </w:r>
+      <w:r>
+        <w:rPr>
+          <w:sz w:val="16"/>
+          <w:szCs w:val="16"/>
+        </w:rPr>
+        <w:br/>
+        <w:t>                    IntStream.range(0, ar[0].length-1).forEach(x-&gt;System.out.print("\t"));</w:t>
+      </w:r>
+      <w:r>
+        <w:rPr>
+          <w:sz w:val="16"/>
+          <w:szCs w:val="16"/>
+        </w:rPr>
+        <w:br/>
+        <w:t>                    System.out.print("\t"+ar[i][ar[0].length-1]);</w:t>
+      </w:r>
+      <w:r>
+        <w:rPr>
+          <w:sz w:val="16"/>
+          <w:szCs w:val="16"/>
+        </w:rPr>
+        <w:br/>
+        <w:t>                    last=false;</w:t>
+      </w:r>
+      <w:r>
+        <w:rPr>
+          <w:sz w:val="16"/>
+          <w:szCs w:val="16"/>
+        </w:rPr>
+        <w:br/>
+        <w:t>                }</w:t>
+      </w:r>
+      <w:r>
+        <w:rPr>
+          <w:sz w:val="16"/>
+          <w:szCs w:val="16"/>
+        </w:rPr>
+        <w:br/>
+        <w:t>                else{</w:t>
+      </w:r>
+      <w:r>
+        <w:rPr>
+          <w:sz w:val="16"/>
+          <w:szCs w:val="16"/>
+        </w:rPr>
+        <w:br/>
+        <w:t>                   IntStream.range(0, ar[0].length-1).forEach(x-&gt;System.out.print("\t"));</w:t>
+      </w:r>
+      <w:r>
+        <w:rPr>
+          <w:sz w:val="16"/>
+          <w:szCs w:val="16"/>
+        </w:rPr>
+        <w:br/>
+        <w:t>                     System.out.print("\t"+ar[i][0]);</w:t>
+      </w:r>
+      <w:r>
+        <w:rPr>
+          <w:sz w:val="16"/>
+          <w:szCs w:val="16"/>
+        </w:rPr>
+        <w:br/>
+        <w:t>                    last=true;</w:t>
+      </w:r>
+      <w:r>
+        <w:rPr>
+          <w:sz w:val="16"/>
+          <w:szCs w:val="16"/>
+        </w:rPr>
+        <w:br/>
+        <w:t>                }</w:t>
+      </w:r>
+      <w:r>
+        <w:rPr>
+          <w:sz w:val="16"/>
+          <w:szCs w:val="16"/>
+        </w:rPr>
+        <w:br/>
+        <w:t>                System.out.println("");</w:t>
+      </w:r>
+      <w:r>
+        <w:rPr>
+          <w:sz w:val="16"/>
+          <w:szCs w:val="16"/>
+        </w:rPr>
+        <w:br/>
+        <w:t>            }</w:t>
+      </w:r>
+      <w:r>
+        <w:rPr>
+          <w:sz w:val="16"/>
+          <w:szCs w:val="16"/>
+        </w:rPr>
+        <w:br/>
+        <w:t>            else{</w:t>
+      </w:r>
+      <w:r>
+        <w:rPr>
+          <w:sz w:val="16"/>
+          <w:szCs w:val="16"/>
+        </w:rPr>
+        <w:br/>
+        <w:t>                    if(reverse){</w:t>
+      </w:r>
+      <w:r>
+        <w:rPr>
+          <w:sz w:val="16"/>
+          <w:szCs w:val="16"/>
+        </w:rPr>
+        <w:br/>
+        <w:t>                   print(ar[i],reverse);</w:t>
+      </w:r>
+      <w:r>
+        <w:rPr>
+          <w:sz w:val="16"/>
+          <w:szCs w:val="16"/>
+        </w:rPr>
+        <w:br/>
+        <w:t>                   reverse=false;</w:t>
+      </w:r>
+      <w:r>
+        <w:rPr>
+          <w:sz w:val="16"/>
+          <w:szCs w:val="16"/>
+        </w:rPr>
+        <w:br/>
+        <w:t>               }</w:t>
+      </w:r>
+      <w:r>
+        <w:rPr>
+          <w:sz w:val="16"/>
+          <w:szCs w:val="16"/>
+        </w:rPr>
+        <w:br/>
+        <w:t>               else{</w:t>
+      </w:r>
+      <w:r>
+        <w:rPr>
+          <w:sz w:val="16"/>
+          <w:szCs w:val="16"/>
+        </w:rPr>
+        <w:br/>
+        <w:t>                 print(ar[i],reverse);</w:t>
+      </w:r>
+      <w:r>
+        <w:rPr>
+          <w:sz w:val="16"/>
+          <w:szCs w:val="16"/>
+        </w:rPr>
+        <w:br/>
+        <w:t>                 reverse=true;</w:t>
+      </w:r>
+      <w:r>
+        <w:rPr>
+          <w:sz w:val="16"/>
+          <w:szCs w:val="16"/>
+        </w:rPr>
+        <w:br/>
+        <w:t>               }</w:t>
+      </w:r>
+      <w:r>
+        <w:rPr>
+          <w:sz w:val="16"/>
+          <w:szCs w:val="16"/>
+        </w:rPr>
+        <w:br/>
+        <w:t>               System.out.println("");</w:t>
+      </w:r>
+      <w:r>
+        <w:rPr>
+          <w:sz w:val="16"/>
+          <w:szCs w:val="16"/>
+        </w:rPr>
+        <w:br/>
+        <w:t>            }</w:t>
+      </w:r>
+      <w:r>
+        <w:rPr>
+          <w:sz w:val="16"/>
+          <w:szCs w:val="16"/>
+        </w:rPr>
+        <w:br/>
+        <w:t>           k++;</w:t>
+      </w:r>
+      <w:r>
+        <w:rPr>
+          <w:sz w:val="16"/>
+          <w:szCs w:val="16"/>
+        </w:rPr>
+        <w:br/>
+        <w:t>        }</w:t>
+      </w:r>
+      <w:r>
+        <w:rPr>
+          <w:sz w:val="16"/>
+          <w:szCs w:val="16"/>
+        </w:rPr>
+        <w:br/>
+        <w:t>    }</w:t>
+      </w:r>
+      <w:r>
+        <w:rPr>
+          <w:sz w:val="16"/>
+          <w:szCs w:val="16"/>
+        </w:rPr>
+        <w:br/>
+        <w:t xml:space="preserve">    </w:t>
+      </w:r>
+      <w:r>
+        <w:rPr>
+          <w:sz w:val="16"/>
+          <w:szCs w:val="16"/>
+        </w:rPr>
+        <w:br/>
+        <w:t>}</w:t>
+      </w:r>
+    </w:p>
+    <w:p>
+      <w:pPr>
+        <w:rPr>
+          <w:sz w:val="16"/>
+          <w:szCs w:val="16"/>
+        </w:rPr>
+      </w:pPr>
+      <w:r>
+        <w:rPr>
+          <w:noProof/>
+          <w:sz w:val="16"/>
+          <w:szCs w:val="16"/>
+          <w:lang w:eastAsia="zh-TW"/>
+        </w:rPr>
+        <w:lastRenderedPageBreak/>
+        <w:drawing>
+          <wp:inline distT="0" distB="0" distL="0" distR="0">
+            <wp:extent cx="5943600" cy="3341370"/>
+            <wp:effectExtent l="0" t="0" r="0" b="0"/>
+            <wp:docPr id="1" name="Picture 1"/>
+            <wp:cNvGraphicFramePr>
+              <a:graphicFrameLocks xmlns:a="http://schemas.openxmlformats.org/drawingml/2006/main" noChangeAspect="1"/>
+            </wp:cNvGraphicFramePr>
+            <a:graphic xmlns:a="http://schemas.openxmlformats.org/drawingml/2006/main">
+              <a:graphicData uri="http://schemas.openxmlformats.org/drawingml/2006/picture">
+                <pic:pic xmlns:pic="http://schemas.openxmlformats.org/drawingml/2006/picture">
+                  <pic:nvPicPr>
+                    <pic:cNvPr id="1" name="Screenshot from 2018-08-07 08_03_29.png"/>
+                    <pic:cNvPicPr/>
+                  </pic:nvPicPr>
+                  <pic:blipFill>
+                    <a:blip r:embed="rId7">
+                      <a:extLst>
+                        <a:ext uri="{28A0092B-C50C-407E-A947-70E740481C1C}">
+                          <a14:useLocalDpi xmlns:a14="http://schemas.microsoft.com/office/drawing/2010/main" val="0"/>
+                        </a:ext>
+                      </a:extLst>
+                    </a:blip>
+                    <a:stretch>
+                      <a:fillRect/>
+                    </a:stretch>
+                  </pic:blipFill>
+                  <pic:spPr>
+                    <a:xfrm>
+                      <a:off x="0" y="0"/>
+                      <a:ext cx="5943600" cy="3341370"/>
+                    </a:xfrm>
+                    <a:prstGeom prst="rect">
+                      <a:avLst/>
+                    </a:prstGeom>
+                  </pic:spPr>
+                </pic:pic>
+              </a:graphicData>
+            </a:graphic>
+          </wp:inline>
+        </w:drawing>
+      </w:r>
+      <w:r>
+        <w:rPr>
+          <w:noProof/>
+          <w:sz w:val="16"/>
+          <w:szCs w:val="16"/>
+          <w:lang w:eastAsia="zh-TW"/>
+        </w:rPr>
+        <w:drawing>
+          <wp:inline distT="0" distB="0" distL="0" distR="0">
+            <wp:extent cx="5943600" cy="3341370"/>
+            <wp:effectExtent l="0" t="0" r="0" b="0"/>
+            <wp:docPr id="2" name="Picture 2"/>
+            <wp:cNvGraphicFramePr>
+              <a:graphicFrameLocks xmlns:a="http://schemas.openxmlformats.org/drawingml/2006/main" noChangeAspect="1"/>
+            </wp:cNvGraphicFramePr>
+            <a:graphic xmlns:a="http://schemas.openxmlformats.org/drawingml/2006/main">
+              <a:graphicData uri="http://schemas.openxmlformats.org/drawingml/2006/picture">
+                <pic:pic xmlns:pic="http://schemas.openxmlformats.org/drawingml/2006/picture">
+                  <pic:nvPicPr>
+                    <pic:cNvPr id="2" name="Screenshot from 2018-08-07 08_26_02.png"/>
+                    <pic:cNvPicPr/>
+                  </pic:nvPicPr>
+                  <pic:blipFill>
+                    <a:blip r:embed="rId8">
+                      <a:extLst>
+                        <a:ext uri="{28A0092B-C50C-407E-A947-70E740481C1C}">
+                          <a14:useLocalDpi xmlns:a14="http://schemas.microsoft.com/office/drawing/2010/main" val="0"/>
+                        </a:ext>
+                      </a:extLst>
+                    </a:blip>
+                    <a:stretch>
+                      <a:fillRect/>
+                    </a:stretch>
+                  </pic:blipFill>
+                  <pic:spPr>
+                    <a:xfrm>
+                      <a:off x="0" y="0"/>
+                      <a:ext cx="5943600" cy="3341370"/>
+                    </a:xfrm>
+                    <a:prstGeom prst="rect">
+                      <a:avLst/>
+                    </a:prstGeom>
+                  </pic:spPr>
+                </pic:pic>
+              </a:graphicData>
+            </a:graphic>
+          </wp:inline>
+        </w:drawing>
+      </w:r>
+      <w:r>
+        <w:rPr>
+          <w:noProof/>
+          <w:sz w:val="16"/>
+          <w:szCs w:val="16"/>
+          <w:lang w:eastAsia="zh-TW"/>
+        </w:rPr>
+        <w:lastRenderedPageBreak/>
+        <w:drawing>
+          <wp:inline distT="0" distB="0" distL="0" distR="0">
+            <wp:extent cx="5943600" cy="3341370"/>
+            <wp:effectExtent l="0" t="0" r="0" b="0"/>
+            <wp:docPr id="3" name="Picture 3"/>
+            <wp:cNvGraphicFramePr>
+              <a:graphicFrameLocks xmlns:a="http://schemas.openxmlformats.org/drawingml/2006/main" noChangeAspect="1"/>
+            </wp:cNvGraphicFramePr>
+            <a:graphic xmlns:a="http://schemas.openxmlformats.org/drawingml/2006/main">
+              <a:graphicData uri="http://schemas.openxmlformats.org/drawingml/2006/picture">
+                <pic:pic xmlns:pic="http://schemas.openxmlformats.org/drawingml/2006/picture">
+                  <pic:nvPicPr>
+                    <pic:cNvPr id="3" name="Screenshot from 2018-08-07 08_55_45.png"/>
+                    <pic:cNvPicPr/>
+                  </pic:nvPicPr>
+                  <pic:blipFill>
+                    <a:blip r:embed="rId9">
+                      <a:extLst>
+                        <a:ext uri="{28A0092B-C50C-407E-A947-70E740481C1C}">
+                          <a14:useLocalDpi xmlns:a14="http://schemas.microsoft.com/office/drawing/2010/main" val="0"/>
+                        </a:ext>
+                      </a:extLst>
+                    </a:blip>
+                    <a:stretch>
+                      <a:fillRect/>
+                    </a:stretch>
+                  </pic:blipFill>
+                  <pic:spPr>
+                    <a:xfrm>
+                      <a:off x="0" y="0"/>
+                      <a:ext cx="5943600" cy="3341370"/>
+                    </a:xfrm>
+                    <a:prstGeom prst="rect">
+                      <a:avLst/>
+                    </a:prstGeom>
+                  </pic:spPr>
+                </pic:pic>
+              </a:graphicData>
+            </a:graphic>
+          </wp:inline>
+        </w:drawing>
+      </w:r>
+      <w:r>
+        <w:rPr>
+          <w:noProof/>
+          <w:sz w:val="16"/>
+          <w:szCs w:val="16"/>
+          <w:lang w:eastAsia="zh-TW"/>
+        </w:rPr>
+        <w:drawing>
+          <wp:inline distT="0" distB="0" distL="0" distR="0">
+            <wp:extent cx="5943600" cy="3341370"/>
+            <wp:effectExtent l="0" t="0" r="0" b="0"/>
+            <wp:docPr id="5" name="Picture 5"/>
+            <wp:cNvGraphicFramePr>
+              <a:graphicFrameLocks xmlns:a="http://schemas.openxmlformats.org/drawingml/2006/main" noChangeAspect="1"/>
+            </wp:cNvGraphicFramePr>
+            <a:graphic xmlns:a="http://schemas.openxmlformats.org/drawingml/2006/main">
+              <a:graphicData uri="http://schemas.openxmlformats.org/drawingml/2006/picture">
+                <pic:pic xmlns:pic="http://schemas.openxmlformats.org/drawingml/2006/picture">
+                  <pic:nvPicPr>
+                    <pic:cNvPr id="5" name="Screenshot from 2018-08-07 08_55_50.png"/>
+                    <pic:cNvPicPr/>
+                  </pic:nvPicPr>
+                  <pic:blipFill>
+                    <a:blip r:embed="rId10">
+                      <a:extLst>
+                        <a:ext uri="{28A0092B-C50C-407E-A947-70E740481C1C}">
+                          <a14:useLocalDpi xmlns:a14="http://schemas.microsoft.com/office/drawing/2010/main" val="0"/>
+                        </a:ext>
+                      </a:extLst>
+                    </a:blip>
+                    <a:stretch>
+                      <a:fillRect/>
+                    </a:stretch>
+                  </pic:blipFill>
+                  <pic:spPr>
+                    <a:xfrm>
+                      <a:off x="0" y="0"/>
+                      <a:ext cx="5943600" cy="3341370"/>
+                    </a:xfrm>
+                    <a:prstGeom prst="rect">
+                      <a:avLst/>
+                    </a:prstGeom>
+                  </pic:spPr>
+                </pic:pic>
+              </a:graphicData>
+            </a:graphic>
+          </wp:inline>
+        </w:drawing>
+      </w:r>
+      <w:r>
+        <w:rPr>
+          <w:noProof/>
+          <w:sz w:val="16"/>
+          <w:szCs w:val="16"/>
+          <w:lang w:eastAsia="zh-TW"/>
+        </w:rPr>
+        <w:lastRenderedPageBreak/>
+        <w:drawing>
+          <wp:inline distT="0" distB="0" distL="0" distR="0">
+            <wp:extent cx="5943600" cy="3341370"/>
+            <wp:effectExtent l="0" t="0" r="0" b="0"/>
+            <wp:docPr id="11" name="Picture 11"/>
+            <wp:cNvGraphicFramePr>
+              <a:graphicFrameLocks xmlns:a="http://schemas.openxmlformats.org/drawingml/2006/main" noChangeAspect="1"/>
+            </wp:cNvGraphicFramePr>
+            <a:graphic xmlns:a="http://schemas.openxmlformats.org/drawingml/2006/main">
+              <a:graphicData uri="http://schemas.openxmlformats.org/drawingml/2006/picture">
+                <pic:pic xmlns:pic="http://schemas.openxmlformats.org/drawingml/2006/picture">
+                  <pic:nvPicPr>
+                    <pic:cNvPr id="11" name="Screenshot from 2018-08-07 08_56_00.png"/>
+                    <pic:cNvPicPr/>
+                  </pic:nvPicPr>
+                  <pic:blipFill>
+                    <a:blip r:embed="rId11">
+                      <a:extLst>
+                        <a:ext uri="{28A0092B-C50C-407E-A947-70E740481C1C}">
+                          <a14:useLocalDpi xmlns:a14="http://schemas.microsoft.com/office/drawing/2010/main" val="0"/>
+                        </a:ext>
+                      </a:extLst>
+                    </a:blip>
+                    <a:stretch>
+                      <a:fillRect/>
+                    </a:stretch>
+                  </pic:blipFill>
+                  <pic:spPr>
+                    <a:xfrm>
+                      <a:off x="0" y="0"/>
+                      <a:ext cx="5943600" cy="3341370"/>
+                    </a:xfrm>
+                    <a:prstGeom prst="rect">
+                      <a:avLst/>
+                    </a:prstGeom>
+                  </pic:spPr>
+                </pic:pic>
+              </a:graphicData>
+            </a:graphic>
+          </wp:inline>
+        </w:drawing>
+      </w:r>
       <w:bookmarkStart w:id="0" w:name="_GoBack"/>
+      <w:r>
+        <w:rPr>
+          <w:noProof/>
+          <w:sz w:val="16"/>
+          <w:szCs w:val="16"/>
+          <w:lang w:eastAsia="zh-TW"/>
+        </w:rPr>
+        <w:drawing>
+          <wp:inline distT="0" distB="0" distL="0" distR="0">
+            <wp:extent cx="5943600" cy="3341370"/>
+            <wp:effectExtent l="0" t="0" r="0" b="0"/>
+            <wp:docPr id="12" name="Picture 12"/>
+            <wp:cNvGraphicFramePr>
+              <a:graphicFrameLocks xmlns:a="http://schemas.openxmlformats.org/drawingml/2006/main" noChangeAspect="1"/>
+            </wp:cNvGraphicFramePr>
+            <a:graphic xmlns:a="http://schemas.openxmlformats.org/drawingml/2006/main">
+              <a:graphicData uri="http://schemas.openxmlformats.org/drawingml/2006/picture">
+                <pic:pic xmlns:pic="http://schemas.openxmlformats.org/drawingml/2006/picture">
+                  <pic:nvPicPr>
+                    <pic:cNvPr id="12" name="Screenshot from 2018-08-07 08_56_31.png"/>
+                    <pic:cNvPicPr/>
+                  </pic:nvPicPr>
+                  <pic:blipFill>
+                    <a:blip r:embed="rId12">
+                      <a:extLst>
+                        <a:ext uri="{28A0092B-C50C-407E-A947-70E740481C1C}">
+                          <a14:useLocalDpi xmlns:a14="http://schemas.microsoft.com/office/drawing/2010/main" val="0"/>
+                        </a:ext>
+                      </a:extLst>
+                    </a:blip>
+                    <a:stretch>
+                      <a:fillRect/>
+                    </a:stretch>
+                  </pic:blipFill>
+                  <pic:spPr>
+                    <a:xfrm>
+                      <a:off x="0" y="0"/>
+                      <a:ext cx="5943600" cy="3341370"/>
+                    </a:xfrm>
+                    <a:prstGeom prst="rect">
+                      <a:avLst/>
+                    </a:prstGeom>
+                  </pic:spPr>
+                </pic:pic>
+              </a:graphicData>
+            </a:graphic>
+          </wp:inline>
+        </w:drawing>
+      </w:r>
       <w:bookmarkEnd w:id="0"/>
       <w:r>
         <w:rPr>
           <w:sz w:val="16"/>
           <w:szCs w:val="16"/>
         </w:rPr>
-        <w:br/>
-        <w:t>        }</w:t>
-      </w:r>
-      <w:r>
-        <w:rPr>
-          <w:sz w:val="16"/>
-          <w:szCs w:val="16"/>
-        </w:rPr>
-        <w:br/>
-        <w:t>    }</w:t>
-      </w:r>
-      <w:r>
-        <w:rPr>
-          <w:sz w:val="16"/>
-          <w:szCs w:val="16"/>
-        </w:rPr>
-        <w:br/>
-        <w:t>    static int[][] createArray(int row,int col){</w:t>
-      </w:r>
-      <w:r>
-        <w:rPr>
-          <w:sz w:val="16"/>
-          <w:szCs w:val="16"/>
-        </w:rPr>
-        <w:br/>
-        <w:t>        int ar[][]=new int[row][col];</w:t>
-      </w:r>
-      <w:r>
-        <w:rPr>
-          <w:sz w:val="16"/>
-          <w:szCs w:val="16"/>
-        </w:rPr>
-        <w:br/>
-        <w:t>        int k=1;</w:t>
-      </w:r>
-      <w:r>
-        <w:rPr>
-          <w:sz w:val="16"/>
-          <w:szCs w:val="16"/>
-        </w:rPr>
-        <w:br/>
-        <w:t>        for(int i=0;i&lt;row;i++){</w:t>
-      </w:r>
-      <w:r>
-        <w:rPr>
-          <w:sz w:val="16"/>
-          <w:szCs w:val="16"/>
-        </w:rPr>
-        <w:br/>
-        <w:t>            for(int j=0;j&lt;col;j++){</w:t>
-      </w:r>
-      <w:r>
-        <w:rPr>
-          <w:sz w:val="16"/>
-          <w:szCs w:val="16"/>
-        </w:rPr>
-        <w:br/>
-        <w:t>                ar[i][j]=k++;</w:t>
-      </w:r>
-      <w:r>
-        <w:rPr>
-          <w:sz w:val="16"/>
-          <w:szCs w:val="16"/>
-        </w:rPr>
-        <w:br/>
-        <w:t>            }</w:t>
-      </w:r>
-      <w:r>
-        <w:rPr>
-          <w:sz w:val="16"/>
-          <w:szCs w:val="16"/>
-        </w:rPr>
-        <w:br/>
-        <w:t>        }</w:t>
-      </w:r>
-      <w:r>
-        <w:rPr>
-          <w:sz w:val="16"/>
-          <w:szCs w:val="16"/>
-        </w:rPr>
-        <w:br/>
-        <w:t>        for(int i=0;i&lt;row;i++){</w:t>
-      </w:r>
-      <w:r>
-        <w:rPr>
-          <w:sz w:val="16"/>
-          <w:szCs w:val="16"/>
-        </w:rPr>
-        <w:br/>
-        <w:t>            for(int j=0;j&lt;col;j++){</w:t>
-      </w:r>
-      <w:r>
-        <w:rPr>
-          <w:sz w:val="16"/>
-          <w:szCs w:val="16"/>
-        </w:rPr>
-        <w:br/>
-        <w:t>                System.out.print("\t"+ar[i][j]);</w:t>
-      </w:r>
-      <w:r>
-        <w:rPr>
-          <w:sz w:val="16"/>
-          <w:szCs w:val="16"/>
-        </w:rPr>
-        <w:br/>
-        <w:t>            }</w:t>
-      </w:r>
-      <w:r>
-        <w:rPr>
-          <w:sz w:val="16"/>
-          <w:szCs w:val="16"/>
-        </w:rPr>
-        <w:br/>
-        <w:t>            System.out.println("");</w:t>
-      </w:r>
-      <w:r>
-        <w:rPr>
-          <w:sz w:val="16"/>
-          <w:szCs w:val="16"/>
-        </w:rPr>
-        <w:br/>
-        <w:t>        }</w:t>
-      </w:r>
-      <w:r>
-        <w:rPr>
-          <w:sz w:val="16"/>
-          <w:szCs w:val="16"/>
-        </w:rPr>
-        <w:br/>
-        <w:t>        System.out.println("_________________________________________________________________________");</w:t>
-      </w:r>
-      <w:r>
-        <w:rPr>
-          <w:sz w:val="16"/>
-          <w:szCs w:val="16"/>
-        </w:rPr>
-        <w:br/>
-        <w:t>        return ar;</w:t>
-      </w:r>
-      <w:r>
-        <w:rPr>
-          <w:sz w:val="16"/>
-          <w:szCs w:val="16"/>
-        </w:rPr>
-        <w:br/>
-        <w:t>    }</w:t>
-      </w:r>
-      <w:r>
-        <w:rPr>
-          <w:sz w:val="16"/>
-          <w:szCs w:val="16"/>
-        </w:rPr>
-        <w:br/>
-        <w:t>    public static void main(String[] args) {</w:t>
-      </w:r>
-      <w:r>
-        <w:rPr>
-          <w:sz w:val="16"/>
-          <w:szCs w:val="16"/>
-        </w:rPr>
-        <w:br/>
-        <w:t>        int ar[][]=createArray(10, 2);</w:t>
-      </w:r>
-      <w:r>
-        <w:rPr>
-          <w:sz w:val="16"/>
-          <w:szCs w:val="16"/>
-        </w:rPr>
-        <w:br/>
-        <w:t xml:space="preserve">        </w:t>
-      </w:r>
-      <w:r>
-        <w:rPr>
-          <w:sz w:val="16"/>
-          <w:szCs w:val="16"/>
-        </w:rPr>
-        <w:br/>
-        <w:t>        int k=1;</w:t>
-      </w:r>
-      <w:r>
-        <w:rPr>
-          <w:sz w:val="16"/>
-          <w:szCs w:val="16"/>
-        </w:rPr>
-        <w:br/>
-        <w:t>        System.out.println(ar.length);</w:t>
-      </w:r>
-      <w:r>
-        <w:rPr>
-          <w:sz w:val="16"/>
-          <w:szCs w:val="16"/>
-        </w:rPr>
-        <w:br/>
-        <w:t>        boolean reverse=false;</w:t>
-      </w:r>
-      <w:r>
-        <w:rPr>
-          <w:sz w:val="16"/>
-          <w:szCs w:val="16"/>
-        </w:rPr>
-        <w:br/>
-        <w:t>       boolean last=true;</w:t>
-      </w:r>
-      <w:r>
-        <w:rPr>
-          <w:sz w:val="16"/>
-          <w:szCs w:val="16"/>
-        </w:rPr>
-        <w:br/>
-        <w:t>        for(int i=0;i&lt;ar.length;i++){</w:t>
-      </w:r>
-      <w:r>
-        <w:rPr>
-          <w:sz w:val="16"/>
-          <w:szCs w:val="16"/>
-        </w:rPr>
-        <w:br/>
-        <w:t>            if(k%2==0){</w:t>
-      </w:r>
-      <w:r>
-        <w:rPr>
-          <w:sz w:val="16"/>
-          <w:szCs w:val="16"/>
-        </w:rPr>
-        <w:br/>
-        <w:t>                if(last){</w:t>
-      </w:r>
-      <w:r>
-        <w:rPr>
-          <w:sz w:val="16"/>
-          <w:szCs w:val="16"/>
-        </w:rPr>
-        <w:br/>
-        <w:t>                    IntStream.range(0, ar[0].length-1).forEach(x-&gt;System.out.print("\t"));</w:t>
-      </w:r>
-      <w:r>
-        <w:rPr>
-          <w:sz w:val="16"/>
-          <w:szCs w:val="16"/>
-        </w:rPr>
-        <w:br/>
-        <w:t>                    System.out.print("\t"+ar[i][ar[0].length-1]);</w:t>
-      </w:r>
-      <w:r>
-        <w:rPr>
-          <w:sz w:val="16"/>
-          <w:szCs w:val="16"/>
-        </w:rPr>
-        <w:br/>
-        <w:t>                    last=false;</w:t>
-      </w:r>
-      <w:r>
-        <w:rPr>
-          <w:sz w:val="16"/>
-          <w:szCs w:val="16"/>
-        </w:rPr>
-        <w:br/>
-        <w:t>                }</w:t>
-      </w:r>
-      <w:r>
-        <w:rPr>
-          <w:sz w:val="16"/>
-          <w:szCs w:val="16"/>
-        </w:rPr>
-        <w:br/>
-        <w:t>                else{</w:t>
-      </w:r>
-      <w:r>
-        <w:rPr>
-          <w:sz w:val="16"/>
-          <w:szCs w:val="16"/>
-        </w:rPr>
-        <w:br/>
-        <w:t>                   IntStream.range(0, ar[0].length-1).forEach(x-&gt;System.out.print("\t"));</w:t>
-      </w:r>
-      <w:r>
-        <w:rPr>
-          <w:sz w:val="16"/>
-          <w:szCs w:val="16"/>
-        </w:rPr>
-        <w:br/>
-        <w:t>                     System.out.print("\t"+ar[i][0]);</w:t>
-      </w:r>
-      <w:r>
-        <w:rPr>
-          <w:sz w:val="16"/>
-          <w:szCs w:val="16"/>
-        </w:rPr>
-        <w:br/>
-        <w:t>                    last=true;</w:t>
-      </w:r>
-      <w:r>
-        <w:rPr>
-          <w:sz w:val="16"/>
-          <w:szCs w:val="16"/>
-        </w:rPr>
-        <w:br/>
-        <w:t>                }</w:t>
-      </w:r>
-      <w:r>
-        <w:rPr>
-          <w:sz w:val="16"/>
-          <w:szCs w:val="16"/>
-        </w:rPr>
-        <w:br/>
-        <w:t>                System.out.println("");</w:t>
-      </w:r>
-      <w:r>
-        <w:rPr>
-          <w:sz w:val="16"/>
-          <w:szCs w:val="16"/>
-        </w:rPr>
-        <w:br/>
-        <w:t>            }</w:t>
-      </w:r>
-      <w:r>
-        <w:rPr>
-          <w:sz w:val="16"/>
-          <w:szCs w:val="16"/>
-        </w:rPr>
-        <w:br/>
-        <w:t>            else{</w:t>
-      </w:r>
-      <w:r>
-        <w:rPr>
-          <w:sz w:val="16"/>
-          <w:szCs w:val="16"/>
-        </w:rPr>
-        <w:br/>
-        <w:t>                    if(reverse){</w:t>
-      </w:r>
-      <w:r>
-        <w:rPr>
-          <w:sz w:val="16"/>
-          <w:szCs w:val="16"/>
-        </w:rPr>
-        <w:br/>
-        <w:t>                   print(ar[i],reverse);</w:t>
-      </w:r>
-      <w:r>
-        <w:rPr>
-          <w:sz w:val="16"/>
-          <w:szCs w:val="16"/>
-        </w:rPr>
-        <w:br/>
-        <w:t>                   reverse=false;</w:t>
-      </w:r>
-      <w:r>
-        <w:rPr>
-          <w:sz w:val="16"/>
-          <w:szCs w:val="16"/>
-        </w:rPr>
-        <w:br/>
-        <w:t>               }</w:t>
-      </w:r>
-      <w:r>
-        <w:rPr>
-          <w:sz w:val="16"/>
-          <w:szCs w:val="16"/>
-        </w:rPr>
-        <w:br/>
-        <w:t>               else{</w:t>
-      </w:r>
-      <w:r>
-        <w:rPr>
-          <w:sz w:val="16"/>
-          <w:szCs w:val="16"/>
-        </w:rPr>
-        <w:br/>
-        <w:t>                 print(ar[i],reverse);</w:t>
-      </w:r>
-      <w:r>
-        <w:rPr>
-          <w:sz w:val="16"/>
-          <w:szCs w:val="16"/>
-        </w:rPr>
-        <w:br/>
-        <w:t>                 reverse=true;</w:t>
-      </w:r>
-      <w:r>
-        <w:rPr>
-          <w:sz w:val="16"/>
-          <w:szCs w:val="16"/>
-        </w:rPr>
-        <w:br/>
-        <w:t>               }</w:t>
-      </w:r>
-      <w:r>
-        <w:rPr>
-          <w:sz w:val="16"/>
-          <w:szCs w:val="16"/>
-        </w:rPr>
-        <w:br/>
-        <w:t>               System.out.println("");</w:t>
-      </w:r>
-      <w:r>
-        <w:rPr>
-          <w:sz w:val="16"/>
-          <w:szCs w:val="16"/>
-        </w:rPr>
-        <w:br/>
-        <w:t>            }</w:t>
-      </w:r>
-      <w:r>
-        <w:rPr>
-          <w:sz w:val="16"/>
-          <w:szCs w:val="16"/>
-        </w:rPr>
-        <w:br/>
-        <w:t>           k++;</w:t>
-      </w:r>
-      <w:r>
-        <w:rPr>
-          <w:sz w:val="16"/>
-          <w:szCs w:val="16"/>
-        </w:rPr>
-        <w:br/>
-        <w:t>        }</w:t>
-      </w:r>
-      <w:r>
-        <w:rPr>
-          <w:sz w:val="16"/>
-          <w:szCs w:val="16"/>
-        </w:rPr>
-        <w:br/>
-        <w:t>    }</w:t>
-      </w:r>
-      <w:r>
-        <w:rPr>
-          <w:sz w:val="16"/>
-          <w:szCs w:val="16"/>
-        </w:rPr>
-        <w:br/>
-        <w:t xml:space="preserve">    </w:t>
-      </w:r>
-      <w:r>
-        <w:rPr>
-          <w:sz w:val="16"/>
-          <w:szCs w:val="16"/>
-        </w:rPr>
-        <w:br/>
-        <w:t>}</w:t>
-      </w:r>
+        <w:br w:type="page"/>
+      </w:r>
+    </w:p>
+    <w:p>
+      <w:pPr>
+        <w:pStyle w:val="ListParagraph"/>
+        <w:spacing w:after="100" w:afterAutospacing="1" w:line="240" w:lineRule="auto"/>
+        <w:rPr>
+          <w:rFonts w:ascii="Consolas" w:hAnsi="Consolas" w:cs="Consolas"/>
+          <w:color w:val="000000"/>
+          <w:sz w:val="16"/>
+          <w:szCs w:val="16"/>
+        </w:rPr>
+      </w:pPr>
     </w:p>
     <w:sectPr>
       <w:pgSz w:w="12240" w:h="15840"/>

</xml_diff>

<commit_message>
added altenate sloution for peakelement problem
</commit_message>
<xml_diff>
--- a/interview.docx
+++ b/interview.docx
@@ -2961,7 +2961,7 @@
           <w:color w:val="000000"/>
           <w:sz w:val="16"/>
           <w:szCs w:val="16"/>
-          <w:lang w:eastAsia="zh-TW"/>
+          <w:lang w:val="en-IN" w:eastAsia="en-IN"/>
         </w:rPr>
         <mc:AlternateContent>
           <mc:Choice Requires="wps">
@@ -3028,7 +3028,7 @@
           </mc:Choice>
           <mc:Fallback>
             <w:pict>
-              <v:shapetype w14:anchorId="009B6ECE" id="_x0000_t13" coordsize="21600,21600" o:spt="13" adj="16200,5400" path="m@0,l@0@1,0@1,0@2@0@2@0,21600,21600,10800xe">
+              <v:shapetype w14:anchorId="3E0253C3" id="_x0000_t13" coordsize="21600,21600" o:spt="13" adj="16200,5400" path="m@0,l@0@1,0@1,0@2@0@2@0,21600,21600,10800xe">
                 <v:stroke joinstyle="miter"/>
                 <v:formulas>
                   <v:f eqn="val #0"/>
@@ -3079,7 +3079,7 @@
           <w:sz w:val="16"/>
           <w:szCs w:val="16"/>
           <w:u w:val="single"/>
-          <w:lang w:eastAsia="zh-TW"/>
+          <w:lang w:val="en-IN" w:eastAsia="en-IN"/>
         </w:rPr>
         <mc:AlternateContent>
           <mc:Choice Requires="wps">
@@ -3146,7 +3146,7 @@
           </mc:Choice>
           <mc:Fallback>
             <w:pict>
-              <v:shapetype w14:anchorId="67D8711E" id="_x0000_t105" coordsize="21600,21600" o:spt="105" adj="12960,19440,14400" path="wr,0@3@23,0@22@4,0@15,0@1@23@7,0@13@2l@14@2@8@22@12@2at,0@3@23@11@2@17@26@15,0@1@23@17@26@15@22xewr,0@3@23@4,0@17@26nfe">
+              <v:shapetype w14:anchorId="00BEFC1D" id="_x0000_t105" coordsize="21600,21600" o:spt="105" adj="12960,19440,14400" path="wr,0@3@23,0@22@4,0@15,0@1@23@7,0@13@2l@14@2@8@22@12@2at,0@3@23@11@2@17@26@15,0@1@23@17@26@15@22xewr,0@3@23@4,0@17@26nfe">
                 <v:stroke joinstyle="miter"/>
                 <v:formulas>
                   <v:f eqn="val #0"/>
@@ -3219,7 +3219,7 @@
           <w:color w:val="000000"/>
           <w:sz w:val="16"/>
           <w:szCs w:val="16"/>
-          <w:lang w:eastAsia="zh-TW"/>
+          <w:lang w:val="en-IN" w:eastAsia="en-IN"/>
         </w:rPr>
         <mc:AlternateContent>
           <mc:Choice Requires="wps">
@@ -3280,7 +3280,7 @@
           </mc:Choice>
           <mc:Fallback>
             <w:pict>
-              <v:shapetype w14:anchorId="22C96035" id="_x0000_t102" coordsize="21600,21600" o:spt="102" adj="12960,19440,14400" path="ar,0@23@3@22,,0@4,0@15@23@1,0@7@2@13l@2@14@22@8@2@12wa,0@23@3@2@11@26@17,0@15@23@1@26@17@22@15xear,0@23@3,0@4@26@17nfe">
+              <v:shapetype w14:anchorId="58839AC6" id="_x0000_t102" coordsize="21600,21600" o:spt="102" adj="12960,19440,14400" path="ar,0@23@3@22,,0@4,0@15@23@1,0@7@2@13l@2@14@22@8@2@12wa,0@23@3@2@11@26@17,0@15@23@1@26@17@22@15xear,0@23@3,0@4@26@17nfe">
                 <v:stroke joinstyle="miter"/>
                 <v:formulas>
                   <v:f eqn="val #0"/>
@@ -3354,7 +3354,7 @@
           <w:sz w:val="16"/>
           <w:szCs w:val="16"/>
           <w:u w:val="single"/>
-          <w:lang w:eastAsia="zh-TW"/>
+          <w:lang w:val="en-IN" w:eastAsia="en-IN"/>
         </w:rPr>
         <mc:AlternateContent>
           <mc:Choice Requires="wps">
@@ -3421,7 +3421,7 @@
           </mc:Choice>
           <mc:Fallback>
             <w:pict>
-              <v:shape w14:anchorId="5008EEEE" id="Curved Down Arrow 4" o:spid="_x0000_s1026" type="#_x0000_t105" style="position:absolute;margin-left:149.5pt;margin-top:4.5pt;width:20.6pt;height:6.5pt;rotation:5695097fd;z-index:251654144;visibility:visible;mso-wrap-style:square;mso-width-percent:0;mso-height-percent:0;mso-wrap-distance-left:9pt;mso-wrap-distance-top:0;mso-wrap-distance-right:9pt;mso-wrap-distance-bottom:0;mso-position-horizontal:absolute;mso-position-horizontal-relative:text;mso-position-vertical:absolute;mso-position-vertical-relative:text;mso-width-percent:0;mso-height-percent:0;mso-width-relative:margin;mso-height-relative:margin;v-text-anchor:middle" o:gfxdata="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" adj="18192,20748,16200" fillcolor="#4f81bd [3204]" strokecolor="#243f60 [1604]" strokeweight="2pt"/>
+              <v:shape w14:anchorId="074A698D" id="Curved Down Arrow 4" o:spid="_x0000_s1026" type="#_x0000_t105" style="position:absolute;margin-left:149.5pt;margin-top:4.5pt;width:20.6pt;height:6.5pt;rotation:5695097fd;z-index:251654144;visibility:visible;mso-wrap-style:square;mso-width-percent:0;mso-height-percent:0;mso-wrap-distance-left:9pt;mso-wrap-distance-top:0;mso-wrap-distance-right:9pt;mso-wrap-distance-bottom:0;mso-position-horizontal:absolute;mso-position-horizontal-relative:text;mso-position-vertical:absolute;mso-position-vertical-relative:text;mso-width-percent:0;mso-height-percent:0;mso-width-relative:margin;mso-height-relative:margin;v-text-anchor:middle" o:gfxdata="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" adj="18192,20748,16200" fillcolor="#4f81bd [3204]" strokecolor="#243f60 [1604]" strokeweight="2pt"/>
             </w:pict>
           </mc:Fallback>
         </mc:AlternateContent>
@@ -3433,7 +3433,7 @@
           <w:color w:val="000000"/>
           <w:sz w:val="16"/>
           <w:szCs w:val="16"/>
-          <w:lang w:eastAsia="zh-TW"/>
+          <w:lang w:val="en-IN" w:eastAsia="en-IN"/>
         </w:rPr>
         <mc:AlternateContent>
           <mc:Choice Requires="wps">
@@ -3500,7 +3500,7 @@
           </mc:Choice>
           <mc:Fallback>
             <w:pict>
-              <v:shape w14:anchorId="020A9A68" id="Right Arrow 9" o:spid="_x0000_s1026" type="#_x0000_t13" style="position:absolute;margin-left:31.7pt;margin-top:44.25pt;width:125.75pt;height:4.5pt;flip:y;z-index:251663360;visibility:visible;mso-wrap-style:square;mso-height-percent:0;mso-wrap-distance-left:9pt;mso-wrap-distance-top:0;mso-wrap-distance-right:9pt;mso-wrap-distance-bottom:0;mso-position-horizontal:absolute;mso-position-horizontal-relative:text;mso-position-vertical:absolute;mso-position-vertical-relative:text;mso-height-percent:0;mso-height-relative:margin;v-text-anchor:middle" o:gfxdata="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" adj="21213" fillcolor="#4f81bd [3204]" stroked="f" strokeweight="2.75pt"/>
+              <v:shape w14:anchorId="351C63A8" id="Right Arrow 9" o:spid="_x0000_s1026" type="#_x0000_t13" style="position:absolute;margin-left:31.7pt;margin-top:44.25pt;width:125.75pt;height:4.5pt;flip:y;z-index:251663360;visibility:visible;mso-wrap-style:square;mso-height-percent:0;mso-wrap-distance-left:9pt;mso-wrap-distance-top:0;mso-wrap-distance-right:9pt;mso-wrap-distance-bottom:0;mso-position-horizontal:absolute;mso-position-horizontal-relative:text;mso-position-vertical:absolute;mso-position-vertical-relative:text;mso-height-percent:0;mso-height-relative:margin;v-text-anchor:middle" o:gfxdata="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" adj="21213" fillcolor="#4f81bd [3204]" stroked="f" strokeweight="2.75pt"/>
             </w:pict>
           </mc:Fallback>
         </mc:AlternateContent>
@@ -3512,7 +3512,7 @@
           <w:color w:val="000000"/>
           <w:sz w:val="16"/>
           <w:szCs w:val="16"/>
-          <w:lang w:eastAsia="zh-TW"/>
+          <w:lang w:val="en-IN" w:eastAsia="en-IN"/>
         </w:rPr>
         <mc:AlternateContent>
           <mc:Choice Requires="wps">
@@ -3579,7 +3579,7 @@
           </mc:Choice>
           <mc:Fallback>
             <w:pict>
-              <v:shape w14:anchorId="06BB4A68" id="Right Arrow 8" o:spid="_x0000_s1026" type="#_x0000_t13" style="position:absolute;margin-left:32.2pt;margin-top:17pt;width:125.75pt;height:4.5pt;rotation:180;flip:y;z-index:251660288;visibility:visible;mso-wrap-style:square;mso-height-percent:0;mso-wrap-distance-left:9pt;mso-wrap-distance-top:0;mso-wrap-distance-right:9pt;mso-wrap-distance-bottom:0;mso-position-horizontal:absolute;mso-position-horizontal-relative:text;mso-position-vertical:absolute;mso-position-vertical-relative:text;mso-height-percent:0;mso-height-relative:margin;v-text-anchor:middle" o:gfxdata="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" adj="21213" fillcolor="#4f81bd [3204]" stroked="f" strokeweight="2.75pt"/>
+              <v:shape w14:anchorId="6CBF018F" id="Right Arrow 8" o:spid="_x0000_s1026" type="#_x0000_t13" style="position:absolute;margin-left:32.2pt;margin-top:17pt;width:125.75pt;height:4.5pt;rotation:180;flip:y;z-index:251660288;visibility:visible;mso-wrap-style:square;mso-height-percent:0;mso-wrap-distance-left:9pt;mso-wrap-distance-top:0;mso-wrap-distance-right:9pt;mso-wrap-distance-bottom:0;mso-position-horizontal:absolute;mso-position-horizontal-relative:text;mso-position-vertical:absolute;mso-position-vertical-relative:text;mso-height-percent:0;mso-height-relative:margin;v-text-anchor:middle" o:gfxdata="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" adj="21213" fillcolor="#4f81bd [3204]" stroked="f" strokeweight="2.75pt"/>
             </w:pict>
           </mc:Fallback>
         </mc:AlternateContent>
@@ -4504,9 +4504,1842 @@
           <w:noProof/>
           <w:sz w:val="16"/>
           <w:szCs w:val="16"/>
-          <w:lang w:eastAsia="zh-TW"/>
+          <w:lang w:val="en-IN" w:eastAsia="en-IN"/>
         </w:rPr>
         <w:lastRenderedPageBreak/>
+        <mc:AlternateContent>
+          <mc:Choice Requires="wps">
+            <w:drawing>
+              <wp:anchor distT="0" distB="0" distL="114300" distR="114300" simplePos="0" relativeHeight="251669504" behindDoc="0" locked="0" layoutInCell="1" allowOverlap="1">
+                <wp:simplePos x="0" y="0"/>
+                <wp:positionH relativeFrom="column">
+                  <wp:posOffset>279400</wp:posOffset>
+                </wp:positionH>
+                <wp:positionV relativeFrom="paragraph">
+                  <wp:posOffset>3492500</wp:posOffset>
+                </wp:positionV>
+                <wp:extent cx="5524500" cy="2724150"/>
+                <wp:effectExtent l="0" t="0" r="19050" b="19050"/>
+                <wp:wrapNone/>
+                <wp:docPr id="14" name="Text Box 14"/>
+                <wp:cNvGraphicFramePr/>
+                <a:graphic xmlns:a="http://schemas.openxmlformats.org/drawingml/2006/main">
+                  <a:graphicData uri="http://schemas.microsoft.com/office/word/2010/wordprocessingShape">
+                    <wps:wsp>
+                      <wps:cNvSpPr txBox="1"/>
+                      <wps:spPr>
+                        <a:xfrm>
+                          <a:off x="0" y="0"/>
+                          <a:ext cx="5524500" cy="2724150"/>
+                        </a:xfrm>
+                        <a:prstGeom prst="rect">
+                          <a:avLst/>
+                        </a:prstGeom>
+                        <a:solidFill>
+                          <a:schemeClr val="lt1"/>
+                        </a:solidFill>
+                        <a:ln w="6350">
+                          <a:solidFill>
+                            <a:prstClr val="black"/>
+                          </a:solidFill>
+                        </a:ln>
+                      </wps:spPr>
+                      <wps:txbx>
+                        <w:txbxContent>
+                          <w:p>
+                            <w:pPr>
+                              <w:pStyle w:val="HTMLPreformatted"/>
+                              <w:shd w:val="clear" w:color="auto" w:fill="2B2B2B"/>
+                              <w:rPr>
+                                <w:color w:val="A9B7C6"/>
+                                <w:sz w:val="12"/>
+                                <w:szCs w:val="12"/>
+                              </w:rPr>
+                            </w:pPr>
+                            <w:r>
+                              <w:rPr>
+                                <w:color w:val="CC7832"/>
+                                <w:sz w:val="12"/>
+                                <w:szCs w:val="12"/>
+                              </w:rPr>
+                              <w:t xml:space="preserve">public class </w:t>
+                            </w:r>
+                            <w:r>
+                              <w:rPr>
+                                <w:color w:val="A9B7C6"/>
+                                <w:sz w:val="12"/>
+                                <w:szCs w:val="12"/>
+                              </w:rPr>
+                              <w:t>Main {</w:t>
+                            </w:r>
+                            <w:r>
+                              <w:rPr>
+                                <w:color w:val="A9B7C6"/>
+                                <w:sz w:val="12"/>
+                                <w:szCs w:val="12"/>
+                              </w:rPr>
+                              <w:br/>
+                            </w:r>
+                            <w:r>
+                              <w:rPr>
+                                <w:color w:val="A9B7C6"/>
+                                <w:sz w:val="12"/>
+                                <w:szCs w:val="12"/>
+                              </w:rPr>
+                              <w:br/>
+                              <w:t xml:space="preserve">    </w:t>
+                            </w:r>
+                            <w:r>
+                              <w:rPr>
+                                <w:color w:val="CC7832"/>
+                                <w:sz w:val="12"/>
+                                <w:szCs w:val="12"/>
+                              </w:rPr>
+                              <w:t xml:space="preserve">public static void </w:t>
+                            </w:r>
+                            <w:r>
+                              <w:rPr>
+                                <w:color w:val="FFC66D"/>
+                                <w:sz w:val="12"/>
+                                <w:szCs w:val="12"/>
+                              </w:rPr>
+                              <w:t>main</w:t>
+                            </w:r>
+                            <w:r>
+                              <w:rPr>
+                                <w:color w:val="A9B7C6"/>
+                                <w:sz w:val="12"/>
+                                <w:szCs w:val="12"/>
+                              </w:rPr>
+                              <w:t>(String[] args)</w:t>
+                            </w:r>
+                            <w:r>
+                              <w:rPr>
+                                <w:color w:val="A9B7C6"/>
+                                <w:sz w:val="12"/>
+                                <w:szCs w:val="12"/>
+                              </w:rPr>
+                              <w:br/>
+                              <w:t xml:space="preserve">    {</w:t>
+                            </w:r>
+                            <w:r>
+                              <w:rPr>
+                                <w:color w:val="A9B7C6"/>
+                                <w:sz w:val="12"/>
+                                <w:szCs w:val="12"/>
+                              </w:rPr>
+                              <w:br/>
+                              <w:t xml:space="preserve">        </w:t>
+                            </w:r>
+                            <w:r>
+                              <w:rPr>
+                                <w:color w:val="CC7832"/>
+                                <w:sz w:val="12"/>
+                                <w:szCs w:val="12"/>
+                              </w:rPr>
+                              <w:t xml:space="preserve">int </w:t>
+                            </w:r>
+                            <w:r>
+                              <w:rPr>
+                                <w:color w:val="A9B7C6"/>
+                                <w:sz w:val="12"/>
+                                <w:szCs w:val="12"/>
+                              </w:rPr>
+                              <w:t xml:space="preserve">[] intA = </w:t>
+                            </w:r>
+                            <w:r>
+                              <w:rPr>
+                                <w:color w:val="CC7832"/>
+                                <w:sz w:val="12"/>
+                                <w:szCs w:val="12"/>
+                              </w:rPr>
+                              <w:t>new int</w:t>
+                            </w:r>
+                            <w:r>
+                              <w:rPr>
+                                <w:color w:val="A9B7C6"/>
+                                <w:sz w:val="12"/>
+                                <w:szCs w:val="12"/>
+                              </w:rPr>
+                              <w:t>[]{</w:t>
+                            </w:r>
+                            <w:r>
+                              <w:rPr>
+                                <w:color w:val="6897BB"/>
+                                <w:sz w:val="12"/>
+                                <w:szCs w:val="12"/>
+                              </w:rPr>
+                              <w:t>5</w:t>
+                            </w:r>
+                            <w:r>
+                              <w:rPr>
+                                <w:color w:val="CC7832"/>
+                                <w:sz w:val="12"/>
+                                <w:szCs w:val="12"/>
+                              </w:rPr>
+                              <w:t>,</w:t>
+                            </w:r>
+                            <w:r>
+                              <w:rPr>
+                                <w:color w:val="6897BB"/>
+                                <w:sz w:val="12"/>
+                                <w:szCs w:val="12"/>
+                              </w:rPr>
+                              <w:t>1</w:t>
+                            </w:r>
+                            <w:r>
+                              <w:rPr>
+                                <w:color w:val="CC7832"/>
+                                <w:sz w:val="12"/>
+                                <w:szCs w:val="12"/>
+                              </w:rPr>
+                              <w:t>,</w:t>
+                            </w:r>
+                            <w:r>
+                              <w:rPr>
+                                <w:color w:val="6897BB"/>
+                                <w:sz w:val="12"/>
+                                <w:szCs w:val="12"/>
+                              </w:rPr>
+                              <w:t>6</w:t>
+                            </w:r>
+                            <w:r>
+                              <w:rPr>
+                                <w:color w:val="CC7832"/>
+                                <w:sz w:val="12"/>
+                                <w:szCs w:val="12"/>
+                              </w:rPr>
+                              <w:t>,</w:t>
+                            </w:r>
+                            <w:r>
+                              <w:rPr>
+                                <w:color w:val="6897BB"/>
+                                <w:sz w:val="12"/>
+                                <w:szCs w:val="12"/>
+                              </w:rPr>
+                              <w:t>2</w:t>
+                            </w:r>
+                            <w:r>
+                              <w:rPr>
+                                <w:color w:val="CC7832"/>
+                                <w:sz w:val="12"/>
+                                <w:szCs w:val="12"/>
+                              </w:rPr>
+                              <w:t>,</w:t>
+                            </w:r>
+                            <w:r>
+                              <w:rPr>
+                                <w:color w:val="6897BB"/>
+                                <w:sz w:val="12"/>
+                                <w:szCs w:val="12"/>
+                              </w:rPr>
+                              <w:t>5</w:t>
+                            </w:r>
+                            <w:r>
+                              <w:rPr>
+                                <w:color w:val="CC7832"/>
+                                <w:sz w:val="12"/>
+                                <w:szCs w:val="12"/>
+                              </w:rPr>
+                              <w:t>,</w:t>
+                            </w:r>
+                            <w:r>
+                              <w:rPr>
+                                <w:color w:val="6897BB"/>
+                                <w:sz w:val="12"/>
+                                <w:szCs w:val="12"/>
+                              </w:rPr>
+                              <w:t>3</w:t>
+                            </w:r>
+                            <w:r>
+                              <w:rPr>
+                                <w:color w:val="CC7832"/>
+                                <w:sz w:val="12"/>
+                                <w:szCs w:val="12"/>
+                              </w:rPr>
+                              <w:t>,</w:t>
+                            </w:r>
+                            <w:r>
+                              <w:rPr>
+                                <w:color w:val="6897BB"/>
+                                <w:sz w:val="12"/>
+                                <w:szCs w:val="12"/>
+                              </w:rPr>
+                              <w:t>4</w:t>
+                            </w:r>
+                            <w:r>
+                              <w:rPr>
+                                <w:color w:val="A9B7C6"/>
+                                <w:sz w:val="12"/>
+                                <w:szCs w:val="12"/>
+                              </w:rPr>
+                              <w:t>}</w:t>
+                            </w:r>
+                            <w:r>
+                              <w:rPr>
+                                <w:color w:val="CC7832"/>
+                                <w:sz w:val="12"/>
+                                <w:szCs w:val="12"/>
+                              </w:rPr>
+                              <w:t>;</w:t>
+                            </w:r>
+                            <w:r>
+                              <w:rPr>
+                                <w:color w:val="CC7832"/>
+                                <w:sz w:val="12"/>
+                                <w:szCs w:val="12"/>
+                              </w:rPr>
+                              <w:br/>
+                            </w:r>
+                            <w:r>
+                              <w:rPr>
+                                <w:color w:val="CC7832"/>
+                                <w:sz w:val="12"/>
+                                <w:szCs w:val="12"/>
+                              </w:rPr>
+                              <w:br/>
+                              <w:t xml:space="preserve">        int </w:t>
+                            </w:r>
+                            <w:r>
+                              <w:rPr>
+                                <w:color w:val="A9B7C6"/>
+                                <w:sz w:val="12"/>
+                                <w:szCs w:val="12"/>
+                              </w:rPr>
+                              <w:t>min = Integer.</w:t>
+                            </w:r>
+                            <w:r>
+                              <w:rPr>
+                                <w:i/>
+                                <w:iCs/>
+                                <w:color w:val="9876AA"/>
+                                <w:sz w:val="12"/>
+                                <w:szCs w:val="12"/>
+                              </w:rPr>
+                              <w:t>MAX_VALUE</w:t>
+                            </w:r>
+                            <w:r>
+                              <w:rPr>
+                                <w:color w:val="CC7832"/>
+                                <w:sz w:val="12"/>
+                                <w:szCs w:val="12"/>
+                              </w:rPr>
+                              <w:t>;</w:t>
+                            </w:r>
+                            <w:r>
+                              <w:rPr>
+                                <w:color w:val="CC7832"/>
+                                <w:sz w:val="12"/>
+                                <w:szCs w:val="12"/>
+                              </w:rPr>
+                              <w:br/>
+                              <w:t xml:space="preserve">        for</w:t>
+                            </w:r>
+                            <w:r>
+                              <w:rPr>
+                                <w:color w:val="A9B7C6"/>
+                                <w:sz w:val="12"/>
+                                <w:szCs w:val="12"/>
+                              </w:rPr>
+                              <w:t>(</w:t>
+                            </w:r>
+                            <w:r>
+                              <w:rPr>
+                                <w:color w:val="CC7832"/>
+                                <w:sz w:val="12"/>
+                                <w:szCs w:val="12"/>
+                              </w:rPr>
+                              <w:t xml:space="preserve">public class </w:t>
+                            </w:r>
+                            <w:r>
+                              <w:rPr>
+                                <w:color w:val="A9B7C6"/>
+                                <w:sz w:val="12"/>
+                                <w:szCs w:val="12"/>
+                              </w:rPr>
+                              <w:t>Main {</w:t>
+                            </w:r>
+                            <w:r>
+                              <w:rPr>
+                                <w:color w:val="A9B7C6"/>
+                                <w:sz w:val="12"/>
+                                <w:szCs w:val="12"/>
+                              </w:rPr>
+                              <w:br/>
+                            </w:r>
+                            <w:r>
+                              <w:rPr>
+                                <w:color w:val="A9B7C6"/>
+                                <w:sz w:val="12"/>
+                                <w:szCs w:val="12"/>
+                              </w:rPr>
+                              <w:br/>
+                              <w:t xml:space="preserve">    </w:t>
+                            </w:r>
+                            <w:r>
+                              <w:rPr>
+                                <w:color w:val="CC7832"/>
+                                <w:sz w:val="12"/>
+                                <w:szCs w:val="12"/>
+                              </w:rPr>
+                              <w:t xml:space="preserve">public static void </w:t>
+                            </w:r>
+                            <w:r>
+                              <w:rPr>
+                                <w:color w:val="FFC66D"/>
+                                <w:sz w:val="12"/>
+                                <w:szCs w:val="12"/>
+                              </w:rPr>
+                              <w:t>main</w:t>
+                            </w:r>
+                            <w:r>
+                              <w:rPr>
+                                <w:color w:val="A9B7C6"/>
+                                <w:sz w:val="12"/>
+                                <w:szCs w:val="12"/>
+                              </w:rPr>
+                              <w:t>(String[] args)</w:t>
+                            </w:r>
+                            <w:r>
+                              <w:rPr>
+                                <w:color w:val="A9B7C6"/>
+                                <w:sz w:val="12"/>
+                                <w:szCs w:val="12"/>
+                              </w:rPr>
+                              <w:br/>
+                              <w:t xml:space="preserve">    {</w:t>
+                            </w:r>
+                            <w:r>
+                              <w:rPr>
+                                <w:color w:val="A9B7C6"/>
+                                <w:sz w:val="12"/>
+                                <w:szCs w:val="12"/>
+                              </w:rPr>
+                              <w:br/>
+                              <w:t xml:space="preserve">        </w:t>
+                            </w:r>
+                            <w:r>
+                              <w:rPr>
+                                <w:color w:val="CC7832"/>
+                                <w:sz w:val="12"/>
+                                <w:szCs w:val="12"/>
+                              </w:rPr>
+                              <w:t xml:space="preserve">int </w:t>
+                            </w:r>
+                            <w:r>
+                              <w:rPr>
+                                <w:color w:val="A9B7C6"/>
+                                <w:sz w:val="12"/>
+                                <w:szCs w:val="12"/>
+                              </w:rPr>
+                              <w:t xml:space="preserve">[] intA = </w:t>
+                            </w:r>
+                            <w:r>
+                              <w:rPr>
+                                <w:color w:val="CC7832"/>
+                                <w:sz w:val="12"/>
+                                <w:szCs w:val="12"/>
+                              </w:rPr>
+                              <w:t>new int</w:t>
+                            </w:r>
+                            <w:r>
+                              <w:rPr>
+                                <w:color w:val="A9B7C6"/>
+                                <w:sz w:val="12"/>
+                                <w:szCs w:val="12"/>
+                              </w:rPr>
+                              <w:t>[]{</w:t>
+                            </w:r>
+                            <w:r>
+                              <w:rPr>
+                                <w:color w:val="6897BB"/>
+                                <w:sz w:val="12"/>
+                                <w:szCs w:val="12"/>
+                              </w:rPr>
+                              <w:t>5</w:t>
+                            </w:r>
+                            <w:r>
+                              <w:rPr>
+                                <w:color w:val="CC7832"/>
+                                <w:sz w:val="12"/>
+                                <w:szCs w:val="12"/>
+                              </w:rPr>
+                              <w:t>,</w:t>
+                            </w:r>
+                            <w:r>
+                              <w:rPr>
+                                <w:color w:val="6897BB"/>
+                                <w:sz w:val="12"/>
+                                <w:szCs w:val="12"/>
+                              </w:rPr>
+                              <w:t>1</w:t>
+                            </w:r>
+                            <w:r>
+                              <w:rPr>
+                                <w:color w:val="CC7832"/>
+                                <w:sz w:val="12"/>
+                                <w:szCs w:val="12"/>
+                              </w:rPr>
+                              <w:t>,</w:t>
+                            </w:r>
+                            <w:r>
+                              <w:rPr>
+                                <w:color w:val="6897BB"/>
+                                <w:sz w:val="12"/>
+                                <w:szCs w:val="12"/>
+                              </w:rPr>
+                              <w:t>6</w:t>
+                            </w:r>
+                            <w:r>
+                              <w:rPr>
+                                <w:color w:val="CC7832"/>
+                                <w:sz w:val="12"/>
+                                <w:szCs w:val="12"/>
+                              </w:rPr>
+                              <w:t>,</w:t>
+                            </w:r>
+                            <w:r>
+                              <w:rPr>
+                                <w:color w:val="6897BB"/>
+                                <w:sz w:val="12"/>
+                                <w:szCs w:val="12"/>
+                              </w:rPr>
+                              <w:t>2</w:t>
+                            </w:r>
+                            <w:r>
+                              <w:rPr>
+                                <w:color w:val="CC7832"/>
+                                <w:sz w:val="12"/>
+                                <w:szCs w:val="12"/>
+                              </w:rPr>
+                              <w:t>,</w:t>
+                            </w:r>
+                            <w:r>
+                              <w:rPr>
+                                <w:color w:val="6897BB"/>
+                                <w:sz w:val="12"/>
+                                <w:szCs w:val="12"/>
+                              </w:rPr>
+                              <w:t>5</w:t>
+                            </w:r>
+                            <w:r>
+                              <w:rPr>
+                                <w:color w:val="CC7832"/>
+                                <w:sz w:val="12"/>
+                                <w:szCs w:val="12"/>
+                              </w:rPr>
+                              <w:t>,</w:t>
+                            </w:r>
+                            <w:r>
+                              <w:rPr>
+                                <w:color w:val="6897BB"/>
+                                <w:sz w:val="12"/>
+                                <w:szCs w:val="12"/>
+                              </w:rPr>
+                              <w:t>3</w:t>
+                            </w:r>
+                            <w:r>
+                              <w:rPr>
+                                <w:color w:val="CC7832"/>
+                                <w:sz w:val="12"/>
+                                <w:szCs w:val="12"/>
+                              </w:rPr>
+                              <w:t>,</w:t>
+                            </w:r>
+                            <w:r>
+                              <w:rPr>
+                                <w:color w:val="6897BB"/>
+                                <w:sz w:val="12"/>
+                                <w:szCs w:val="12"/>
+                              </w:rPr>
+                              <w:t>4</w:t>
+                            </w:r>
+                            <w:r>
+                              <w:rPr>
+                                <w:color w:val="A9B7C6"/>
+                                <w:sz w:val="12"/>
+                                <w:szCs w:val="12"/>
+                              </w:rPr>
+                              <w:t>}</w:t>
+                            </w:r>
+                            <w:r>
+                              <w:rPr>
+                                <w:color w:val="CC7832"/>
+                                <w:sz w:val="12"/>
+                                <w:szCs w:val="12"/>
+                              </w:rPr>
+                              <w:t>;</w:t>
+                            </w:r>
+                            <w:r>
+                              <w:rPr>
+                                <w:color w:val="CC7832"/>
+                                <w:sz w:val="12"/>
+                                <w:szCs w:val="12"/>
+                              </w:rPr>
+                              <w:br/>
+                            </w:r>
+                            <w:r>
+                              <w:rPr>
+                                <w:color w:val="CC7832"/>
+                                <w:sz w:val="12"/>
+                                <w:szCs w:val="12"/>
+                              </w:rPr>
+                              <w:br/>
+                              <w:t xml:space="preserve">        int </w:t>
+                            </w:r>
+                            <w:r>
+                              <w:rPr>
+                                <w:color w:val="A9B7C6"/>
+                                <w:sz w:val="12"/>
+                                <w:szCs w:val="12"/>
+                              </w:rPr>
+                              <w:t>min = Integer.</w:t>
+                            </w:r>
+                            <w:r>
+                              <w:rPr>
+                                <w:i/>
+                                <w:iCs/>
+                                <w:color w:val="9876AA"/>
+                                <w:sz w:val="12"/>
+                                <w:szCs w:val="12"/>
+                              </w:rPr>
+                              <w:t>MAX_VALUE</w:t>
+                            </w:r>
+                            <w:r>
+                              <w:rPr>
+                                <w:color w:val="CC7832"/>
+                                <w:sz w:val="12"/>
+                                <w:szCs w:val="12"/>
+                              </w:rPr>
+                              <w:t>;</w:t>
+                            </w:r>
+                            <w:r>
+                              <w:rPr>
+                                <w:color w:val="CC7832"/>
+                                <w:sz w:val="12"/>
+                                <w:szCs w:val="12"/>
+                              </w:rPr>
+                              <w:br/>
+                              <w:t xml:space="preserve">        for</w:t>
+                            </w:r>
+                            <w:r>
+                              <w:rPr>
+                                <w:color w:val="A9B7C6"/>
+                                <w:sz w:val="12"/>
+                                <w:szCs w:val="12"/>
+                              </w:rPr>
+                              <w:t>(</w:t>
+                            </w:r>
+                            <w:r>
+                              <w:rPr>
+                                <w:color w:val="CC7832"/>
+                                <w:sz w:val="12"/>
+                                <w:szCs w:val="12"/>
+                              </w:rPr>
+                              <w:t xml:space="preserve">int </w:t>
+                            </w:r>
+                            <w:r>
+                              <w:rPr>
+                                <w:color w:val="A9B7C6"/>
+                                <w:sz w:val="12"/>
+                                <w:szCs w:val="12"/>
+                              </w:rPr>
+                              <w:t xml:space="preserve">i = </w:t>
+                            </w:r>
+                            <w:r>
+                              <w:rPr>
+                                <w:color w:val="6897BB"/>
+                                <w:sz w:val="12"/>
+                                <w:szCs w:val="12"/>
+                              </w:rPr>
+                              <w:t>1</w:t>
+                            </w:r>
+                            <w:r>
+                              <w:rPr>
+                                <w:color w:val="CC7832"/>
+                                <w:sz w:val="12"/>
+                                <w:szCs w:val="12"/>
+                              </w:rPr>
+                              <w:t xml:space="preserve">; </w:t>
+                            </w:r>
+                            <w:r>
+                              <w:rPr>
+                                <w:color w:val="A9B7C6"/>
+                                <w:sz w:val="12"/>
+                                <w:szCs w:val="12"/>
+                              </w:rPr>
+                              <w:t>i &lt;intA.</w:t>
+                            </w:r>
+                            <w:r>
+                              <w:rPr>
+                                <w:color w:val="9876AA"/>
+                                <w:sz w:val="12"/>
+                                <w:szCs w:val="12"/>
+                              </w:rPr>
+                              <w:t xml:space="preserve">length </w:t>
+                            </w:r>
+                            <w:r>
+                              <w:rPr>
+                                <w:color w:val="A9B7C6"/>
+                                <w:sz w:val="12"/>
+                                <w:szCs w:val="12"/>
+                              </w:rPr>
+                              <w:t>-</w:t>
+                            </w:r>
+                            <w:r>
+                              <w:rPr>
+                                <w:color w:val="6897BB"/>
+                                <w:sz w:val="12"/>
+                                <w:szCs w:val="12"/>
+                              </w:rPr>
+                              <w:t>2</w:t>
+                            </w:r>
+                            <w:r>
+                              <w:rPr>
+                                <w:color w:val="CC7832"/>
+                                <w:sz w:val="12"/>
+                                <w:szCs w:val="12"/>
+                              </w:rPr>
+                              <w:t>;</w:t>
+                            </w:r>
+                            <w:r>
+                              <w:rPr>
+                                <w:color w:val="A9B7C6"/>
+                                <w:sz w:val="12"/>
+                                <w:szCs w:val="12"/>
+                              </w:rPr>
+                              <w:t>i++){</w:t>
+                            </w:r>
+                            <w:r>
+                              <w:rPr>
+                                <w:color w:val="A9B7C6"/>
+                                <w:sz w:val="12"/>
+                                <w:szCs w:val="12"/>
+                              </w:rPr>
+                              <w:br/>
+                              <w:t xml:space="preserve">            </w:t>
+                            </w:r>
+                            <w:r>
+                              <w:rPr>
+                                <w:color w:val="CC7832"/>
+                                <w:sz w:val="12"/>
+                                <w:szCs w:val="12"/>
+                              </w:rPr>
+                              <w:t>if</w:t>
+                            </w:r>
+                            <w:r>
+                              <w:rPr>
+                                <w:color w:val="A9B7C6"/>
+                                <w:sz w:val="12"/>
+                                <w:szCs w:val="12"/>
+                              </w:rPr>
+                              <w:t>(intA[i-</w:t>
+                            </w:r>
+                            <w:r>
+                              <w:rPr>
+                                <w:color w:val="6897BB"/>
+                                <w:sz w:val="12"/>
+                                <w:szCs w:val="12"/>
+                              </w:rPr>
+                              <w:t>1</w:t>
+                            </w:r>
+                            <w:r>
+                              <w:rPr>
+                                <w:color w:val="A9B7C6"/>
+                                <w:sz w:val="12"/>
+                                <w:szCs w:val="12"/>
+                              </w:rPr>
+                              <w:t>]&lt; intA[i] &amp;&amp; intA[i] &gt;intA[i+</w:t>
+                            </w:r>
+                            <w:r>
+                              <w:rPr>
+                                <w:color w:val="6897BB"/>
+                                <w:sz w:val="12"/>
+                                <w:szCs w:val="12"/>
+                              </w:rPr>
+                              <w:t>1</w:t>
+                            </w:r>
+                            <w:r>
+                              <w:rPr>
+                                <w:color w:val="A9B7C6"/>
+                                <w:sz w:val="12"/>
+                                <w:szCs w:val="12"/>
+                              </w:rPr>
+                              <w:t>]){</w:t>
+                            </w:r>
+                            <w:r>
+                              <w:rPr>
+                                <w:color w:val="A9B7C6"/>
+                                <w:sz w:val="12"/>
+                                <w:szCs w:val="12"/>
+                              </w:rPr>
+                              <w:br/>
+                              <w:t xml:space="preserve">                </w:t>
+                            </w:r>
+                            <w:r>
+                              <w:rPr>
+                                <w:color w:val="CC7832"/>
+                                <w:sz w:val="12"/>
+                                <w:szCs w:val="12"/>
+                              </w:rPr>
+                              <w:t>if</w:t>
+                            </w:r>
+                            <w:r>
+                              <w:rPr>
+                                <w:color w:val="A9B7C6"/>
+                                <w:sz w:val="12"/>
+                                <w:szCs w:val="12"/>
+                              </w:rPr>
+                              <w:t>(min &gt; intA[i]){</w:t>
+                            </w:r>
+                            <w:r>
+                              <w:rPr>
+                                <w:color w:val="A9B7C6"/>
+                                <w:sz w:val="12"/>
+                                <w:szCs w:val="12"/>
+                              </w:rPr>
+                              <w:br/>
+                              <w:t xml:space="preserve">                    min = intA[i]</w:t>
+                            </w:r>
+                            <w:r>
+                              <w:rPr>
+                                <w:color w:val="CC7832"/>
+                                <w:sz w:val="12"/>
+                                <w:szCs w:val="12"/>
+                              </w:rPr>
+                              <w:t>;</w:t>
+                            </w:r>
+                            <w:r>
+                              <w:rPr>
+                                <w:color w:val="CC7832"/>
+                                <w:sz w:val="12"/>
+                                <w:szCs w:val="12"/>
+                              </w:rPr>
+                              <w:br/>
+                              <w:t xml:space="preserve">                </w:t>
+                            </w:r>
+                            <w:r>
+                              <w:rPr>
+                                <w:color w:val="A9B7C6"/>
+                                <w:sz w:val="12"/>
+                                <w:szCs w:val="12"/>
+                              </w:rPr>
+                              <w:t>}</w:t>
+                            </w:r>
+                            <w:r>
+                              <w:rPr>
+                                <w:color w:val="A9B7C6"/>
+                                <w:sz w:val="12"/>
+                                <w:szCs w:val="12"/>
+                              </w:rPr>
+                              <w:br/>
+                              <w:t xml:space="preserve">            }</w:t>
+                            </w:r>
+                            <w:r>
+                              <w:rPr>
+                                <w:color w:val="A9B7C6"/>
+                                <w:sz w:val="12"/>
+                                <w:szCs w:val="12"/>
+                              </w:rPr>
+                              <w:br/>
+                              <w:t xml:space="preserve">        }</w:t>
+                            </w:r>
+                            <w:r>
+                              <w:rPr>
+                                <w:color w:val="A9B7C6"/>
+                                <w:sz w:val="12"/>
+                                <w:szCs w:val="12"/>
+                              </w:rPr>
+                              <w:br/>
+                              <w:t xml:space="preserve">        System.</w:t>
+                            </w:r>
+                            <w:r>
+                              <w:rPr>
+                                <w:i/>
+                                <w:iCs/>
+                                <w:color w:val="9876AA"/>
+                                <w:sz w:val="12"/>
+                                <w:szCs w:val="12"/>
+                              </w:rPr>
+                              <w:t>out</w:t>
+                            </w:r>
+                            <w:r>
+                              <w:rPr>
+                                <w:color w:val="A9B7C6"/>
+                                <w:sz w:val="12"/>
+                                <w:szCs w:val="12"/>
+                              </w:rPr>
+                              <w:t>.println(min)</w:t>
+                            </w:r>
+                            <w:r>
+                              <w:rPr>
+                                <w:color w:val="CC7832"/>
+                                <w:sz w:val="12"/>
+                                <w:szCs w:val="12"/>
+                              </w:rPr>
+                              <w:t>;</w:t>
+                            </w:r>
+                            <w:r>
+                              <w:rPr>
+                                <w:color w:val="CC7832"/>
+                                <w:sz w:val="12"/>
+                                <w:szCs w:val="12"/>
+                              </w:rPr>
+                              <w:br/>
+                              <w:t xml:space="preserve">    </w:t>
+                            </w:r>
+                            <w:r>
+                              <w:rPr>
+                                <w:color w:val="A9B7C6"/>
+                                <w:sz w:val="12"/>
+                                <w:szCs w:val="12"/>
+                              </w:rPr>
+                              <w:t>}</w:t>
+                            </w:r>
+                            <w:r>
+                              <w:rPr>
+                                <w:color w:val="A9B7C6"/>
+                                <w:sz w:val="12"/>
+                                <w:szCs w:val="12"/>
+                              </w:rPr>
+                              <w:br/>
+                            </w:r>
+                            <w:r>
+                              <w:rPr>
+                                <w:color w:val="A9B7C6"/>
+                                <w:sz w:val="12"/>
+                                <w:szCs w:val="12"/>
+                              </w:rPr>
+                              <w:br/>
+                            </w:r>
+                            <w:r>
+                              <w:rPr>
+                                <w:color w:val="A9B7C6"/>
+                                <w:sz w:val="12"/>
+                                <w:szCs w:val="12"/>
+                              </w:rPr>
+                              <w:br/>
+                              <w:t>}</w:t>
+                            </w:r>
+                          </w:p>
+                          <w:p/>
+                        </w:txbxContent>
+                      </wps:txbx>
+                      <wps:bodyPr rot="0" spcFirstLastPara="0" vertOverflow="overflow" horzOverflow="overflow" vert="horz" wrap="square" lIns="91440" tIns="45720" rIns="91440" bIns="45720" numCol="1" spcCol="0" rtlCol="0" fromWordArt="0" anchor="t" anchorCtr="0" forceAA="0" compatLnSpc="1">
+                        <a:prstTxWarp prst="textNoShape">
+                          <a:avLst/>
+                        </a:prstTxWarp>
+                        <a:noAutofit/>
+                      </wps:bodyPr>
+                    </wps:wsp>
+                  </a:graphicData>
+                </a:graphic>
+                <wp14:sizeRelV relativeFrom="margin">
+                  <wp14:pctHeight>0</wp14:pctHeight>
+                </wp14:sizeRelV>
+              </wp:anchor>
+            </w:drawing>
+          </mc:Choice>
+          <mc:Fallback>
+            <w:pict>
+              <v:shapetype id="_x0000_t202" coordsize="21600,21600" o:spt="202" path="m,l,21600r21600,l21600,xe">
+                <v:stroke joinstyle="miter"/>
+                <v:path gradientshapeok="t" o:connecttype="rect"/>
+              </v:shapetype>
+              <v:shape id="Text Box 14" o:spid="_x0000_s1026" type="#_x0000_t202" style="position:absolute;margin-left:22pt;margin-top:275pt;width:435pt;height:214.5pt;z-index:251669504;visibility:visible;mso-wrap-style:square;mso-height-percent:0;mso-wrap-distance-left:9pt;mso-wrap-distance-top:0;mso-wrap-distance-right:9pt;mso-wrap-distance-bottom:0;mso-position-horizontal:absolute;mso-position-horizontal-relative:text;mso-position-vertical:absolute;mso-position-vertical-relative:text;mso-height-percent:0;mso-height-relative:margin;v-text-anchor:top" o:gfxdata="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" fillcolor="white [3201]" strokeweight=".5pt">
+                <v:textbox>
+                  <w:txbxContent>
+                    <w:p>
+                      <w:pPr>
+                        <w:pStyle w:val="HTMLPreformatted"/>
+                        <w:shd w:val="clear" w:color="auto" w:fill="2B2B2B"/>
+                        <w:rPr>
+                          <w:color w:val="A9B7C6"/>
+                          <w:sz w:val="12"/>
+                          <w:szCs w:val="12"/>
+                        </w:rPr>
+                      </w:pPr>
+                      <w:r>
+                        <w:rPr>
+                          <w:color w:val="CC7832"/>
+                          <w:sz w:val="12"/>
+                          <w:szCs w:val="12"/>
+                        </w:rPr>
+                        <w:t xml:space="preserve">public class </w:t>
+                      </w:r>
+                      <w:r>
+                        <w:rPr>
+                          <w:color w:val="A9B7C6"/>
+                          <w:sz w:val="12"/>
+                          <w:szCs w:val="12"/>
+                        </w:rPr>
+                        <w:t>Main {</w:t>
+                      </w:r>
+                      <w:r>
+                        <w:rPr>
+                          <w:color w:val="A9B7C6"/>
+                          <w:sz w:val="12"/>
+                          <w:szCs w:val="12"/>
+                        </w:rPr>
+                        <w:br/>
+                      </w:r>
+                      <w:r>
+                        <w:rPr>
+                          <w:color w:val="A9B7C6"/>
+                          <w:sz w:val="12"/>
+                          <w:szCs w:val="12"/>
+                        </w:rPr>
+                        <w:br/>
+                        <w:t xml:space="preserve">    </w:t>
+                      </w:r>
+                      <w:r>
+                        <w:rPr>
+                          <w:color w:val="CC7832"/>
+                          <w:sz w:val="12"/>
+                          <w:szCs w:val="12"/>
+                        </w:rPr>
+                        <w:t xml:space="preserve">public static void </w:t>
+                      </w:r>
+                      <w:r>
+                        <w:rPr>
+                          <w:color w:val="FFC66D"/>
+                          <w:sz w:val="12"/>
+                          <w:szCs w:val="12"/>
+                        </w:rPr>
+                        <w:t>main</w:t>
+                      </w:r>
+                      <w:r>
+                        <w:rPr>
+                          <w:color w:val="A9B7C6"/>
+                          <w:sz w:val="12"/>
+                          <w:szCs w:val="12"/>
+                        </w:rPr>
+                        <w:t>(String[] args)</w:t>
+                      </w:r>
+                      <w:r>
+                        <w:rPr>
+                          <w:color w:val="A9B7C6"/>
+                          <w:sz w:val="12"/>
+                          <w:szCs w:val="12"/>
+                        </w:rPr>
+                        <w:br/>
+                        <w:t xml:space="preserve">    {</w:t>
+                      </w:r>
+                      <w:r>
+                        <w:rPr>
+                          <w:color w:val="A9B7C6"/>
+                          <w:sz w:val="12"/>
+                          <w:szCs w:val="12"/>
+                        </w:rPr>
+                        <w:br/>
+                        <w:t xml:space="preserve">        </w:t>
+                      </w:r>
+                      <w:r>
+                        <w:rPr>
+                          <w:color w:val="CC7832"/>
+                          <w:sz w:val="12"/>
+                          <w:szCs w:val="12"/>
+                        </w:rPr>
+                        <w:t xml:space="preserve">int </w:t>
+                      </w:r>
+                      <w:r>
+                        <w:rPr>
+                          <w:color w:val="A9B7C6"/>
+                          <w:sz w:val="12"/>
+                          <w:szCs w:val="12"/>
+                        </w:rPr>
+                        <w:t xml:space="preserve">[] intA = </w:t>
+                      </w:r>
+                      <w:r>
+                        <w:rPr>
+                          <w:color w:val="CC7832"/>
+                          <w:sz w:val="12"/>
+                          <w:szCs w:val="12"/>
+                        </w:rPr>
+                        <w:t>new int</w:t>
+                      </w:r>
+                      <w:r>
+                        <w:rPr>
+                          <w:color w:val="A9B7C6"/>
+                          <w:sz w:val="12"/>
+                          <w:szCs w:val="12"/>
+                        </w:rPr>
+                        <w:t>[]{</w:t>
+                      </w:r>
+                      <w:r>
+                        <w:rPr>
+                          <w:color w:val="6897BB"/>
+                          <w:sz w:val="12"/>
+                          <w:szCs w:val="12"/>
+                        </w:rPr>
+                        <w:t>5</w:t>
+                      </w:r>
+                      <w:r>
+                        <w:rPr>
+                          <w:color w:val="CC7832"/>
+                          <w:sz w:val="12"/>
+                          <w:szCs w:val="12"/>
+                        </w:rPr>
+                        <w:t>,</w:t>
+                      </w:r>
+                      <w:r>
+                        <w:rPr>
+                          <w:color w:val="6897BB"/>
+                          <w:sz w:val="12"/>
+                          <w:szCs w:val="12"/>
+                        </w:rPr>
+                        <w:t>1</w:t>
+                      </w:r>
+                      <w:r>
+                        <w:rPr>
+                          <w:color w:val="CC7832"/>
+                          <w:sz w:val="12"/>
+                          <w:szCs w:val="12"/>
+                        </w:rPr>
+                        <w:t>,</w:t>
+                      </w:r>
+                      <w:r>
+                        <w:rPr>
+                          <w:color w:val="6897BB"/>
+                          <w:sz w:val="12"/>
+                          <w:szCs w:val="12"/>
+                        </w:rPr>
+                        <w:t>6</w:t>
+                      </w:r>
+                      <w:r>
+                        <w:rPr>
+                          <w:color w:val="CC7832"/>
+                          <w:sz w:val="12"/>
+                          <w:szCs w:val="12"/>
+                        </w:rPr>
+                        <w:t>,</w:t>
+                      </w:r>
+                      <w:r>
+                        <w:rPr>
+                          <w:color w:val="6897BB"/>
+                          <w:sz w:val="12"/>
+                          <w:szCs w:val="12"/>
+                        </w:rPr>
+                        <w:t>2</w:t>
+                      </w:r>
+                      <w:r>
+                        <w:rPr>
+                          <w:color w:val="CC7832"/>
+                          <w:sz w:val="12"/>
+                          <w:szCs w:val="12"/>
+                        </w:rPr>
+                        <w:t>,</w:t>
+                      </w:r>
+                      <w:r>
+                        <w:rPr>
+                          <w:color w:val="6897BB"/>
+                          <w:sz w:val="12"/>
+                          <w:szCs w:val="12"/>
+                        </w:rPr>
+                        <w:t>5</w:t>
+                      </w:r>
+                      <w:r>
+                        <w:rPr>
+                          <w:color w:val="CC7832"/>
+                          <w:sz w:val="12"/>
+                          <w:szCs w:val="12"/>
+                        </w:rPr>
+                        <w:t>,</w:t>
+                      </w:r>
+                      <w:r>
+                        <w:rPr>
+                          <w:color w:val="6897BB"/>
+                          <w:sz w:val="12"/>
+                          <w:szCs w:val="12"/>
+                        </w:rPr>
+                        <w:t>3</w:t>
+                      </w:r>
+                      <w:r>
+                        <w:rPr>
+                          <w:color w:val="CC7832"/>
+                          <w:sz w:val="12"/>
+                          <w:szCs w:val="12"/>
+                        </w:rPr>
+                        <w:t>,</w:t>
+                      </w:r>
+                      <w:r>
+                        <w:rPr>
+                          <w:color w:val="6897BB"/>
+                          <w:sz w:val="12"/>
+                          <w:szCs w:val="12"/>
+                        </w:rPr>
+                        <w:t>4</w:t>
+                      </w:r>
+                      <w:r>
+                        <w:rPr>
+                          <w:color w:val="A9B7C6"/>
+                          <w:sz w:val="12"/>
+                          <w:szCs w:val="12"/>
+                        </w:rPr>
+                        <w:t>}</w:t>
+                      </w:r>
+                      <w:r>
+                        <w:rPr>
+                          <w:color w:val="CC7832"/>
+                          <w:sz w:val="12"/>
+                          <w:szCs w:val="12"/>
+                        </w:rPr>
+                        <w:t>;</w:t>
+                      </w:r>
+                      <w:r>
+                        <w:rPr>
+                          <w:color w:val="CC7832"/>
+                          <w:sz w:val="12"/>
+                          <w:szCs w:val="12"/>
+                        </w:rPr>
+                        <w:br/>
+                      </w:r>
+                      <w:r>
+                        <w:rPr>
+                          <w:color w:val="CC7832"/>
+                          <w:sz w:val="12"/>
+                          <w:szCs w:val="12"/>
+                        </w:rPr>
+                        <w:br/>
+                        <w:t xml:space="preserve">        int </w:t>
+                      </w:r>
+                      <w:r>
+                        <w:rPr>
+                          <w:color w:val="A9B7C6"/>
+                          <w:sz w:val="12"/>
+                          <w:szCs w:val="12"/>
+                        </w:rPr>
+                        <w:t>min = Integer.</w:t>
+                      </w:r>
+                      <w:r>
+                        <w:rPr>
+                          <w:i/>
+                          <w:iCs/>
+                          <w:color w:val="9876AA"/>
+                          <w:sz w:val="12"/>
+                          <w:szCs w:val="12"/>
+                        </w:rPr>
+                        <w:t>MAX_VALUE</w:t>
+                      </w:r>
+                      <w:r>
+                        <w:rPr>
+                          <w:color w:val="CC7832"/>
+                          <w:sz w:val="12"/>
+                          <w:szCs w:val="12"/>
+                        </w:rPr>
+                        <w:t>;</w:t>
+                      </w:r>
+                      <w:r>
+                        <w:rPr>
+                          <w:color w:val="CC7832"/>
+                          <w:sz w:val="12"/>
+                          <w:szCs w:val="12"/>
+                        </w:rPr>
+                        <w:br/>
+                        <w:t xml:space="preserve">        for</w:t>
+                      </w:r>
+                      <w:r>
+                        <w:rPr>
+                          <w:color w:val="A9B7C6"/>
+                          <w:sz w:val="12"/>
+                          <w:szCs w:val="12"/>
+                        </w:rPr>
+                        <w:t>(</w:t>
+                      </w:r>
+                      <w:r>
+                        <w:rPr>
+                          <w:color w:val="CC7832"/>
+                          <w:sz w:val="12"/>
+                          <w:szCs w:val="12"/>
+                        </w:rPr>
+                        <w:t xml:space="preserve">public class </w:t>
+                      </w:r>
+                      <w:r>
+                        <w:rPr>
+                          <w:color w:val="A9B7C6"/>
+                          <w:sz w:val="12"/>
+                          <w:szCs w:val="12"/>
+                        </w:rPr>
+                        <w:t>Main {</w:t>
+                      </w:r>
+                      <w:r>
+                        <w:rPr>
+                          <w:color w:val="A9B7C6"/>
+                          <w:sz w:val="12"/>
+                          <w:szCs w:val="12"/>
+                        </w:rPr>
+                        <w:br/>
+                      </w:r>
+                      <w:r>
+                        <w:rPr>
+                          <w:color w:val="A9B7C6"/>
+                          <w:sz w:val="12"/>
+                          <w:szCs w:val="12"/>
+                        </w:rPr>
+                        <w:br/>
+                        <w:t xml:space="preserve">    </w:t>
+                      </w:r>
+                      <w:r>
+                        <w:rPr>
+                          <w:color w:val="CC7832"/>
+                          <w:sz w:val="12"/>
+                          <w:szCs w:val="12"/>
+                        </w:rPr>
+                        <w:t xml:space="preserve">public static void </w:t>
+                      </w:r>
+                      <w:r>
+                        <w:rPr>
+                          <w:color w:val="FFC66D"/>
+                          <w:sz w:val="12"/>
+                          <w:szCs w:val="12"/>
+                        </w:rPr>
+                        <w:t>main</w:t>
+                      </w:r>
+                      <w:r>
+                        <w:rPr>
+                          <w:color w:val="A9B7C6"/>
+                          <w:sz w:val="12"/>
+                          <w:szCs w:val="12"/>
+                        </w:rPr>
+                        <w:t>(String[] args)</w:t>
+                      </w:r>
+                      <w:r>
+                        <w:rPr>
+                          <w:color w:val="A9B7C6"/>
+                          <w:sz w:val="12"/>
+                          <w:szCs w:val="12"/>
+                        </w:rPr>
+                        <w:br/>
+                        <w:t xml:space="preserve">    {</w:t>
+                      </w:r>
+                      <w:r>
+                        <w:rPr>
+                          <w:color w:val="A9B7C6"/>
+                          <w:sz w:val="12"/>
+                          <w:szCs w:val="12"/>
+                        </w:rPr>
+                        <w:br/>
+                        <w:t xml:space="preserve">        </w:t>
+                      </w:r>
+                      <w:r>
+                        <w:rPr>
+                          <w:color w:val="CC7832"/>
+                          <w:sz w:val="12"/>
+                          <w:szCs w:val="12"/>
+                        </w:rPr>
+                        <w:t xml:space="preserve">int </w:t>
+                      </w:r>
+                      <w:r>
+                        <w:rPr>
+                          <w:color w:val="A9B7C6"/>
+                          <w:sz w:val="12"/>
+                          <w:szCs w:val="12"/>
+                        </w:rPr>
+                        <w:t xml:space="preserve">[] intA = </w:t>
+                      </w:r>
+                      <w:r>
+                        <w:rPr>
+                          <w:color w:val="CC7832"/>
+                          <w:sz w:val="12"/>
+                          <w:szCs w:val="12"/>
+                        </w:rPr>
+                        <w:t>new int</w:t>
+                      </w:r>
+                      <w:r>
+                        <w:rPr>
+                          <w:color w:val="A9B7C6"/>
+                          <w:sz w:val="12"/>
+                          <w:szCs w:val="12"/>
+                        </w:rPr>
+                        <w:t>[]{</w:t>
+                      </w:r>
+                      <w:r>
+                        <w:rPr>
+                          <w:color w:val="6897BB"/>
+                          <w:sz w:val="12"/>
+                          <w:szCs w:val="12"/>
+                        </w:rPr>
+                        <w:t>5</w:t>
+                      </w:r>
+                      <w:r>
+                        <w:rPr>
+                          <w:color w:val="CC7832"/>
+                          <w:sz w:val="12"/>
+                          <w:szCs w:val="12"/>
+                        </w:rPr>
+                        <w:t>,</w:t>
+                      </w:r>
+                      <w:r>
+                        <w:rPr>
+                          <w:color w:val="6897BB"/>
+                          <w:sz w:val="12"/>
+                          <w:szCs w:val="12"/>
+                        </w:rPr>
+                        <w:t>1</w:t>
+                      </w:r>
+                      <w:r>
+                        <w:rPr>
+                          <w:color w:val="CC7832"/>
+                          <w:sz w:val="12"/>
+                          <w:szCs w:val="12"/>
+                        </w:rPr>
+                        <w:t>,</w:t>
+                      </w:r>
+                      <w:r>
+                        <w:rPr>
+                          <w:color w:val="6897BB"/>
+                          <w:sz w:val="12"/>
+                          <w:szCs w:val="12"/>
+                        </w:rPr>
+                        <w:t>6</w:t>
+                      </w:r>
+                      <w:r>
+                        <w:rPr>
+                          <w:color w:val="CC7832"/>
+                          <w:sz w:val="12"/>
+                          <w:szCs w:val="12"/>
+                        </w:rPr>
+                        <w:t>,</w:t>
+                      </w:r>
+                      <w:r>
+                        <w:rPr>
+                          <w:color w:val="6897BB"/>
+                          <w:sz w:val="12"/>
+                          <w:szCs w:val="12"/>
+                        </w:rPr>
+                        <w:t>2</w:t>
+                      </w:r>
+                      <w:r>
+                        <w:rPr>
+                          <w:color w:val="CC7832"/>
+                          <w:sz w:val="12"/>
+                          <w:szCs w:val="12"/>
+                        </w:rPr>
+                        <w:t>,</w:t>
+                      </w:r>
+                      <w:r>
+                        <w:rPr>
+                          <w:color w:val="6897BB"/>
+                          <w:sz w:val="12"/>
+                          <w:szCs w:val="12"/>
+                        </w:rPr>
+                        <w:t>5</w:t>
+                      </w:r>
+                      <w:r>
+                        <w:rPr>
+                          <w:color w:val="CC7832"/>
+                          <w:sz w:val="12"/>
+                          <w:szCs w:val="12"/>
+                        </w:rPr>
+                        <w:t>,</w:t>
+                      </w:r>
+                      <w:r>
+                        <w:rPr>
+                          <w:color w:val="6897BB"/>
+                          <w:sz w:val="12"/>
+                          <w:szCs w:val="12"/>
+                        </w:rPr>
+                        <w:t>3</w:t>
+                      </w:r>
+                      <w:r>
+                        <w:rPr>
+                          <w:color w:val="CC7832"/>
+                          <w:sz w:val="12"/>
+                          <w:szCs w:val="12"/>
+                        </w:rPr>
+                        <w:t>,</w:t>
+                      </w:r>
+                      <w:r>
+                        <w:rPr>
+                          <w:color w:val="6897BB"/>
+                          <w:sz w:val="12"/>
+                          <w:szCs w:val="12"/>
+                        </w:rPr>
+                        <w:t>4</w:t>
+                      </w:r>
+                      <w:r>
+                        <w:rPr>
+                          <w:color w:val="A9B7C6"/>
+                          <w:sz w:val="12"/>
+                          <w:szCs w:val="12"/>
+                        </w:rPr>
+                        <w:t>}</w:t>
+                      </w:r>
+                      <w:r>
+                        <w:rPr>
+                          <w:color w:val="CC7832"/>
+                          <w:sz w:val="12"/>
+                          <w:szCs w:val="12"/>
+                        </w:rPr>
+                        <w:t>;</w:t>
+                      </w:r>
+                      <w:r>
+                        <w:rPr>
+                          <w:color w:val="CC7832"/>
+                          <w:sz w:val="12"/>
+                          <w:szCs w:val="12"/>
+                        </w:rPr>
+                        <w:br/>
+                      </w:r>
+                      <w:r>
+                        <w:rPr>
+                          <w:color w:val="CC7832"/>
+                          <w:sz w:val="12"/>
+                          <w:szCs w:val="12"/>
+                        </w:rPr>
+                        <w:br/>
+                        <w:t xml:space="preserve">        int </w:t>
+                      </w:r>
+                      <w:r>
+                        <w:rPr>
+                          <w:color w:val="A9B7C6"/>
+                          <w:sz w:val="12"/>
+                          <w:szCs w:val="12"/>
+                        </w:rPr>
+                        <w:t>min = Integer.</w:t>
+                      </w:r>
+                      <w:r>
+                        <w:rPr>
+                          <w:i/>
+                          <w:iCs/>
+                          <w:color w:val="9876AA"/>
+                          <w:sz w:val="12"/>
+                          <w:szCs w:val="12"/>
+                        </w:rPr>
+                        <w:t>MAX_VALUE</w:t>
+                      </w:r>
+                      <w:r>
+                        <w:rPr>
+                          <w:color w:val="CC7832"/>
+                          <w:sz w:val="12"/>
+                          <w:szCs w:val="12"/>
+                        </w:rPr>
+                        <w:t>;</w:t>
+                      </w:r>
+                      <w:r>
+                        <w:rPr>
+                          <w:color w:val="CC7832"/>
+                          <w:sz w:val="12"/>
+                          <w:szCs w:val="12"/>
+                        </w:rPr>
+                        <w:br/>
+                        <w:t xml:space="preserve">        for</w:t>
+                      </w:r>
+                      <w:r>
+                        <w:rPr>
+                          <w:color w:val="A9B7C6"/>
+                          <w:sz w:val="12"/>
+                          <w:szCs w:val="12"/>
+                        </w:rPr>
+                        <w:t>(</w:t>
+                      </w:r>
+                      <w:r>
+                        <w:rPr>
+                          <w:color w:val="CC7832"/>
+                          <w:sz w:val="12"/>
+                          <w:szCs w:val="12"/>
+                        </w:rPr>
+                        <w:t xml:space="preserve">int </w:t>
+                      </w:r>
+                      <w:r>
+                        <w:rPr>
+                          <w:color w:val="A9B7C6"/>
+                          <w:sz w:val="12"/>
+                          <w:szCs w:val="12"/>
+                        </w:rPr>
+                        <w:t xml:space="preserve">i = </w:t>
+                      </w:r>
+                      <w:r>
+                        <w:rPr>
+                          <w:color w:val="6897BB"/>
+                          <w:sz w:val="12"/>
+                          <w:szCs w:val="12"/>
+                        </w:rPr>
+                        <w:t>1</w:t>
+                      </w:r>
+                      <w:r>
+                        <w:rPr>
+                          <w:color w:val="CC7832"/>
+                          <w:sz w:val="12"/>
+                          <w:szCs w:val="12"/>
+                        </w:rPr>
+                        <w:t xml:space="preserve">; </w:t>
+                      </w:r>
+                      <w:r>
+                        <w:rPr>
+                          <w:color w:val="A9B7C6"/>
+                          <w:sz w:val="12"/>
+                          <w:szCs w:val="12"/>
+                        </w:rPr>
+                        <w:t>i &lt;intA.</w:t>
+                      </w:r>
+                      <w:r>
+                        <w:rPr>
+                          <w:color w:val="9876AA"/>
+                          <w:sz w:val="12"/>
+                          <w:szCs w:val="12"/>
+                        </w:rPr>
+                        <w:t xml:space="preserve">length </w:t>
+                      </w:r>
+                      <w:r>
+                        <w:rPr>
+                          <w:color w:val="A9B7C6"/>
+                          <w:sz w:val="12"/>
+                          <w:szCs w:val="12"/>
+                        </w:rPr>
+                        <w:t>-</w:t>
+                      </w:r>
+                      <w:r>
+                        <w:rPr>
+                          <w:color w:val="6897BB"/>
+                          <w:sz w:val="12"/>
+                          <w:szCs w:val="12"/>
+                        </w:rPr>
+                        <w:t>2</w:t>
+                      </w:r>
+                      <w:r>
+                        <w:rPr>
+                          <w:color w:val="CC7832"/>
+                          <w:sz w:val="12"/>
+                          <w:szCs w:val="12"/>
+                        </w:rPr>
+                        <w:t>;</w:t>
+                      </w:r>
+                      <w:r>
+                        <w:rPr>
+                          <w:color w:val="A9B7C6"/>
+                          <w:sz w:val="12"/>
+                          <w:szCs w:val="12"/>
+                        </w:rPr>
+                        <w:t>i++){</w:t>
+                      </w:r>
+                      <w:r>
+                        <w:rPr>
+                          <w:color w:val="A9B7C6"/>
+                          <w:sz w:val="12"/>
+                          <w:szCs w:val="12"/>
+                        </w:rPr>
+                        <w:br/>
+                        <w:t xml:space="preserve">            </w:t>
+                      </w:r>
+                      <w:r>
+                        <w:rPr>
+                          <w:color w:val="CC7832"/>
+                          <w:sz w:val="12"/>
+                          <w:szCs w:val="12"/>
+                        </w:rPr>
+                        <w:t>if</w:t>
+                      </w:r>
+                      <w:r>
+                        <w:rPr>
+                          <w:color w:val="A9B7C6"/>
+                          <w:sz w:val="12"/>
+                          <w:szCs w:val="12"/>
+                        </w:rPr>
+                        <w:t>(intA[i-</w:t>
+                      </w:r>
+                      <w:r>
+                        <w:rPr>
+                          <w:color w:val="6897BB"/>
+                          <w:sz w:val="12"/>
+                          <w:szCs w:val="12"/>
+                        </w:rPr>
+                        <w:t>1</w:t>
+                      </w:r>
+                      <w:r>
+                        <w:rPr>
+                          <w:color w:val="A9B7C6"/>
+                          <w:sz w:val="12"/>
+                          <w:szCs w:val="12"/>
+                        </w:rPr>
+                        <w:t>]&lt; intA[i] &amp;&amp; intA[i] &gt;intA[i+</w:t>
+                      </w:r>
+                      <w:r>
+                        <w:rPr>
+                          <w:color w:val="6897BB"/>
+                          <w:sz w:val="12"/>
+                          <w:szCs w:val="12"/>
+                        </w:rPr>
+                        <w:t>1</w:t>
+                      </w:r>
+                      <w:r>
+                        <w:rPr>
+                          <w:color w:val="A9B7C6"/>
+                          <w:sz w:val="12"/>
+                          <w:szCs w:val="12"/>
+                        </w:rPr>
+                        <w:t>]){</w:t>
+                      </w:r>
+                      <w:r>
+                        <w:rPr>
+                          <w:color w:val="A9B7C6"/>
+                          <w:sz w:val="12"/>
+                          <w:szCs w:val="12"/>
+                        </w:rPr>
+                        <w:br/>
+                        <w:t xml:space="preserve">                </w:t>
+                      </w:r>
+                      <w:r>
+                        <w:rPr>
+                          <w:color w:val="CC7832"/>
+                          <w:sz w:val="12"/>
+                          <w:szCs w:val="12"/>
+                        </w:rPr>
+                        <w:t>if</w:t>
+                      </w:r>
+                      <w:r>
+                        <w:rPr>
+                          <w:color w:val="A9B7C6"/>
+                          <w:sz w:val="12"/>
+                          <w:szCs w:val="12"/>
+                        </w:rPr>
+                        <w:t>(min &gt; intA[i]){</w:t>
+                      </w:r>
+                      <w:r>
+                        <w:rPr>
+                          <w:color w:val="A9B7C6"/>
+                          <w:sz w:val="12"/>
+                          <w:szCs w:val="12"/>
+                        </w:rPr>
+                        <w:br/>
+                        <w:t xml:space="preserve">                    min = intA[i]</w:t>
+                      </w:r>
+                      <w:r>
+                        <w:rPr>
+                          <w:color w:val="CC7832"/>
+                          <w:sz w:val="12"/>
+                          <w:szCs w:val="12"/>
+                        </w:rPr>
+                        <w:t>;</w:t>
+                      </w:r>
+                      <w:r>
+                        <w:rPr>
+                          <w:color w:val="CC7832"/>
+                          <w:sz w:val="12"/>
+                          <w:szCs w:val="12"/>
+                        </w:rPr>
+                        <w:br/>
+                        <w:t xml:space="preserve">                </w:t>
+                      </w:r>
+                      <w:r>
+                        <w:rPr>
+                          <w:color w:val="A9B7C6"/>
+                          <w:sz w:val="12"/>
+                          <w:szCs w:val="12"/>
+                        </w:rPr>
+                        <w:t>}</w:t>
+                      </w:r>
+                      <w:r>
+                        <w:rPr>
+                          <w:color w:val="A9B7C6"/>
+                          <w:sz w:val="12"/>
+                          <w:szCs w:val="12"/>
+                        </w:rPr>
+                        <w:br/>
+                        <w:t xml:space="preserve">            }</w:t>
+                      </w:r>
+                      <w:r>
+                        <w:rPr>
+                          <w:color w:val="A9B7C6"/>
+                          <w:sz w:val="12"/>
+                          <w:szCs w:val="12"/>
+                        </w:rPr>
+                        <w:br/>
+                        <w:t xml:space="preserve">        }</w:t>
+                      </w:r>
+                      <w:r>
+                        <w:rPr>
+                          <w:color w:val="A9B7C6"/>
+                          <w:sz w:val="12"/>
+                          <w:szCs w:val="12"/>
+                        </w:rPr>
+                        <w:br/>
+                        <w:t xml:space="preserve">        System.</w:t>
+                      </w:r>
+                      <w:r>
+                        <w:rPr>
+                          <w:i/>
+                          <w:iCs/>
+                          <w:color w:val="9876AA"/>
+                          <w:sz w:val="12"/>
+                          <w:szCs w:val="12"/>
+                        </w:rPr>
+                        <w:t>out</w:t>
+                      </w:r>
+                      <w:r>
+                        <w:rPr>
+                          <w:color w:val="A9B7C6"/>
+                          <w:sz w:val="12"/>
+                          <w:szCs w:val="12"/>
+                        </w:rPr>
+                        <w:t>.println(min)</w:t>
+                      </w:r>
+                      <w:r>
+                        <w:rPr>
+                          <w:color w:val="CC7832"/>
+                          <w:sz w:val="12"/>
+                          <w:szCs w:val="12"/>
+                        </w:rPr>
+                        <w:t>;</w:t>
+                      </w:r>
+                      <w:r>
+                        <w:rPr>
+                          <w:color w:val="CC7832"/>
+                          <w:sz w:val="12"/>
+                          <w:szCs w:val="12"/>
+                        </w:rPr>
+                        <w:br/>
+                        <w:t xml:space="preserve">    </w:t>
+                      </w:r>
+                      <w:r>
+                        <w:rPr>
+                          <w:color w:val="A9B7C6"/>
+                          <w:sz w:val="12"/>
+                          <w:szCs w:val="12"/>
+                        </w:rPr>
+                        <w:t>}</w:t>
+                      </w:r>
+                      <w:r>
+                        <w:rPr>
+                          <w:color w:val="A9B7C6"/>
+                          <w:sz w:val="12"/>
+                          <w:szCs w:val="12"/>
+                        </w:rPr>
+                        <w:br/>
+                      </w:r>
+                      <w:r>
+                        <w:rPr>
+                          <w:color w:val="A9B7C6"/>
+                          <w:sz w:val="12"/>
+                          <w:szCs w:val="12"/>
+                        </w:rPr>
+                        <w:br/>
+                      </w:r>
+                      <w:r>
+                        <w:rPr>
+                          <w:color w:val="A9B7C6"/>
+                          <w:sz w:val="12"/>
+                          <w:szCs w:val="12"/>
+                        </w:rPr>
+                        <w:br/>
+                        <w:t>}</w:t>
+                      </w:r>
+                    </w:p>
+                    <w:p/>
+                  </w:txbxContent>
+                </v:textbox>
+              </v:shape>
+            </w:pict>
+          </mc:Fallback>
+        </mc:AlternateContent>
+      </w:r>
+      <w:r>
+        <w:rPr>
+          <w:noProof/>
+          <w:sz w:val="16"/>
+          <w:szCs w:val="16"/>
+          <w:lang w:val="en-IN" w:eastAsia="en-IN"/>
+        </w:rPr>
         <mc:AlternateContent>
           <mc:Choice Requires="wps">
             <w:drawing>
@@ -5862,7 +7695,17 @@
                                 <w:sz w:val="14"/>
                                 <w:szCs w:val="16"/>
                               </w:rPr>
-                              <w:t xml:space="preserve"> &gt; </w:t>
+                              <w:t xml:space="preserve"> &gt;</w:t>
+                            </w:r>
+                            <w:bookmarkStart w:id="0" w:name="_GoBack"/>
+                            <w:r>
+                              <w:rPr>
+                                <w:rFonts w:ascii="Consolas" w:hAnsi="Consolas" w:cs="Consolas"/>
+                                <w:color w:val="000000"/>
+                                <w:sz w:val="14"/>
+                                <w:szCs w:val="16"/>
+                              </w:rPr>
+                              <w:t xml:space="preserve"> </w:t>
                             </w:r>
                             <w:r>
                               <w:rPr>
@@ -6302,6 +8145,7 @@
                               <w:t>}</w:t>
                             </w:r>
                           </w:p>
+                          <w:bookmarkEnd w:id="0"/>
                           <w:p>
                             <w:pPr>
                               <w:rPr>
@@ -6332,7 +8176,7 @@
           </mc:Choice>
           <mc:Fallback>
             <w:pict>
-              <v:rect id="Rectangle 13" o:spid="_x0000_s1026" style="position:absolute;margin-left:223.5pt;margin-top:.65pt;width:241.05pt;height:257.6pt;z-index:251667456;visibility:visible;mso-wrap-style:square;mso-width-percent:0;mso-height-percent:0;mso-wrap-distance-left:9pt;mso-wrap-distance-top:0;mso-wrap-distance-right:9pt;mso-wrap-distance-bottom:0;mso-position-horizontal:absolute;mso-position-horizontal-relative:text;mso-position-vertical:absolute;mso-position-vertical-relative:text;mso-width-percent:0;mso-height-percent:0;mso-width-relative:margin;mso-height-relative:margin;v-text-anchor:middle" o:gfxdata="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" fillcolor="white [3212]" strokecolor="#243f60 [1604]" strokeweight="2pt">
+              <v:rect id="Rectangle 13" o:spid="_x0000_s1027" style="position:absolute;margin-left:223.5pt;margin-top:.65pt;width:241.05pt;height:257.6pt;z-index:251667456;visibility:visible;mso-wrap-style:square;mso-width-percent:0;mso-height-percent:0;mso-wrap-distance-left:9pt;mso-wrap-distance-top:0;mso-wrap-distance-right:9pt;mso-wrap-distance-bottom:0;mso-position-horizontal:absolute;mso-position-horizontal-relative:text;mso-position-vertical:absolute;mso-position-vertical-relative:text;mso-width-percent:0;mso-height-percent:0;mso-width-relative:margin;mso-height-relative:margin;v-text-anchor:middle" o:gfxdata="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" fillcolor="white [3212]" strokecolor="#243f60 [1604]" strokeweight="2pt">
                 <v:textbox>
                   <w:txbxContent>
                     <w:p>
@@ -7633,7 +9477,17 @@
                           <w:sz w:val="14"/>
                           <w:szCs w:val="16"/>
                         </w:rPr>
-                        <w:t xml:space="preserve"> &gt; </w:t>
+                        <w:t xml:space="preserve"> &gt;</w:t>
+                      </w:r>
+                      <w:bookmarkStart w:id="1" w:name="_GoBack"/>
+                      <w:r>
+                        <w:rPr>
+                          <w:rFonts w:ascii="Consolas" w:hAnsi="Consolas" w:cs="Consolas"/>
+                          <w:color w:val="000000"/>
+                          <w:sz w:val="14"/>
+                          <w:szCs w:val="16"/>
+                        </w:rPr>
+                        <w:t xml:space="preserve"> </w:t>
                       </w:r>
                       <w:r>
                         <w:rPr>
@@ -8073,6 +9927,7 @@
                         <w:t>}</w:t>
                       </w:r>
                     </w:p>
+                    <w:bookmarkEnd w:id="1"/>
                     <w:p>
                       <w:pPr>
                         <w:rPr>
@@ -8093,7 +9948,7 @@
           <w:noProof/>
           <w:sz w:val="16"/>
           <w:szCs w:val="16"/>
-          <w:lang w:eastAsia="zh-TW"/>
+          <w:lang w:val="en-IN" w:eastAsia="en-IN"/>
         </w:rPr>
         <w:drawing>
           <wp:inline distT="0" distB="0" distL="0" distR="0">
@@ -8150,7 +10005,7 @@
           <w:noProof/>
           <w:sz w:val="16"/>
           <w:szCs w:val="16"/>
-          <w:lang w:eastAsia="zh-TW"/>
+          <w:lang w:val="en-IN" w:eastAsia="en-IN"/>
         </w:rPr>
         <w:lastRenderedPageBreak/>
         <mc:AlternateContent>
@@ -9628,11 +11483,7 @@
           </mc:Choice>
           <mc:Fallback>
             <w:pict>
-              <v:shapetype id="_x0000_t202" coordsize="21600,21600" o:spt="202" path="m,l,21600r21600,l21600,xe">
-                <v:stroke joinstyle="miter"/>
-                <v:path gradientshapeok="t" o:connecttype="rect"/>
-              </v:shapetype>
-              <v:shape id="Text Box 15" o:spid="_x0000_s1027" type="#_x0000_t202" style="position:absolute;margin-left:227.6pt;margin-top:1.55pt;width:284.55pt;height:247.95pt;z-index:251668480;visibility:visible;mso-wrap-style:square;mso-wrap-distance-left:9pt;mso-wrap-distance-top:0;mso-wrap-distance-right:9pt;mso-wrap-distance-bottom:0;mso-position-horizontal:absolute;mso-position-horizontal-relative:text;mso-position-vertical:absolute;mso-position-vertical-relative:text;v-text-anchor:top" o:gfxdata="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" fillcolor="white [3201]" strokeweight=".5pt">
+              <v:shape id="Text Box 15" o:spid="_x0000_s1028" type="#_x0000_t202" style="position:absolute;margin-left:227.6pt;margin-top:1.55pt;width:284.55pt;height:247.95pt;z-index:251668480;visibility:visible;mso-wrap-style:square;mso-wrap-distance-left:9pt;mso-wrap-distance-top:0;mso-wrap-distance-right:9pt;mso-wrap-distance-bottom:0;mso-position-horizontal:absolute;mso-position-horizontal-relative:text;mso-position-vertical:absolute;mso-position-vertical-relative:text;v-text-anchor:top" o:gfxdata="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" fillcolor="white [3201]" strokeweight=".5pt">
                 <v:textbox>
                   <w:txbxContent>
                     <w:p>
@@ -11062,13 +12913,12 @@
           </mc:Fallback>
         </mc:AlternateContent>
       </w:r>
-      <w:bookmarkStart w:id="0" w:name="_GoBack"/>
       <w:r>
         <w:rPr>
           <w:noProof/>
           <w:sz w:val="16"/>
           <w:szCs w:val="16"/>
-          <w:lang w:eastAsia="zh-TW"/>
+          <w:lang w:val="en-IN" w:eastAsia="en-IN"/>
         </w:rPr>
         <w:drawing>
           <wp:inline distT="0" distB="0" distL="0" distR="0">
@@ -11112,13 +12962,12 @@
           </wp:inline>
         </w:drawing>
       </w:r>
-      <w:bookmarkEnd w:id="0"/>
       <w:r>
         <w:rPr>
           <w:noProof/>
           <w:sz w:val="16"/>
           <w:szCs w:val="16"/>
-          <w:lang w:eastAsia="zh-TW"/>
+          <w:lang w:val="en-IN" w:eastAsia="en-IN"/>
         </w:rPr>
         <w:drawing>
           <wp:inline distT="0" distB="0" distL="0" distR="0">
@@ -11167,7 +13016,7 @@
           <w:noProof/>
           <w:sz w:val="16"/>
           <w:szCs w:val="16"/>
-          <w:lang w:eastAsia="zh-TW"/>
+          <w:lang w:val="en-IN" w:eastAsia="en-IN"/>
         </w:rPr>
         <w:lastRenderedPageBreak/>
         <w:drawing>
@@ -11217,7 +13066,7 @@
           <w:noProof/>
           <w:sz w:val="16"/>
           <w:szCs w:val="16"/>
-          <w:lang w:eastAsia="zh-TW"/>
+          <w:lang w:val="en-IN" w:eastAsia="en-IN"/>
         </w:rPr>
         <w:drawing>
           <wp:inline distT="0" distB="0" distL="0" distR="0">
@@ -11266,7 +13115,7 @@
           <w:noProof/>
           <w:sz w:val="16"/>
           <w:szCs w:val="16"/>
-          <w:lang w:eastAsia="zh-TW"/>
+          <w:lang w:val="en-IN" w:eastAsia="en-IN"/>
         </w:rPr>
         <w:lastRenderedPageBreak/>
         <w:drawing>
@@ -12239,6 +14088,56 @@
       <w:lang w:eastAsia="zh-TW"/>
     </w:rPr>
   </w:style>
+  <w:style w:type="paragraph" w:styleId="HTMLPreformatted">
+    <w:name w:val="HTML Preformatted"/>
+    <w:basedOn w:val="Normal"/>
+    <w:link w:val="HTMLPreformattedChar"/>
+    <w:uiPriority w:val="99"/>
+    <w:semiHidden/>
+    <w:unhideWhenUsed/>
+    <w:rsid w:val="00E93D0D"/>
+    <w:pPr>
+      <w:tabs>
+        <w:tab w:val="left" w:pos="916"/>
+        <w:tab w:val="left" w:pos="1832"/>
+        <w:tab w:val="left" w:pos="2748"/>
+        <w:tab w:val="left" w:pos="3664"/>
+        <w:tab w:val="left" w:pos="4580"/>
+        <w:tab w:val="left" w:pos="5496"/>
+        <w:tab w:val="left" w:pos="6412"/>
+        <w:tab w:val="left" w:pos="7328"/>
+        <w:tab w:val="left" w:pos="8244"/>
+        <w:tab w:val="left" w:pos="9160"/>
+        <w:tab w:val="left" w:pos="10076"/>
+        <w:tab w:val="left" w:pos="10992"/>
+        <w:tab w:val="left" w:pos="11908"/>
+        <w:tab w:val="left" w:pos="12824"/>
+        <w:tab w:val="left" w:pos="13740"/>
+        <w:tab w:val="left" w:pos="14656"/>
+      </w:tabs>
+      <w:spacing w:after="0" w:line="240" w:lineRule="auto"/>
+    </w:pPr>
+    <w:rPr>
+      <w:rFonts w:ascii="Courier New" w:eastAsia="Times New Roman" w:hAnsi="Courier New" w:cs="Courier New"/>
+      <w:sz w:val="20"/>
+      <w:szCs w:val="20"/>
+      <w:lang w:val="en-IN" w:eastAsia="en-IN"/>
+    </w:rPr>
+  </w:style>
+  <w:style w:type="character" w:customStyle="1" w:styleId="HTMLPreformattedChar">
+    <w:name w:val="HTML Preformatted Char"/>
+    <w:basedOn w:val="DefaultParagraphFont"/>
+    <w:link w:val="HTMLPreformatted"/>
+    <w:uiPriority w:val="99"/>
+    <w:semiHidden/>
+    <w:rsid w:val="00E93D0D"/>
+    <w:rPr>
+      <w:rFonts w:ascii="Courier New" w:eastAsia="Times New Roman" w:hAnsi="Courier New" w:cs="Courier New"/>
+      <w:sz w:val="20"/>
+      <w:szCs w:val="20"/>
+      <w:lang w:val="en-IN" w:eastAsia="en-IN"/>
+    </w:rPr>
+  </w:style>
 </w:styles>
 </file>
 
@@ -12532,7 +14431,7 @@
 </file>
 
 <file path=customXml/itemProps1.xml><?xml version="1.0" encoding="utf-8"?>
-<ds:datastoreItem xmlns:ds="http://schemas.openxmlformats.org/officeDocument/2006/customXml" ds:itemID="{000BBB17-E88E-4E82-8E0C-C9442B686E21}">
+<ds:datastoreItem xmlns:ds="http://schemas.openxmlformats.org/officeDocument/2006/customXml" ds:itemID="{68D441CB-08C2-4DF9-A64C-154A104D77E8}">
   <ds:schemaRefs>
     <ds:schemaRef ds:uri="http://schemas.openxmlformats.org/officeDocument/2006/bibliography"/>
   </ds:schemaRefs>

</xml_diff>

<commit_message>
added alternate solution for q.no 89
</commit_message>
<xml_diff>
--- a/interview.docx
+++ b/interview.docx
@@ -3989,6 +3989,3341 @@
     </w:p>
     <w:p>
       <w:pPr>
+        <w:pStyle w:val="ListParagraph"/>
+        <w:spacing w:after="100" w:afterAutospacing="1" w:line="240" w:lineRule="auto"/>
+        <w:rPr>
+          <w:sz w:val="16"/>
+          <w:szCs w:val="16"/>
+        </w:rPr>
+      </w:pPr>
+    </w:p>
+    <w:p>
+      <w:pPr>
+        <w:pStyle w:val="ListParagraph"/>
+        <w:spacing w:after="100" w:afterAutospacing="1" w:line="240" w:lineRule="auto"/>
+        <w:rPr>
+          <w:sz w:val="16"/>
+          <w:szCs w:val="16"/>
+        </w:rPr>
+      </w:pPr>
+      <w:r>
+        <w:rPr>
+          <w:sz w:val="16"/>
+          <w:szCs w:val="16"/>
+        </w:rPr>
+        <w:t>Alternate soultion of Q. 89</w:t>
+      </w:r>
+    </w:p>
+    <w:p>
+      <w:pPr>
+        <w:pStyle w:val="ListParagraph"/>
+        <w:spacing w:after="100" w:afterAutospacing="1" w:line="240" w:lineRule="auto"/>
+        <w:rPr>
+          <w:sz w:val="16"/>
+          <w:szCs w:val="16"/>
+        </w:rPr>
+      </w:pPr>
+      <w:r>
+        <w:rPr>
+          <w:sz w:val="16"/>
+          <w:szCs w:val="16"/>
+        </w:rPr>
+        <w:t>///////////////////////////////////////////////////////////////////////////////</w:t>
+      </w:r>
+    </w:p>
+    <w:p>
+      <w:pPr>
+        <w:autoSpaceDE w:val="0"/>
+        <w:autoSpaceDN w:val="0"/>
+        <w:adjustRightInd w:val="0"/>
+        <w:spacing w:after="0" w:line="240" w:lineRule="auto"/>
+        <w:rPr>
+          <w:rFonts w:ascii="Courier New" w:hAnsi="Courier New" w:cs="Courier New"/>
+          <w:sz w:val="20"/>
+          <w:szCs w:val="20"/>
+          <w:lang w:val="en-IN"/>
+        </w:rPr>
+      </w:pPr>
+      <w:r>
+        <w:rPr>
+          <w:rFonts w:ascii="Courier New" w:hAnsi="Courier New" w:cs="Courier New"/>
+          <w:b/>
+          <w:bCs/>
+          <w:color w:val="7F0055"/>
+          <w:sz w:val="20"/>
+          <w:szCs w:val="20"/>
+          <w:lang w:val="en-IN"/>
+        </w:rPr>
+        <w:tab/>
+        <w:t>public</w:t>
+      </w:r>
+      <w:r>
+        <w:rPr>
+          <w:rFonts w:ascii="Courier New" w:hAnsi="Courier New" w:cs="Courier New"/>
+          <w:color w:val="000000"/>
+          <w:sz w:val="20"/>
+          <w:szCs w:val="20"/>
+          <w:lang w:val="en-IN"/>
+        </w:rPr>
+        <w:t xml:space="preserve"> </w:t>
+      </w:r>
+      <w:r>
+        <w:rPr>
+          <w:rFonts w:ascii="Courier New" w:hAnsi="Courier New" w:cs="Courier New"/>
+          <w:b/>
+          <w:bCs/>
+          <w:color w:val="7F0055"/>
+          <w:sz w:val="20"/>
+          <w:szCs w:val="20"/>
+          <w:lang w:val="en-IN"/>
+        </w:rPr>
+        <w:t>class</w:t>
+      </w:r>
+      <w:r>
+        <w:rPr>
+          <w:rFonts w:ascii="Courier New" w:hAnsi="Courier New" w:cs="Courier New"/>
+          <w:color w:val="000000"/>
+          <w:sz w:val="20"/>
+          <w:szCs w:val="20"/>
+          <w:lang w:val="en-IN"/>
+        </w:rPr>
+        <w:t xml:space="preserve"> ZigZagMatrix {</w:t>
+      </w:r>
+    </w:p>
+    <w:p>
+      <w:pPr>
+        <w:autoSpaceDE w:val="0"/>
+        <w:autoSpaceDN w:val="0"/>
+        <w:adjustRightInd w:val="0"/>
+        <w:spacing w:after="0" w:line="240" w:lineRule="auto"/>
+        <w:rPr>
+          <w:rFonts w:ascii="Courier New" w:hAnsi="Courier New" w:cs="Courier New"/>
+          <w:sz w:val="20"/>
+          <w:szCs w:val="20"/>
+          <w:lang w:val="en-IN"/>
+        </w:rPr>
+      </w:pPr>
+      <w:r>
+        <w:rPr>
+          <w:rFonts w:ascii="Courier New" w:hAnsi="Courier New" w:cs="Courier New"/>
+          <w:color w:val="000000"/>
+          <w:sz w:val="20"/>
+          <w:szCs w:val="20"/>
+          <w:lang w:val="en-IN"/>
+        </w:rPr>
+        <w:tab/>
+      </w:r>
+    </w:p>
+    <w:p>
+      <w:pPr>
+        <w:autoSpaceDE w:val="0"/>
+        <w:autoSpaceDN w:val="0"/>
+        <w:adjustRightInd w:val="0"/>
+        <w:spacing w:after="0" w:line="240" w:lineRule="auto"/>
+        <w:rPr>
+          <w:rFonts w:ascii="Courier New" w:hAnsi="Courier New" w:cs="Courier New"/>
+          <w:sz w:val="20"/>
+          <w:szCs w:val="20"/>
+          <w:lang w:val="en-IN"/>
+        </w:rPr>
+      </w:pPr>
+      <w:r>
+        <w:rPr>
+          <w:rFonts w:ascii="Courier New" w:hAnsi="Courier New" w:cs="Courier New"/>
+          <w:color w:val="000000"/>
+          <w:sz w:val="20"/>
+          <w:szCs w:val="20"/>
+          <w:lang w:val="en-IN"/>
+        </w:rPr>
+        <w:tab/>
+      </w:r>
+      <w:r>
+        <w:rPr>
+          <w:rFonts w:ascii="Courier New" w:hAnsi="Courier New" w:cs="Courier New"/>
+          <w:color w:val="000000"/>
+          <w:sz w:val="20"/>
+          <w:szCs w:val="20"/>
+          <w:lang w:val="en-IN"/>
+        </w:rPr>
+        <w:tab/>
+      </w:r>
+      <w:r>
+        <w:rPr>
+          <w:rFonts w:ascii="Courier New" w:hAnsi="Courier New" w:cs="Courier New"/>
+          <w:b/>
+          <w:bCs/>
+          <w:color w:val="7F0055"/>
+          <w:sz w:val="20"/>
+          <w:szCs w:val="20"/>
+          <w:lang w:val="en-IN"/>
+        </w:rPr>
+        <w:t>public</w:t>
+      </w:r>
+      <w:r>
+        <w:rPr>
+          <w:rFonts w:ascii="Courier New" w:hAnsi="Courier New" w:cs="Courier New"/>
+          <w:color w:val="000000"/>
+          <w:sz w:val="20"/>
+          <w:szCs w:val="20"/>
+          <w:lang w:val="en-IN"/>
+        </w:rPr>
+        <w:t xml:space="preserve"> </w:t>
+      </w:r>
+      <w:r>
+        <w:rPr>
+          <w:rFonts w:ascii="Courier New" w:hAnsi="Courier New" w:cs="Courier New"/>
+          <w:b/>
+          <w:bCs/>
+          <w:color w:val="7F0055"/>
+          <w:sz w:val="20"/>
+          <w:szCs w:val="20"/>
+          <w:lang w:val="en-IN"/>
+        </w:rPr>
+        <w:t>static</w:t>
+      </w:r>
+      <w:r>
+        <w:rPr>
+          <w:rFonts w:ascii="Courier New" w:hAnsi="Courier New" w:cs="Courier New"/>
+          <w:color w:val="000000"/>
+          <w:sz w:val="20"/>
+          <w:szCs w:val="20"/>
+          <w:lang w:val="en-IN"/>
+        </w:rPr>
+        <w:t xml:space="preserve"> </w:t>
+      </w:r>
+      <w:r>
+        <w:rPr>
+          <w:rFonts w:ascii="Courier New" w:hAnsi="Courier New" w:cs="Courier New"/>
+          <w:b/>
+          <w:bCs/>
+          <w:color w:val="7F0055"/>
+          <w:sz w:val="20"/>
+          <w:szCs w:val="20"/>
+          <w:lang w:val="en-IN"/>
+        </w:rPr>
+        <w:t>void</w:t>
+      </w:r>
+      <w:r>
+        <w:rPr>
+          <w:rFonts w:ascii="Courier New" w:hAnsi="Courier New" w:cs="Courier New"/>
+          <w:color w:val="000000"/>
+          <w:sz w:val="20"/>
+          <w:szCs w:val="20"/>
+          <w:lang w:val="en-IN"/>
+        </w:rPr>
+        <w:t xml:space="preserve"> main(String[] </w:t>
+      </w:r>
+      <w:r>
+        <w:rPr>
+          <w:rFonts w:ascii="Courier New" w:hAnsi="Courier New" w:cs="Courier New"/>
+          <w:color w:val="6A3E3E"/>
+          <w:sz w:val="20"/>
+          <w:szCs w:val="20"/>
+          <w:lang w:val="en-IN"/>
+        </w:rPr>
+        <w:t>args</w:t>
+      </w:r>
+      <w:r>
+        <w:rPr>
+          <w:rFonts w:ascii="Courier New" w:hAnsi="Courier New" w:cs="Courier New"/>
+          <w:color w:val="000000"/>
+          <w:sz w:val="20"/>
+          <w:szCs w:val="20"/>
+          <w:lang w:val="en-IN"/>
+        </w:rPr>
+        <w:t>) {</w:t>
+      </w:r>
+    </w:p>
+    <w:p>
+      <w:pPr>
+        <w:autoSpaceDE w:val="0"/>
+        <w:autoSpaceDN w:val="0"/>
+        <w:adjustRightInd w:val="0"/>
+        <w:spacing w:after="0" w:line="240" w:lineRule="auto"/>
+        <w:rPr>
+          <w:rFonts w:ascii="Courier New" w:hAnsi="Courier New" w:cs="Courier New"/>
+          <w:sz w:val="20"/>
+          <w:szCs w:val="20"/>
+          <w:lang w:val="en-IN"/>
+        </w:rPr>
+      </w:pPr>
+      <w:r>
+        <w:rPr>
+          <w:rFonts w:ascii="Courier New" w:hAnsi="Courier New" w:cs="Courier New"/>
+          <w:color w:val="000000"/>
+          <w:sz w:val="20"/>
+          <w:szCs w:val="20"/>
+          <w:lang w:val="en-IN"/>
+        </w:rPr>
+        <w:tab/>
+      </w:r>
+      <w:r>
+        <w:rPr>
+          <w:rFonts w:ascii="Courier New" w:hAnsi="Courier New" w:cs="Courier New"/>
+          <w:color w:val="000000"/>
+          <w:sz w:val="20"/>
+          <w:szCs w:val="20"/>
+          <w:lang w:val="en-IN"/>
+        </w:rPr>
+        <w:tab/>
+      </w:r>
+      <w:r>
+        <w:rPr>
+          <w:rFonts w:ascii="Courier New" w:hAnsi="Courier New" w:cs="Courier New"/>
+          <w:color w:val="000000"/>
+          <w:sz w:val="20"/>
+          <w:szCs w:val="20"/>
+          <w:lang w:val="en-IN"/>
+        </w:rPr>
+        <w:tab/>
+      </w:r>
+      <w:r>
+        <w:rPr>
+          <w:rFonts w:ascii="Courier New" w:hAnsi="Courier New" w:cs="Courier New"/>
+          <w:i/>
+          <w:iCs/>
+          <w:color w:val="000000"/>
+          <w:sz w:val="20"/>
+          <w:szCs w:val="20"/>
+          <w:lang w:val="en-IN"/>
+        </w:rPr>
+        <w:t>printZigZag</w:t>
+      </w:r>
+      <w:r>
+        <w:rPr>
+          <w:rFonts w:ascii="Courier New" w:hAnsi="Courier New" w:cs="Courier New"/>
+          <w:color w:val="000000"/>
+          <w:sz w:val="20"/>
+          <w:szCs w:val="20"/>
+          <w:lang w:val="en-IN"/>
+        </w:rPr>
+        <w:t>(5,4);</w:t>
+      </w:r>
+    </w:p>
+    <w:p>
+      <w:pPr>
+        <w:autoSpaceDE w:val="0"/>
+        <w:autoSpaceDN w:val="0"/>
+        <w:adjustRightInd w:val="0"/>
+        <w:spacing w:after="0" w:line="240" w:lineRule="auto"/>
+        <w:rPr>
+          <w:rFonts w:ascii="Courier New" w:hAnsi="Courier New" w:cs="Courier New"/>
+          <w:sz w:val="20"/>
+          <w:szCs w:val="20"/>
+          <w:lang w:val="en-IN"/>
+        </w:rPr>
+      </w:pPr>
+      <w:r>
+        <w:rPr>
+          <w:rFonts w:ascii="Courier New" w:hAnsi="Courier New" w:cs="Courier New"/>
+          <w:color w:val="000000"/>
+          <w:sz w:val="20"/>
+          <w:szCs w:val="20"/>
+          <w:lang w:val="en-IN"/>
+        </w:rPr>
+        <w:tab/>
+      </w:r>
+      <w:r>
+        <w:rPr>
+          <w:rFonts w:ascii="Courier New" w:hAnsi="Courier New" w:cs="Courier New"/>
+          <w:color w:val="000000"/>
+          <w:sz w:val="20"/>
+          <w:szCs w:val="20"/>
+          <w:lang w:val="en-IN"/>
+        </w:rPr>
+        <w:tab/>
+        <w:t>}</w:t>
+      </w:r>
+    </w:p>
+    <w:p>
+      <w:pPr>
+        <w:autoSpaceDE w:val="0"/>
+        <w:autoSpaceDN w:val="0"/>
+        <w:adjustRightInd w:val="0"/>
+        <w:spacing w:after="0" w:line="240" w:lineRule="auto"/>
+        <w:rPr>
+          <w:rFonts w:ascii="Courier New" w:hAnsi="Courier New" w:cs="Courier New"/>
+          <w:sz w:val="20"/>
+          <w:szCs w:val="20"/>
+          <w:lang w:val="en-IN"/>
+        </w:rPr>
+      </w:pPr>
+      <w:r>
+        <w:rPr>
+          <w:rFonts w:ascii="Courier New" w:hAnsi="Courier New" w:cs="Courier New"/>
+          <w:color w:val="000000"/>
+          <w:sz w:val="20"/>
+          <w:szCs w:val="20"/>
+          <w:lang w:val="en-IN"/>
+        </w:rPr>
+        <w:tab/>
+      </w:r>
+      <w:r>
+        <w:rPr>
+          <w:rFonts w:ascii="Courier New" w:hAnsi="Courier New" w:cs="Courier New"/>
+          <w:color w:val="000000"/>
+          <w:sz w:val="20"/>
+          <w:szCs w:val="20"/>
+          <w:lang w:val="en-IN"/>
+        </w:rPr>
+        <w:tab/>
+      </w:r>
+      <w:r>
+        <w:rPr>
+          <w:rFonts w:ascii="Courier New" w:hAnsi="Courier New" w:cs="Courier New"/>
+          <w:b/>
+          <w:bCs/>
+          <w:color w:val="7F0055"/>
+          <w:sz w:val="20"/>
+          <w:szCs w:val="20"/>
+          <w:lang w:val="en-IN"/>
+        </w:rPr>
+        <w:t>static</w:t>
+      </w:r>
+      <w:r>
+        <w:rPr>
+          <w:rFonts w:ascii="Courier New" w:hAnsi="Courier New" w:cs="Courier New"/>
+          <w:color w:val="000000"/>
+          <w:sz w:val="20"/>
+          <w:szCs w:val="20"/>
+          <w:lang w:val="en-IN"/>
+        </w:rPr>
+        <w:t xml:space="preserve"> </w:t>
+      </w:r>
+      <w:r>
+        <w:rPr>
+          <w:rFonts w:ascii="Courier New" w:hAnsi="Courier New" w:cs="Courier New"/>
+          <w:b/>
+          <w:bCs/>
+          <w:color w:val="7F0055"/>
+          <w:sz w:val="20"/>
+          <w:szCs w:val="20"/>
+          <w:lang w:val="en-IN"/>
+        </w:rPr>
+        <w:t>void</w:t>
+      </w:r>
+      <w:r>
+        <w:rPr>
+          <w:rFonts w:ascii="Courier New" w:hAnsi="Courier New" w:cs="Courier New"/>
+          <w:color w:val="000000"/>
+          <w:sz w:val="20"/>
+          <w:szCs w:val="20"/>
+          <w:lang w:val="en-IN"/>
+        </w:rPr>
+        <w:t xml:space="preserve"> printZigZag(</w:t>
+      </w:r>
+      <w:r>
+        <w:rPr>
+          <w:rFonts w:ascii="Courier New" w:hAnsi="Courier New" w:cs="Courier New"/>
+          <w:b/>
+          <w:bCs/>
+          <w:color w:val="7F0055"/>
+          <w:sz w:val="20"/>
+          <w:szCs w:val="20"/>
+          <w:lang w:val="en-IN"/>
+        </w:rPr>
+        <w:t>int</w:t>
+      </w:r>
+      <w:r>
+        <w:rPr>
+          <w:rFonts w:ascii="Courier New" w:hAnsi="Courier New" w:cs="Courier New"/>
+          <w:color w:val="000000"/>
+          <w:sz w:val="20"/>
+          <w:szCs w:val="20"/>
+          <w:lang w:val="en-IN"/>
+        </w:rPr>
+        <w:t xml:space="preserve"> </w:t>
+      </w:r>
+      <w:r>
+        <w:rPr>
+          <w:rFonts w:ascii="Courier New" w:hAnsi="Courier New" w:cs="Courier New"/>
+          <w:color w:val="6A3E3E"/>
+          <w:sz w:val="20"/>
+          <w:szCs w:val="20"/>
+          <w:lang w:val="en-IN"/>
+        </w:rPr>
+        <w:t>r</w:t>
+      </w:r>
+      <w:r>
+        <w:rPr>
+          <w:rFonts w:ascii="Courier New" w:hAnsi="Courier New" w:cs="Courier New"/>
+          <w:color w:val="000000"/>
+          <w:sz w:val="20"/>
+          <w:szCs w:val="20"/>
+          <w:lang w:val="en-IN"/>
+        </w:rPr>
+        <w:t xml:space="preserve">, </w:t>
+      </w:r>
+      <w:r>
+        <w:rPr>
+          <w:rFonts w:ascii="Courier New" w:hAnsi="Courier New" w:cs="Courier New"/>
+          <w:b/>
+          <w:bCs/>
+          <w:color w:val="7F0055"/>
+          <w:sz w:val="20"/>
+          <w:szCs w:val="20"/>
+          <w:lang w:val="en-IN"/>
+        </w:rPr>
+        <w:t>int</w:t>
+      </w:r>
+      <w:r>
+        <w:rPr>
+          <w:rFonts w:ascii="Courier New" w:hAnsi="Courier New" w:cs="Courier New"/>
+          <w:color w:val="000000"/>
+          <w:sz w:val="20"/>
+          <w:szCs w:val="20"/>
+          <w:lang w:val="en-IN"/>
+        </w:rPr>
+        <w:t xml:space="preserve"> </w:t>
+      </w:r>
+      <w:r>
+        <w:rPr>
+          <w:rFonts w:ascii="Courier New" w:hAnsi="Courier New" w:cs="Courier New"/>
+          <w:color w:val="6A3E3E"/>
+          <w:sz w:val="20"/>
+          <w:szCs w:val="20"/>
+          <w:lang w:val="en-IN"/>
+        </w:rPr>
+        <w:t>c</w:t>
+      </w:r>
+      <w:r>
+        <w:rPr>
+          <w:rFonts w:ascii="Courier New" w:hAnsi="Courier New" w:cs="Courier New"/>
+          <w:color w:val="000000"/>
+          <w:sz w:val="20"/>
+          <w:szCs w:val="20"/>
+          <w:lang w:val="en-IN"/>
+        </w:rPr>
+        <w:t>){</w:t>
+      </w:r>
+    </w:p>
+    <w:p>
+      <w:pPr>
+        <w:autoSpaceDE w:val="0"/>
+        <w:autoSpaceDN w:val="0"/>
+        <w:adjustRightInd w:val="0"/>
+        <w:spacing w:after="0" w:line="240" w:lineRule="auto"/>
+        <w:rPr>
+          <w:rFonts w:ascii="Courier New" w:hAnsi="Courier New" w:cs="Courier New"/>
+          <w:sz w:val="20"/>
+          <w:szCs w:val="20"/>
+          <w:lang w:val="en-IN"/>
+        </w:rPr>
+      </w:pPr>
+      <w:r>
+        <w:rPr>
+          <w:rFonts w:ascii="Courier New" w:hAnsi="Courier New" w:cs="Courier New"/>
+          <w:color w:val="000000"/>
+          <w:sz w:val="20"/>
+          <w:szCs w:val="20"/>
+          <w:lang w:val="en-IN"/>
+        </w:rPr>
+        <w:tab/>
+      </w:r>
+      <w:r>
+        <w:rPr>
+          <w:rFonts w:ascii="Courier New" w:hAnsi="Courier New" w:cs="Courier New"/>
+          <w:color w:val="000000"/>
+          <w:sz w:val="20"/>
+          <w:szCs w:val="20"/>
+          <w:lang w:val="en-IN"/>
+        </w:rPr>
+        <w:tab/>
+      </w:r>
+    </w:p>
+    <w:p>
+      <w:pPr>
+        <w:autoSpaceDE w:val="0"/>
+        <w:autoSpaceDN w:val="0"/>
+        <w:adjustRightInd w:val="0"/>
+        <w:spacing w:after="0" w:line="240" w:lineRule="auto"/>
+        <w:rPr>
+          <w:rFonts w:ascii="Courier New" w:hAnsi="Courier New" w:cs="Courier New"/>
+          <w:sz w:val="20"/>
+          <w:szCs w:val="20"/>
+          <w:lang w:val="en-IN"/>
+        </w:rPr>
+      </w:pPr>
+      <w:r>
+        <w:rPr>
+          <w:rFonts w:ascii="Courier New" w:hAnsi="Courier New" w:cs="Courier New"/>
+          <w:color w:val="000000"/>
+          <w:sz w:val="20"/>
+          <w:szCs w:val="20"/>
+          <w:lang w:val="en-IN"/>
+        </w:rPr>
+        <w:tab/>
+      </w:r>
+      <w:r>
+        <w:rPr>
+          <w:rFonts w:ascii="Courier New" w:hAnsi="Courier New" w:cs="Courier New"/>
+          <w:color w:val="000000"/>
+          <w:sz w:val="20"/>
+          <w:szCs w:val="20"/>
+          <w:lang w:val="en-IN"/>
+        </w:rPr>
+        <w:tab/>
+      </w:r>
+      <w:r>
+        <w:rPr>
+          <w:rFonts w:ascii="Courier New" w:hAnsi="Courier New" w:cs="Courier New"/>
+          <w:color w:val="000000"/>
+          <w:sz w:val="20"/>
+          <w:szCs w:val="20"/>
+          <w:lang w:val="en-IN"/>
+        </w:rPr>
+        <w:tab/>
+      </w:r>
+      <w:r>
+        <w:rPr>
+          <w:rFonts w:ascii="Courier New" w:hAnsi="Courier New" w:cs="Courier New"/>
+          <w:b/>
+          <w:bCs/>
+          <w:color w:val="7F0055"/>
+          <w:sz w:val="20"/>
+          <w:szCs w:val="20"/>
+          <w:lang w:val="en-IN"/>
+        </w:rPr>
+        <w:t>int</w:t>
+      </w:r>
+      <w:r>
+        <w:rPr>
+          <w:rFonts w:ascii="Courier New" w:hAnsi="Courier New" w:cs="Courier New"/>
+          <w:color w:val="000000"/>
+          <w:sz w:val="20"/>
+          <w:szCs w:val="20"/>
+          <w:lang w:val="en-IN"/>
+        </w:rPr>
+        <w:t xml:space="preserve"> </w:t>
+      </w:r>
+      <w:r>
+        <w:rPr>
+          <w:rFonts w:ascii="Courier New" w:hAnsi="Courier New" w:cs="Courier New"/>
+          <w:color w:val="6A3E3E"/>
+          <w:sz w:val="20"/>
+          <w:szCs w:val="20"/>
+          <w:lang w:val="en-IN"/>
+        </w:rPr>
+        <w:t>num</w:t>
+      </w:r>
+      <w:r>
+        <w:rPr>
+          <w:rFonts w:ascii="Courier New" w:hAnsi="Courier New" w:cs="Courier New"/>
+          <w:color w:val="000000"/>
+          <w:sz w:val="20"/>
+          <w:szCs w:val="20"/>
+          <w:lang w:val="en-IN"/>
+        </w:rPr>
+        <w:t xml:space="preserve"> = 1;</w:t>
+      </w:r>
+    </w:p>
+    <w:p>
+      <w:pPr>
+        <w:autoSpaceDE w:val="0"/>
+        <w:autoSpaceDN w:val="0"/>
+        <w:adjustRightInd w:val="0"/>
+        <w:spacing w:after="0" w:line="240" w:lineRule="auto"/>
+        <w:rPr>
+          <w:rFonts w:ascii="Courier New" w:hAnsi="Courier New" w:cs="Courier New"/>
+          <w:sz w:val="20"/>
+          <w:szCs w:val="20"/>
+          <w:lang w:val="en-IN"/>
+        </w:rPr>
+      </w:pPr>
+      <w:r>
+        <w:rPr>
+          <w:rFonts w:ascii="Courier New" w:hAnsi="Courier New" w:cs="Courier New"/>
+          <w:color w:val="000000"/>
+          <w:sz w:val="20"/>
+          <w:szCs w:val="20"/>
+          <w:lang w:val="en-IN"/>
+        </w:rPr>
+        <w:tab/>
+      </w:r>
+      <w:r>
+        <w:rPr>
+          <w:rFonts w:ascii="Courier New" w:hAnsi="Courier New" w:cs="Courier New"/>
+          <w:color w:val="000000"/>
+          <w:sz w:val="20"/>
+          <w:szCs w:val="20"/>
+          <w:lang w:val="en-IN"/>
+        </w:rPr>
+        <w:tab/>
+      </w:r>
+      <w:r>
+        <w:rPr>
+          <w:rFonts w:ascii="Courier New" w:hAnsi="Courier New" w:cs="Courier New"/>
+          <w:color w:val="000000"/>
+          <w:sz w:val="20"/>
+          <w:szCs w:val="20"/>
+          <w:lang w:val="en-IN"/>
+        </w:rPr>
+        <w:tab/>
+      </w:r>
+      <w:r>
+        <w:rPr>
+          <w:rFonts w:ascii="Courier New" w:hAnsi="Courier New" w:cs="Courier New"/>
+          <w:b/>
+          <w:bCs/>
+          <w:color w:val="7F0055"/>
+          <w:sz w:val="20"/>
+          <w:szCs w:val="20"/>
+          <w:lang w:val="en-IN"/>
+        </w:rPr>
+        <w:t>boolean</w:t>
+      </w:r>
+      <w:r>
+        <w:rPr>
+          <w:rFonts w:ascii="Courier New" w:hAnsi="Courier New" w:cs="Courier New"/>
+          <w:color w:val="000000"/>
+          <w:sz w:val="20"/>
+          <w:szCs w:val="20"/>
+          <w:lang w:val="en-IN"/>
+        </w:rPr>
+        <w:t xml:space="preserve"> </w:t>
+      </w:r>
+      <w:r>
+        <w:rPr>
+          <w:rFonts w:ascii="Courier New" w:hAnsi="Courier New" w:cs="Courier New"/>
+          <w:color w:val="6A3E3E"/>
+          <w:sz w:val="20"/>
+          <w:szCs w:val="20"/>
+          <w:lang w:val="en-IN"/>
+        </w:rPr>
+        <w:t>t</w:t>
+      </w:r>
+      <w:r>
+        <w:rPr>
+          <w:rFonts w:ascii="Courier New" w:hAnsi="Courier New" w:cs="Courier New"/>
+          <w:color w:val="000000"/>
+          <w:sz w:val="20"/>
+          <w:szCs w:val="20"/>
+          <w:lang w:val="en-IN"/>
+        </w:rPr>
+        <w:t xml:space="preserve"> = </w:t>
+      </w:r>
+      <w:r>
+        <w:rPr>
+          <w:rFonts w:ascii="Courier New" w:hAnsi="Courier New" w:cs="Courier New"/>
+          <w:b/>
+          <w:bCs/>
+          <w:color w:val="7F0055"/>
+          <w:sz w:val="20"/>
+          <w:szCs w:val="20"/>
+          <w:lang w:val="en-IN"/>
+        </w:rPr>
+        <w:t>true</w:t>
+      </w:r>
+      <w:r>
+        <w:rPr>
+          <w:rFonts w:ascii="Courier New" w:hAnsi="Courier New" w:cs="Courier New"/>
+          <w:color w:val="000000"/>
+          <w:sz w:val="20"/>
+          <w:szCs w:val="20"/>
+          <w:lang w:val="en-IN"/>
+        </w:rPr>
+        <w:t>;</w:t>
+      </w:r>
+    </w:p>
+    <w:p>
+      <w:pPr>
+        <w:autoSpaceDE w:val="0"/>
+        <w:autoSpaceDN w:val="0"/>
+        <w:adjustRightInd w:val="0"/>
+        <w:spacing w:after="0" w:line="240" w:lineRule="auto"/>
+        <w:rPr>
+          <w:rFonts w:ascii="Courier New" w:hAnsi="Courier New" w:cs="Courier New"/>
+          <w:sz w:val="20"/>
+          <w:szCs w:val="20"/>
+          <w:lang w:val="en-IN"/>
+        </w:rPr>
+      </w:pPr>
+      <w:r>
+        <w:rPr>
+          <w:rFonts w:ascii="Courier New" w:hAnsi="Courier New" w:cs="Courier New"/>
+          <w:color w:val="000000"/>
+          <w:sz w:val="20"/>
+          <w:szCs w:val="20"/>
+          <w:lang w:val="en-IN"/>
+        </w:rPr>
+        <w:tab/>
+      </w:r>
+      <w:r>
+        <w:rPr>
+          <w:rFonts w:ascii="Courier New" w:hAnsi="Courier New" w:cs="Courier New"/>
+          <w:color w:val="000000"/>
+          <w:sz w:val="20"/>
+          <w:szCs w:val="20"/>
+          <w:lang w:val="en-IN"/>
+        </w:rPr>
+        <w:tab/>
+      </w:r>
+      <w:r>
+        <w:rPr>
+          <w:rFonts w:ascii="Courier New" w:hAnsi="Courier New" w:cs="Courier New"/>
+          <w:color w:val="000000"/>
+          <w:sz w:val="20"/>
+          <w:szCs w:val="20"/>
+          <w:lang w:val="en-IN"/>
+        </w:rPr>
+        <w:tab/>
+      </w:r>
+      <w:r>
+        <w:rPr>
+          <w:rFonts w:ascii="Courier New" w:hAnsi="Courier New" w:cs="Courier New"/>
+          <w:b/>
+          <w:bCs/>
+          <w:color w:val="7F0055"/>
+          <w:sz w:val="20"/>
+          <w:szCs w:val="20"/>
+          <w:lang w:val="en-IN"/>
+        </w:rPr>
+        <w:t>for</w:t>
+      </w:r>
+      <w:r>
+        <w:rPr>
+          <w:rFonts w:ascii="Courier New" w:hAnsi="Courier New" w:cs="Courier New"/>
+          <w:color w:val="000000"/>
+          <w:sz w:val="20"/>
+          <w:szCs w:val="20"/>
+          <w:lang w:val="en-IN"/>
+        </w:rPr>
+        <w:t>(</w:t>
+      </w:r>
+      <w:r>
+        <w:rPr>
+          <w:rFonts w:ascii="Courier New" w:hAnsi="Courier New" w:cs="Courier New"/>
+          <w:b/>
+          <w:bCs/>
+          <w:color w:val="7F0055"/>
+          <w:sz w:val="20"/>
+          <w:szCs w:val="20"/>
+          <w:lang w:val="en-IN"/>
+        </w:rPr>
+        <w:t>int</w:t>
+      </w:r>
+      <w:r>
+        <w:rPr>
+          <w:rFonts w:ascii="Courier New" w:hAnsi="Courier New" w:cs="Courier New"/>
+          <w:color w:val="000000"/>
+          <w:sz w:val="20"/>
+          <w:szCs w:val="20"/>
+          <w:lang w:val="en-IN"/>
+        </w:rPr>
+        <w:t xml:space="preserve"> </w:t>
+      </w:r>
+      <w:r>
+        <w:rPr>
+          <w:rFonts w:ascii="Courier New" w:hAnsi="Courier New" w:cs="Courier New"/>
+          <w:color w:val="6A3E3E"/>
+          <w:sz w:val="20"/>
+          <w:szCs w:val="20"/>
+          <w:lang w:val="en-IN"/>
+        </w:rPr>
+        <w:t>i</w:t>
+      </w:r>
+      <w:r>
+        <w:rPr>
+          <w:rFonts w:ascii="Courier New" w:hAnsi="Courier New" w:cs="Courier New"/>
+          <w:color w:val="000000"/>
+          <w:sz w:val="20"/>
+          <w:szCs w:val="20"/>
+          <w:lang w:val="en-IN"/>
+        </w:rPr>
+        <w:t xml:space="preserve"> = 0; </w:t>
+      </w:r>
+      <w:r>
+        <w:rPr>
+          <w:rFonts w:ascii="Courier New" w:hAnsi="Courier New" w:cs="Courier New"/>
+          <w:color w:val="6A3E3E"/>
+          <w:sz w:val="20"/>
+          <w:szCs w:val="20"/>
+          <w:lang w:val="en-IN"/>
+        </w:rPr>
+        <w:t>i</w:t>
+      </w:r>
+      <w:r>
+        <w:rPr>
+          <w:rFonts w:ascii="Courier New" w:hAnsi="Courier New" w:cs="Courier New"/>
+          <w:color w:val="000000"/>
+          <w:sz w:val="20"/>
+          <w:szCs w:val="20"/>
+          <w:lang w:val="en-IN"/>
+        </w:rPr>
+        <w:t>&lt;</w:t>
+      </w:r>
+      <w:r>
+        <w:rPr>
+          <w:rFonts w:ascii="Courier New" w:hAnsi="Courier New" w:cs="Courier New"/>
+          <w:color w:val="6A3E3E"/>
+          <w:sz w:val="20"/>
+          <w:szCs w:val="20"/>
+          <w:lang w:val="en-IN"/>
+        </w:rPr>
+        <w:t>r</w:t>
+      </w:r>
+      <w:r>
+        <w:rPr>
+          <w:rFonts w:ascii="Courier New" w:hAnsi="Courier New" w:cs="Courier New"/>
+          <w:color w:val="000000"/>
+          <w:sz w:val="20"/>
+          <w:szCs w:val="20"/>
+          <w:lang w:val="en-IN"/>
+        </w:rPr>
+        <w:t xml:space="preserve">; </w:t>
+      </w:r>
+      <w:r>
+        <w:rPr>
+          <w:rFonts w:ascii="Courier New" w:hAnsi="Courier New" w:cs="Courier New"/>
+          <w:color w:val="6A3E3E"/>
+          <w:sz w:val="20"/>
+          <w:szCs w:val="20"/>
+          <w:lang w:val="en-IN"/>
+        </w:rPr>
+        <w:t>i</w:t>
+      </w:r>
+      <w:r>
+        <w:rPr>
+          <w:rFonts w:ascii="Courier New" w:hAnsi="Courier New" w:cs="Courier New"/>
+          <w:color w:val="000000"/>
+          <w:sz w:val="20"/>
+          <w:szCs w:val="20"/>
+          <w:lang w:val="en-IN"/>
+        </w:rPr>
+        <w:t>++){</w:t>
+      </w:r>
+    </w:p>
+    <w:p>
+      <w:pPr>
+        <w:autoSpaceDE w:val="0"/>
+        <w:autoSpaceDN w:val="0"/>
+        <w:adjustRightInd w:val="0"/>
+        <w:spacing w:after="0" w:line="240" w:lineRule="auto"/>
+        <w:rPr>
+          <w:rFonts w:ascii="Courier New" w:hAnsi="Courier New" w:cs="Courier New"/>
+          <w:sz w:val="20"/>
+          <w:szCs w:val="20"/>
+          <w:lang w:val="en-IN"/>
+        </w:rPr>
+      </w:pPr>
+      <w:r>
+        <w:rPr>
+          <w:rFonts w:ascii="Courier New" w:hAnsi="Courier New" w:cs="Courier New"/>
+          <w:color w:val="000000"/>
+          <w:sz w:val="20"/>
+          <w:szCs w:val="20"/>
+          <w:lang w:val="en-IN"/>
+        </w:rPr>
+        <w:tab/>
+      </w:r>
+      <w:r>
+        <w:rPr>
+          <w:rFonts w:ascii="Courier New" w:hAnsi="Courier New" w:cs="Courier New"/>
+          <w:color w:val="000000"/>
+          <w:sz w:val="20"/>
+          <w:szCs w:val="20"/>
+          <w:lang w:val="en-IN"/>
+        </w:rPr>
+        <w:tab/>
+      </w:r>
+      <w:r>
+        <w:rPr>
+          <w:rFonts w:ascii="Courier New" w:hAnsi="Courier New" w:cs="Courier New"/>
+          <w:color w:val="000000"/>
+          <w:sz w:val="20"/>
+          <w:szCs w:val="20"/>
+          <w:lang w:val="en-IN"/>
+        </w:rPr>
+        <w:tab/>
+      </w:r>
+      <w:r>
+        <w:rPr>
+          <w:rFonts w:ascii="Courier New" w:hAnsi="Courier New" w:cs="Courier New"/>
+          <w:color w:val="000000"/>
+          <w:sz w:val="20"/>
+          <w:szCs w:val="20"/>
+          <w:lang w:val="en-IN"/>
+        </w:rPr>
+        <w:tab/>
+      </w:r>
+      <w:r>
+        <w:rPr>
+          <w:rFonts w:ascii="Courier New" w:hAnsi="Courier New" w:cs="Courier New"/>
+          <w:b/>
+          <w:bCs/>
+          <w:color w:val="7F0055"/>
+          <w:sz w:val="20"/>
+          <w:szCs w:val="20"/>
+          <w:lang w:val="en-IN"/>
+        </w:rPr>
+        <w:t>if</w:t>
+      </w:r>
+      <w:r>
+        <w:rPr>
+          <w:rFonts w:ascii="Courier New" w:hAnsi="Courier New" w:cs="Courier New"/>
+          <w:color w:val="000000"/>
+          <w:sz w:val="20"/>
+          <w:szCs w:val="20"/>
+          <w:lang w:val="en-IN"/>
+        </w:rPr>
+        <w:t>(</w:t>
+      </w:r>
+      <w:r>
+        <w:rPr>
+          <w:rFonts w:ascii="Courier New" w:hAnsi="Courier New" w:cs="Courier New"/>
+          <w:color w:val="6A3E3E"/>
+          <w:sz w:val="20"/>
+          <w:szCs w:val="20"/>
+          <w:lang w:val="en-IN"/>
+        </w:rPr>
+        <w:t>i</w:t>
+      </w:r>
+      <w:r>
+        <w:rPr>
+          <w:rFonts w:ascii="Courier New" w:hAnsi="Courier New" w:cs="Courier New"/>
+          <w:color w:val="000000"/>
+          <w:sz w:val="20"/>
+          <w:szCs w:val="20"/>
+          <w:lang w:val="en-IN"/>
+        </w:rPr>
+        <w:t>%2== 0){</w:t>
+      </w:r>
+    </w:p>
+    <w:p>
+      <w:pPr>
+        <w:autoSpaceDE w:val="0"/>
+        <w:autoSpaceDN w:val="0"/>
+        <w:adjustRightInd w:val="0"/>
+        <w:spacing w:after="0" w:line="240" w:lineRule="auto"/>
+        <w:rPr>
+          <w:rFonts w:ascii="Courier New" w:hAnsi="Courier New" w:cs="Courier New"/>
+          <w:sz w:val="20"/>
+          <w:szCs w:val="20"/>
+          <w:lang w:val="en-IN"/>
+        </w:rPr>
+      </w:pPr>
+      <w:r>
+        <w:rPr>
+          <w:rFonts w:ascii="Courier New" w:hAnsi="Courier New" w:cs="Courier New"/>
+          <w:color w:val="000000"/>
+          <w:sz w:val="20"/>
+          <w:szCs w:val="20"/>
+          <w:lang w:val="en-IN"/>
+        </w:rPr>
+        <w:tab/>
+      </w:r>
+      <w:r>
+        <w:rPr>
+          <w:rFonts w:ascii="Courier New" w:hAnsi="Courier New" w:cs="Courier New"/>
+          <w:color w:val="000000"/>
+          <w:sz w:val="20"/>
+          <w:szCs w:val="20"/>
+          <w:lang w:val="en-IN"/>
+        </w:rPr>
+        <w:tab/>
+      </w:r>
+      <w:r>
+        <w:rPr>
+          <w:rFonts w:ascii="Courier New" w:hAnsi="Courier New" w:cs="Courier New"/>
+          <w:color w:val="000000"/>
+          <w:sz w:val="20"/>
+          <w:szCs w:val="20"/>
+          <w:lang w:val="en-IN"/>
+        </w:rPr>
+        <w:tab/>
+      </w:r>
+      <w:r>
+        <w:rPr>
+          <w:rFonts w:ascii="Courier New" w:hAnsi="Courier New" w:cs="Courier New"/>
+          <w:color w:val="000000"/>
+          <w:sz w:val="20"/>
+          <w:szCs w:val="20"/>
+          <w:lang w:val="en-IN"/>
+        </w:rPr>
+        <w:tab/>
+      </w:r>
+      <w:r>
+        <w:rPr>
+          <w:rFonts w:ascii="Courier New" w:hAnsi="Courier New" w:cs="Courier New"/>
+          <w:color w:val="000000"/>
+          <w:sz w:val="20"/>
+          <w:szCs w:val="20"/>
+          <w:lang w:val="en-IN"/>
+        </w:rPr>
+        <w:tab/>
+      </w:r>
+      <w:r>
+        <w:rPr>
+          <w:rFonts w:ascii="Courier New" w:hAnsi="Courier New" w:cs="Courier New"/>
+          <w:b/>
+          <w:bCs/>
+          <w:color w:val="7F0055"/>
+          <w:sz w:val="20"/>
+          <w:szCs w:val="20"/>
+          <w:lang w:val="en-IN"/>
+        </w:rPr>
+        <w:t>if</w:t>
+      </w:r>
+      <w:r>
+        <w:rPr>
+          <w:rFonts w:ascii="Courier New" w:hAnsi="Courier New" w:cs="Courier New"/>
+          <w:color w:val="000000"/>
+          <w:sz w:val="20"/>
+          <w:szCs w:val="20"/>
+          <w:lang w:val="en-IN"/>
+        </w:rPr>
+        <w:t>(</w:t>
+      </w:r>
+      <w:r>
+        <w:rPr>
+          <w:rFonts w:ascii="Courier New" w:hAnsi="Courier New" w:cs="Courier New"/>
+          <w:color w:val="6A3E3E"/>
+          <w:sz w:val="20"/>
+          <w:szCs w:val="20"/>
+          <w:lang w:val="en-IN"/>
+        </w:rPr>
+        <w:t>t</w:t>
+      </w:r>
+      <w:r>
+        <w:rPr>
+          <w:rFonts w:ascii="Courier New" w:hAnsi="Courier New" w:cs="Courier New"/>
+          <w:color w:val="000000"/>
+          <w:sz w:val="20"/>
+          <w:szCs w:val="20"/>
+          <w:lang w:val="en-IN"/>
+        </w:rPr>
+        <w:t>){</w:t>
+      </w:r>
+    </w:p>
+    <w:p>
+      <w:pPr>
+        <w:autoSpaceDE w:val="0"/>
+        <w:autoSpaceDN w:val="0"/>
+        <w:adjustRightInd w:val="0"/>
+        <w:spacing w:after="0" w:line="240" w:lineRule="auto"/>
+        <w:rPr>
+          <w:rFonts w:ascii="Courier New" w:hAnsi="Courier New" w:cs="Courier New"/>
+          <w:sz w:val="20"/>
+          <w:szCs w:val="20"/>
+          <w:lang w:val="en-IN"/>
+        </w:rPr>
+      </w:pPr>
+      <w:r>
+        <w:rPr>
+          <w:rFonts w:ascii="Courier New" w:hAnsi="Courier New" w:cs="Courier New"/>
+          <w:color w:val="000000"/>
+          <w:sz w:val="20"/>
+          <w:szCs w:val="20"/>
+          <w:lang w:val="en-IN"/>
+        </w:rPr>
+        <w:tab/>
+      </w:r>
+      <w:r>
+        <w:rPr>
+          <w:rFonts w:ascii="Courier New" w:hAnsi="Courier New" w:cs="Courier New"/>
+          <w:color w:val="000000"/>
+          <w:sz w:val="20"/>
+          <w:szCs w:val="20"/>
+          <w:lang w:val="en-IN"/>
+        </w:rPr>
+        <w:tab/>
+      </w:r>
+      <w:r>
+        <w:rPr>
+          <w:rFonts w:ascii="Courier New" w:hAnsi="Courier New" w:cs="Courier New"/>
+          <w:color w:val="000000"/>
+          <w:sz w:val="20"/>
+          <w:szCs w:val="20"/>
+          <w:lang w:val="en-IN"/>
+        </w:rPr>
+        <w:tab/>
+      </w:r>
+      <w:r>
+        <w:rPr>
+          <w:rFonts w:ascii="Courier New" w:hAnsi="Courier New" w:cs="Courier New"/>
+          <w:color w:val="000000"/>
+          <w:sz w:val="20"/>
+          <w:szCs w:val="20"/>
+          <w:lang w:val="en-IN"/>
+        </w:rPr>
+        <w:tab/>
+      </w:r>
+      <w:r>
+        <w:rPr>
+          <w:rFonts w:ascii="Courier New" w:hAnsi="Courier New" w:cs="Courier New"/>
+          <w:color w:val="000000"/>
+          <w:sz w:val="20"/>
+          <w:szCs w:val="20"/>
+          <w:lang w:val="en-IN"/>
+        </w:rPr>
+        <w:tab/>
+      </w:r>
+      <w:r>
+        <w:rPr>
+          <w:rFonts w:ascii="Courier New" w:hAnsi="Courier New" w:cs="Courier New"/>
+          <w:color w:val="000000"/>
+          <w:sz w:val="20"/>
+          <w:szCs w:val="20"/>
+          <w:lang w:val="en-IN"/>
+        </w:rPr>
+        <w:tab/>
+      </w:r>
+      <w:r>
+        <w:rPr>
+          <w:rFonts w:ascii="Courier New" w:hAnsi="Courier New" w:cs="Courier New"/>
+          <w:color w:val="6A3E3E"/>
+          <w:sz w:val="20"/>
+          <w:szCs w:val="20"/>
+          <w:lang w:val="en-IN"/>
+        </w:rPr>
+        <w:t>num</w:t>
+      </w:r>
+      <w:r>
+        <w:rPr>
+          <w:rFonts w:ascii="Courier New" w:hAnsi="Courier New" w:cs="Courier New"/>
+          <w:color w:val="000000"/>
+          <w:sz w:val="20"/>
+          <w:szCs w:val="20"/>
+          <w:lang w:val="en-IN"/>
+        </w:rPr>
+        <w:t>--;</w:t>
+      </w:r>
+    </w:p>
+    <w:p>
+      <w:pPr>
+        <w:autoSpaceDE w:val="0"/>
+        <w:autoSpaceDN w:val="0"/>
+        <w:adjustRightInd w:val="0"/>
+        <w:spacing w:after="0" w:line="240" w:lineRule="auto"/>
+        <w:rPr>
+          <w:rFonts w:ascii="Courier New" w:hAnsi="Courier New" w:cs="Courier New"/>
+          <w:sz w:val="20"/>
+          <w:szCs w:val="20"/>
+          <w:lang w:val="en-IN"/>
+        </w:rPr>
+      </w:pPr>
+      <w:r>
+        <w:rPr>
+          <w:rFonts w:ascii="Courier New" w:hAnsi="Courier New" w:cs="Courier New"/>
+          <w:color w:val="000000"/>
+          <w:sz w:val="20"/>
+          <w:szCs w:val="20"/>
+          <w:lang w:val="en-IN"/>
+        </w:rPr>
+        <w:tab/>
+      </w:r>
+      <w:r>
+        <w:rPr>
+          <w:rFonts w:ascii="Courier New" w:hAnsi="Courier New" w:cs="Courier New"/>
+          <w:color w:val="000000"/>
+          <w:sz w:val="20"/>
+          <w:szCs w:val="20"/>
+          <w:lang w:val="en-IN"/>
+        </w:rPr>
+        <w:tab/>
+      </w:r>
+      <w:r>
+        <w:rPr>
+          <w:rFonts w:ascii="Courier New" w:hAnsi="Courier New" w:cs="Courier New"/>
+          <w:color w:val="000000"/>
+          <w:sz w:val="20"/>
+          <w:szCs w:val="20"/>
+          <w:lang w:val="en-IN"/>
+        </w:rPr>
+        <w:tab/>
+      </w:r>
+      <w:r>
+        <w:rPr>
+          <w:rFonts w:ascii="Courier New" w:hAnsi="Courier New" w:cs="Courier New"/>
+          <w:color w:val="000000"/>
+          <w:sz w:val="20"/>
+          <w:szCs w:val="20"/>
+          <w:lang w:val="en-IN"/>
+        </w:rPr>
+        <w:tab/>
+      </w:r>
+      <w:r>
+        <w:rPr>
+          <w:rFonts w:ascii="Courier New" w:hAnsi="Courier New" w:cs="Courier New"/>
+          <w:color w:val="000000"/>
+          <w:sz w:val="20"/>
+          <w:szCs w:val="20"/>
+          <w:lang w:val="en-IN"/>
+        </w:rPr>
+        <w:tab/>
+      </w:r>
+      <w:r>
+        <w:rPr>
+          <w:rFonts w:ascii="Courier New" w:hAnsi="Courier New" w:cs="Courier New"/>
+          <w:color w:val="000000"/>
+          <w:sz w:val="20"/>
+          <w:szCs w:val="20"/>
+          <w:lang w:val="en-IN"/>
+        </w:rPr>
+        <w:tab/>
+      </w:r>
+      <w:r>
+        <w:rPr>
+          <w:rFonts w:ascii="Courier New" w:hAnsi="Courier New" w:cs="Courier New"/>
+          <w:b/>
+          <w:bCs/>
+          <w:color w:val="7F0055"/>
+          <w:sz w:val="20"/>
+          <w:szCs w:val="20"/>
+          <w:lang w:val="en-IN"/>
+        </w:rPr>
+        <w:t>for</w:t>
+      </w:r>
+      <w:r>
+        <w:rPr>
+          <w:rFonts w:ascii="Courier New" w:hAnsi="Courier New" w:cs="Courier New"/>
+          <w:color w:val="000000"/>
+          <w:sz w:val="20"/>
+          <w:szCs w:val="20"/>
+          <w:lang w:val="en-IN"/>
+        </w:rPr>
+        <w:t>(</w:t>
+      </w:r>
+      <w:r>
+        <w:rPr>
+          <w:rFonts w:ascii="Courier New" w:hAnsi="Courier New" w:cs="Courier New"/>
+          <w:b/>
+          <w:bCs/>
+          <w:color w:val="7F0055"/>
+          <w:sz w:val="20"/>
+          <w:szCs w:val="20"/>
+          <w:lang w:val="en-IN"/>
+        </w:rPr>
+        <w:t>int</w:t>
+      </w:r>
+      <w:r>
+        <w:rPr>
+          <w:rFonts w:ascii="Courier New" w:hAnsi="Courier New" w:cs="Courier New"/>
+          <w:color w:val="000000"/>
+          <w:sz w:val="20"/>
+          <w:szCs w:val="20"/>
+          <w:lang w:val="en-IN"/>
+        </w:rPr>
+        <w:t xml:space="preserve"> </w:t>
+      </w:r>
+      <w:r>
+        <w:rPr>
+          <w:rFonts w:ascii="Courier New" w:hAnsi="Courier New" w:cs="Courier New"/>
+          <w:color w:val="6A3E3E"/>
+          <w:sz w:val="20"/>
+          <w:szCs w:val="20"/>
+          <w:lang w:val="en-IN"/>
+        </w:rPr>
+        <w:t>j</w:t>
+      </w:r>
+      <w:r>
+        <w:rPr>
+          <w:rFonts w:ascii="Courier New" w:hAnsi="Courier New" w:cs="Courier New"/>
+          <w:color w:val="000000"/>
+          <w:sz w:val="20"/>
+          <w:szCs w:val="20"/>
+          <w:lang w:val="en-IN"/>
+        </w:rPr>
+        <w:t xml:space="preserve"> = 0;</w:t>
+      </w:r>
+      <w:r>
+        <w:rPr>
+          <w:rFonts w:ascii="Courier New" w:hAnsi="Courier New" w:cs="Courier New"/>
+          <w:color w:val="6A3E3E"/>
+          <w:sz w:val="20"/>
+          <w:szCs w:val="20"/>
+          <w:lang w:val="en-IN"/>
+        </w:rPr>
+        <w:t>j</w:t>
+      </w:r>
+      <w:r>
+        <w:rPr>
+          <w:rFonts w:ascii="Courier New" w:hAnsi="Courier New" w:cs="Courier New"/>
+          <w:color w:val="000000"/>
+          <w:sz w:val="20"/>
+          <w:szCs w:val="20"/>
+          <w:lang w:val="en-IN"/>
+        </w:rPr>
+        <w:t>&lt;</w:t>
+      </w:r>
+      <w:r>
+        <w:rPr>
+          <w:rFonts w:ascii="Courier New" w:hAnsi="Courier New" w:cs="Courier New"/>
+          <w:color w:val="6A3E3E"/>
+          <w:sz w:val="20"/>
+          <w:szCs w:val="20"/>
+          <w:lang w:val="en-IN"/>
+        </w:rPr>
+        <w:t>c</w:t>
+      </w:r>
+      <w:r>
+        <w:rPr>
+          <w:rFonts w:ascii="Courier New" w:hAnsi="Courier New" w:cs="Courier New"/>
+          <w:color w:val="000000"/>
+          <w:sz w:val="20"/>
+          <w:szCs w:val="20"/>
+          <w:lang w:val="en-IN"/>
+        </w:rPr>
+        <w:t>;</w:t>
+      </w:r>
+      <w:r>
+        <w:rPr>
+          <w:rFonts w:ascii="Courier New" w:hAnsi="Courier New" w:cs="Courier New"/>
+          <w:color w:val="6A3E3E"/>
+          <w:sz w:val="20"/>
+          <w:szCs w:val="20"/>
+          <w:lang w:val="en-IN"/>
+        </w:rPr>
+        <w:t>j</w:t>
+      </w:r>
+      <w:r>
+        <w:rPr>
+          <w:rFonts w:ascii="Courier New" w:hAnsi="Courier New" w:cs="Courier New"/>
+          <w:color w:val="000000"/>
+          <w:sz w:val="20"/>
+          <w:szCs w:val="20"/>
+          <w:lang w:val="en-IN"/>
+        </w:rPr>
+        <w:t>++){</w:t>
+      </w:r>
+    </w:p>
+    <w:p>
+      <w:pPr>
+        <w:autoSpaceDE w:val="0"/>
+        <w:autoSpaceDN w:val="0"/>
+        <w:adjustRightInd w:val="0"/>
+        <w:spacing w:after="0" w:line="240" w:lineRule="auto"/>
+        <w:rPr>
+          <w:rFonts w:ascii="Courier New" w:hAnsi="Courier New" w:cs="Courier New"/>
+          <w:sz w:val="20"/>
+          <w:szCs w:val="20"/>
+          <w:lang w:val="en-IN"/>
+        </w:rPr>
+      </w:pPr>
+      <w:r>
+        <w:rPr>
+          <w:rFonts w:ascii="Courier New" w:hAnsi="Courier New" w:cs="Courier New"/>
+          <w:color w:val="000000"/>
+          <w:sz w:val="20"/>
+          <w:szCs w:val="20"/>
+          <w:lang w:val="en-IN"/>
+        </w:rPr>
+        <w:tab/>
+      </w:r>
+      <w:r>
+        <w:rPr>
+          <w:rFonts w:ascii="Courier New" w:hAnsi="Courier New" w:cs="Courier New"/>
+          <w:color w:val="000000"/>
+          <w:sz w:val="20"/>
+          <w:szCs w:val="20"/>
+          <w:lang w:val="en-IN"/>
+        </w:rPr>
+        <w:tab/>
+      </w:r>
+      <w:r>
+        <w:rPr>
+          <w:rFonts w:ascii="Courier New" w:hAnsi="Courier New" w:cs="Courier New"/>
+          <w:color w:val="000000"/>
+          <w:sz w:val="20"/>
+          <w:szCs w:val="20"/>
+          <w:lang w:val="en-IN"/>
+        </w:rPr>
+        <w:tab/>
+      </w:r>
+      <w:r>
+        <w:rPr>
+          <w:rFonts w:ascii="Courier New" w:hAnsi="Courier New" w:cs="Courier New"/>
+          <w:color w:val="000000"/>
+          <w:sz w:val="20"/>
+          <w:szCs w:val="20"/>
+          <w:lang w:val="en-IN"/>
+        </w:rPr>
+        <w:tab/>
+      </w:r>
+      <w:r>
+        <w:rPr>
+          <w:rFonts w:ascii="Courier New" w:hAnsi="Courier New" w:cs="Courier New"/>
+          <w:color w:val="000000"/>
+          <w:sz w:val="20"/>
+          <w:szCs w:val="20"/>
+          <w:lang w:val="en-IN"/>
+        </w:rPr>
+        <w:tab/>
+      </w:r>
+      <w:r>
+        <w:rPr>
+          <w:rFonts w:ascii="Courier New" w:hAnsi="Courier New" w:cs="Courier New"/>
+          <w:color w:val="000000"/>
+          <w:sz w:val="20"/>
+          <w:szCs w:val="20"/>
+          <w:lang w:val="en-IN"/>
+        </w:rPr>
+        <w:tab/>
+      </w:r>
+      <w:r>
+        <w:rPr>
+          <w:rFonts w:ascii="Courier New" w:hAnsi="Courier New" w:cs="Courier New"/>
+          <w:color w:val="000000"/>
+          <w:sz w:val="20"/>
+          <w:szCs w:val="20"/>
+          <w:lang w:val="en-IN"/>
+        </w:rPr>
+        <w:tab/>
+        <w:t>++</w:t>
+      </w:r>
+      <w:r>
+        <w:rPr>
+          <w:rFonts w:ascii="Courier New" w:hAnsi="Courier New" w:cs="Courier New"/>
+          <w:color w:val="6A3E3E"/>
+          <w:sz w:val="20"/>
+          <w:szCs w:val="20"/>
+          <w:lang w:val="en-IN"/>
+        </w:rPr>
+        <w:t>num</w:t>
+      </w:r>
+      <w:r>
+        <w:rPr>
+          <w:rFonts w:ascii="Courier New" w:hAnsi="Courier New" w:cs="Courier New"/>
+          <w:color w:val="000000"/>
+          <w:sz w:val="20"/>
+          <w:szCs w:val="20"/>
+          <w:lang w:val="en-IN"/>
+        </w:rPr>
+        <w:t>;</w:t>
+      </w:r>
+    </w:p>
+    <w:p>
+      <w:pPr>
+        <w:autoSpaceDE w:val="0"/>
+        <w:autoSpaceDN w:val="0"/>
+        <w:adjustRightInd w:val="0"/>
+        <w:spacing w:after="0" w:line="240" w:lineRule="auto"/>
+        <w:rPr>
+          <w:rFonts w:ascii="Courier New" w:hAnsi="Courier New" w:cs="Courier New"/>
+          <w:sz w:val="20"/>
+          <w:szCs w:val="20"/>
+          <w:lang w:val="en-IN"/>
+        </w:rPr>
+      </w:pPr>
+      <w:r>
+        <w:rPr>
+          <w:rFonts w:ascii="Courier New" w:hAnsi="Courier New" w:cs="Courier New"/>
+          <w:color w:val="000000"/>
+          <w:sz w:val="20"/>
+          <w:szCs w:val="20"/>
+          <w:lang w:val="en-IN"/>
+        </w:rPr>
+        <w:tab/>
+      </w:r>
+      <w:r>
+        <w:rPr>
+          <w:rFonts w:ascii="Courier New" w:hAnsi="Courier New" w:cs="Courier New"/>
+          <w:color w:val="000000"/>
+          <w:sz w:val="20"/>
+          <w:szCs w:val="20"/>
+          <w:lang w:val="en-IN"/>
+        </w:rPr>
+        <w:tab/>
+      </w:r>
+      <w:r>
+        <w:rPr>
+          <w:rFonts w:ascii="Courier New" w:hAnsi="Courier New" w:cs="Courier New"/>
+          <w:color w:val="000000"/>
+          <w:sz w:val="20"/>
+          <w:szCs w:val="20"/>
+          <w:lang w:val="en-IN"/>
+        </w:rPr>
+        <w:tab/>
+      </w:r>
+      <w:r>
+        <w:rPr>
+          <w:rFonts w:ascii="Courier New" w:hAnsi="Courier New" w:cs="Courier New"/>
+          <w:color w:val="000000"/>
+          <w:sz w:val="20"/>
+          <w:szCs w:val="20"/>
+          <w:lang w:val="en-IN"/>
+        </w:rPr>
+        <w:tab/>
+      </w:r>
+      <w:r>
+        <w:rPr>
+          <w:rFonts w:ascii="Courier New" w:hAnsi="Courier New" w:cs="Courier New"/>
+          <w:color w:val="000000"/>
+          <w:sz w:val="20"/>
+          <w:szCs w:val="20"/>
+          <w:lang w:val="en-IN"/>
+        </w:rPr>
+        <w:tab/>
+      </w:r>
+      <w:r>
+        <w:rPr>
+          <w:rFonts w:ascii="Courier New" w:hAnsi="Courier New" w:cs="Courier New"/>
+          <w:color w:val="000000"/>
+          <w:sz w:val="20"/>
+          <w:szCs w:val="20"/>
+          <w:lang w:val="en-IN"/>
+        </w:rPr>
+        <w:tab/>
+      </w:r>
+      <w:r>
+        <w:rPr>
+          <w:rFonts w:ascii="Courier New" w:hAnsi="Courier New" w:cs="Courier New"/>
+          <w:color w:val="000000"/>
+          <w:sz w:val="20"/>
+          <w:szCs w:val="20"/>
+          <w:lang w:val="en-IN"/>
+        </w:rPr>
+        <w:tab/>
+        <w:t>System.</w:t>
+      </w:r>
+      <w:r>
+        <w:rPr>
+          <w:rFonts w:ascii="Courier New" w:hAnsi="Courier New" w:cs="Courier New"/>
+          <w:b/>
+          <w:bCs/>
+          <w:i/>
+          <w:iCs/>
+          <w:color w:val="0000C0"/>
+          <w:sz w:val="20"/>
+          <w:szCs w:val="20"/>
+          <w:lang w:val="en-IN"/>
+        </w:rPr>
+        <w:t>out</w:t>
+      </w:r>
+      <w:r>
+        <w:rPr>
+          <w:rFonts w:ascii="Courier New" w:hAnsi="Courier New" w:cs="Courier New"/>
+          <w:color w:val="000000"/>
+          <w:sz w:val="20"/>
+          <w:szCs w:val="20"/>
+          <w:lang w:val="en-IN"/>
+        </w:rPr>
+        <w:t>.print(</w:t>
+      </w:r>
+      <w:r>
+        <w:rPr>
+          <w:rFonts w:ascii="Courier New" w:hAnsi="Courier New" w:cs="Courier New"/>
+          <w:color w:val="6A3E3E"/>
+          <w:sz w:val="20"/>
+          <w:szCs w:val="20"/>
+          <w:lang w:val="en-IN"/>
+        </w:rPr>
+        <w:t>num</w:t>
+      </w:r>
+      <w:r>
+        <w:rPr>
+          <w:rFonts w:ascii="Courier New" w:hAnsi="Courier New" w:cs="Courier New"/>
+          <w:color w:val="000000"/>
+          <w:sz w:val="20"/>
+          <w:szCs w:val="20"/>
+          <w:lang w:val="en-IN"/>
+        </w:rPr>
+        <w:t xml:space="preserve"> +</w:t>
+      </w:r>
+      <w:r>
+        <w:rPr>
+          <w:rFonts w:ascii="Courier New" w:hAnsi="Courier New" w:cs="Courier New"/>
+          <w:color w:val="2A00FF"/>
+          <w:sz w:val="20"/>
+          <w:szCs w:val="20"/>
+          <w:lang w:val="en-IN"/>
+        </w:rPr>
+        <w:t>" "</w:t>
+      </w:r>
+      <w:r>
+        <w:rPr>
+          <w:rFonts w:ascii="Courier New" w:hAnsi="Courier New" w:cs="Courier New"/>
+          <w:color w:val="000000"/>
+          <w:sz w:val="20"/>
+          <w:szCs w:val="20"/>
+          <w:lang w:val="en-IN"/>
+        </w:rPr>
+        <w:t>);</w:t>
+      </w:r>
+    </w:p>
+    <w:p>
+      <w:pPr>
+        <w:autoSpaceDE w:val="0"/>
+        <w:autoSpaceDN w:val="0"/>
+        <w:adjustRightInd w:val="0"/>
+        <w:spacing w:after="0" w:line="240" w:lineRule="auto"/>
+        <w:rPr>
+          <w:rFonts w:ascii="Courier New" w:hAnsi="Courier New" w:cs="Courier New"/>
+          <w:sz w:val="20"/>
+          <w:szCs w:val="20"/>
+          <w:lang w:val="en-IN"/>
+        </w:rPr>
+      </w:pPr>
+      <w:r>
+        <w:rPr>
+          <w:rFonts w:ascii="Courier New" w:hAnsi="Courier New" w:cs="Courier New"/>
+          <w:color w:val="000000"/>
+          <w:sz w:val="20"/>
+          <w:szCs w:val="20"/>
+          <w:lang w:val="en-IN"/>
+        </w:rPr>
+        <w:tab/>
+      </w:r>
+      <w:r>
+        <w:rPr>
+          <w:rFonts w:ascii="Courier New" w:hAnsi="Courier New" w:cs="Courier New"/>
+          <w:color w:val="000000"/>
+          <w:sz w:val="20"/>
+          <w:szCs w:val="20"/>
+          <w:lang w:val="en-IN"/>
+        </w:rPr>
+        <w:tab/>
+      </w:r>
+      <w:r>
+        <w:rPr>
+          <w:rFonts w:ascii="Courier New" w:hAnsi="Courier New" w:cs="Courier New"/>
+          <w:color w:val="000000"/>
+          <w:sz w:val="20"/>
+          <w:szCs w:val="20"/>
+          <w:lang w:val="en-IN"/>
+        </w:rPr>
+        <w:tab/>
+      </w:r>
+      <w:r>
+        <w:rPr>
+          <w:rFonts w:ascii="Courier New" w:hAnsi="Courier New" w:cs="Courier New"/>
+          <w:color w:val="000000"/>
+          <w:sz w:val="20"/>
+          <w:szCs w:val="20"/>
+          <w:lang w:val="en-IN"/>
+        </w:rPr>
+        <w:tab/>
+      </w:r>
+      <w:r>
+        <w:rPr>
+          <w:rFonts w:ascii="Courier New" w:hAnsi="Courier New" w:cs="Courier New"/>
+          <w:color w:val="000000"/>
+          <w:sz w:val="20"/>
+          <w:szCs w:val="20"/>
+          <w:lang w:val="en-IN"/>
+        </w:rPr>
+        <w:tab/>
+      </w:r>
+      <w:r>
+        <w:rPr>
+          <w:rFonts w:ascii="Courier New" w:hAnsi="Courier New" w:cs="Courier New"/>
+          <w:color w:val="000000"/>
+          <w:sz w:val="20"/>
+          <w:szCs w:val="20"/>
+          <w:lang w:val="en-IN"/>
+        </w:rPr>
+        <w:tab/>
+        <w:t>}</w:t>
+      </w:r>
+    </w:p>
+    <w:p>
+      <w:pPr>
+        <w:autoSpaceDE w:val="0"/>
+        <w:autoSpaceDN w:val="0"/>
+        <w:adjustRightInd w:val="0"/>
+        <w:spacing w:after="0" w:line="240" w:lineRule="auto"/>
+        <w:rPr>
+          <w:rFonts w:ascii="Courier New" w:hAnsi="Courier New" w:cs="Courier New"/>
+          <w:sz w:val="20"/>
+          <w:szCs w:val="20"/>
+          <w:lang w:val="en-IN"/>
+        </w:rPr>
+      </w:pPr>
+      <w:r>
+        <w:rPr>
+          <w:rFonts w:ascii="Courier New" w:hAnsi="Courier New" w:cs="Courier New"/>
+          <w:color w:val="000000"/>
+          <w:sz w:val="20"/>
+          <w:szCs w:val="20"/>
+          <w:lang w:val="en-IN"/>
+        </w:rPr>
+        <w:tab/>
+      </w:r>
+      <w:r>
+        <w:rPr>
+          <w:rFonts w:ascii="Courier New" w:hAnsi="Courier New" w:cs="Courier New"/>
+          <w:color w:val="000000"/>
+          <w:sz w:val="20"/>
+          <w:szCs w:val="20"/>
+          <w:lang w:val="en-IN"/>
+        </w:rPr>
+        <w:tab/>
+      </w:r>
+      <w:r>
+        <w:rPr>
+          <w:rFonts w:ascii="Courier New" w:hAnsi="Courier New" w:cs="Courier New"/>
+          <w:color w:val="000000"/>
+          <w:sz w:val="20"/>
+          <w:szCs w:val="20"/>
+          <w:lang w:val="en-IN"/>
+        </w:rPr>
+        <w:tab/>
+      </w:r>
+      <w:r>
+        <w:rPr>
+          <w:rFonts w:ascii="Courier New" w:hAnsi="Courier New" w:cs="Courier New"/>
+          <w:color w:val="000000"/>
+          <w:sz w:val="20"/>
+          <w:szCs w:val="20"/>
+          <w:lang w:val="en-IN"/>
+        </w:rPr>
+        <w:tab/>
+      </w:r>
+      <w:r>
+        <w:rPr>
+          <w:rFonts w:ascii="Courier New" w:hAnsi="Courier New" w:cs="Courier New"/>
+          <w:color w:val="000000"/>
+          <w:sz w:val="20"/>
+          <w:szCs w:val="20"/>
+          <w:lang w:val="en-IN"/>
+        </w:rPr>
+        <w:tab/>
+      </w:r>
+      <w:r>
+        <w:rPr>
+          <w:rFonts w:ascii="Courier New" w:hAnsi="Courier New" w:cs="Courier New"/>
+          <w:color w:val="000000"/>
+          <w:sz w:val="20"/>
+          <w:szCs w:val="20"/>
+          <w:lang w:val="en-IN"/>
+        </w:rPr>
+        <w:tab/>
+      </w:r>
+      <w:r>
+        <w:rPr>
+          <w:rFonts w:ascii="Courier New" w:hAnsi="Courier New" w:cs="Courier New"/>
+          <w:color w:val="6A3E3E"/>
+          <w:sz w:val="20"/>
+          <w:szCs w:val="20"/>
+          <w:lang w:val="en-IN"/>
+        </w:rPr>
+        <w:t>t</w:t>
+      </w:r>
+      <w:r>
+        <w:rPr>
+          <w:rFonts w:ascii="Courier New" w:hAnsi="Courier New" w:cs="Courier New"/>
+          <w:color w:val="000000"/>
+          <w:sz w:val="20"/>
+          <w:szCs w:val="20"/>
+          <w:lang w:val="en-IN"/>
+        </w:rPr>
+        <w:t xml:space="preserve">= </w:t>
+      </w:r>
+      <w:r>
+        <w:rPr>
+          <w:rFonts w:ascii="Courier New" w:hAnsi="Courier New" w:cs="Courier New"/>
+          <w:b/>
+          <w:bCs/>
+          <w:color w:val="7F0055"/>
+          <w:sz w:val="20"/>
+          <w:szCs w:val="20"/>
+          <w:lang w:val="en-IN"/>
+        </w:rPr>
+        <w:t>false</w:t>
+      </w:r>
+      <w:r>
+        <w:rPr>
+          <w:rFonts w:ascii="Courier New" w:hAnsi="Courier New" w:cs="Courier New"/>
+          <w:color w:val="000000"/>
+          <w:sz w:val="20"/>
+          <w:szCs w:val="20"/>
+          <w:lang w:val="en-IN"/>
+        </w:rPr>
+        <w:t>;</w:t>
+      </w:r>
+    </w:p>
+    <w:p>
+      <w:pPr>
+        <w:autoSpaceDE w:val="0"/>
+        <w:autoSpaceDN w:val="0"/>
+        <w:adjustRightInd w:val="0"/>
+        <w:spacing w:after="0" w:line="240" w:lineRule="auto"/>
+        <w:rPr>
+          <w:rFonts w:ascii="Courier New" w:hAnsi="Courier New" w:cs="Courier New"/>
+          <w:sz w:val="20"/>
+          <w:szCs w:val="20"/>
+          <w:lang w:val="en-IN"/>
+        </w:rPr>
+      </w:pPr>
+      <w:r>
+        <w:rPr>
+          <w:rFonts w:ascii="Courier New" w:hAnsi="Courier New" w:cs="Courier New"/>
+          <w:color w:val="000000"/>
+          <w:sz w:val="20"/>
+          <w:szCs w:val="20"/>
+          <w:lang w:val="en-IN"/>
+        </w:rPr>
+        <w:tab/>
+      </w:r>
+      <w:r>
+        <w:rPr>
+          <w:rFonts w:ascii="Courier New" w:hAnsi="Courier New" w:cs="Courier New"/>
+          <w:color w:val="000000"/>
+          <w:sz w:val="20"/>
+          <w:szCs w:val="20"/>
+          <w:lang w:val="en-IN"/>
+        </w:rPr>
+        <w:tab/>
+      </w:r>
+      <w:r>
+        <w:rPr>
+          <w:rFonts w:ascii="Courier New" w:hAnsi="Courier New" w:cs="Courier New"/>
+          <w:color w:val="000000"/>
+          <w:sz w:val="20"/>
+          <w:szCs w:val="20"/>
+          <w:lang w:val="en-IN"/>
+        </w:rPr>
+        <w:tab/>
+      </w:r>
+      <w:r>
+        <w:rPr>
+          <w:rFonts w:ascii="Courier New" w:hAnsi="Courier New" w:cs="Courier New"/>
+          <w:color w:val="000000"/>
+          <w:sz w:val="20"/>
+          <w:szCs w:val="20"/>
+          <w:lang w:val="en-IN"/>
+        </w:rPr>
+        <w:tab/>
+      </w:r>
+      <w:r>
+        <w:rPr>
+          <w:rFonts w:ascii="Courier New" w:hAnsi="Courier New" w:cs="Courier New"/>
+          <w:color w:val="000000"/>
+          <w:sz w:val="20"/>
+          <w:szCs w:val="20"/>
+          <w:lang w:val="en-IN"/>
+        </w:rPr>
+        <w:tab/>
+        <w:t>}</w:t>
+      </w:r>
+    </w:p>
+    <w:p>
+      <w:pPr>
+        <w:autoSpaceDE w:val="0"/>
+        <w:autoSpaceDN w:val="0"/>
+        <w:adjustRightInd w:val="0"/>
+        <w:spacing w:after="0" w:line="240" w:lineRule="auto"/>
+        <w:rPr>
+          <w:rFonts w:ascii="Courier New" w:hAnsi="Courier New" w:cs="Courier New"/>
+          <w:sz w:val="20"/>
+          <w:szCs w:val="20"/>
+          <w:lang w:val="en-IN"/>
+        </w:rPr>
+      </w:pPr>
+      <w:r>
+        <w:rPr>
+          <w:rFonts w:ascii="Courier New" w:hAnsi="Courier New" w:cs="Courier New"/>
+          <w:color w:val="000000"/>
+          <w:sz w:val="20"/>
+          <w:szCs w:val="20"/>
+          <w:lang w:val="en-IN"/>
+        </w:rPr>
+        <w:tab/>
+      </w:r>
+      <w:r>
+        <w:rPr>
+          <w:rFonts w:ascii="Courier New" w:hAnsi="Courier New" w:cs="Courier New"/>
+          <w:color w:val="000000"/>
+          <w:sz w:val="20"/>
+          <w:szCs w:val="20"/>
+          <w:lang w:val="en-IN"/>
+        </w:rPr>
+        <w:tab/>
+      </w:r>
+      <w:r>
+        <w:rPr>
+          <w:rFonts w:ascii="Courier New" w:hAnsi="Courier New" w:cs="Courier New"/>
+          <w:color w:val="000000"/>
+          <w:sz w:val="20"/>
+          <w:szCs w:val="20"/>
+          <w:lang w:val="en-IN"/>
+        </w:rPr>
+        <w:tab/>
+      </w:r>
+      <w:r>
+        <w:rPr>
+          <w:rFonts w:ascii="Courier New" w:hAnsi="Courier New" w:cs="Courier New"/>
+          <w:color w:val="000000"/>
+          <w:sz w:val="20"/>
+          <w:szCs w:val="20"/>
+          <w:lang w:val="en-IN"/>
+        </w:rPr>
+        <w:tab/>
+      </w:r>
+      <w:r>
+        <w:rPr>
+          <w:rFonts w:ascii="Courier New" w:hAnsi="Courier New" w:cs="Courier New"/>
+          <w:b/>
+          <w:bCs/>
+          <w:color w:val="7F0055"/>
+          <w:sz w:val="20"/>
+          <w:szCs w:val="20"/>
+          <w:lang w:val="en-IN"/>
+        </w:rPr>
+        <w:t>else</w:t>
+      </w:r>
+      <w:r>
+        <w:rPr>
+          <w:rFonts w:ascii="Courier New" w:hAnsi="Courier New" w:cs="Courier New"/>
+          <w:color w:val="000000"/>
+          <w:sz w:val="20"/>
+          <w:szCs w:val="20"/>
+          <w:lang w:val="en-IN"/>
+        </w:rPr>
+        <w:t>{</w:t>
+      </w:r>
+    </w:p>
+    <w:p>
+      <w:pPr>
+        <w:autoSpaceDE w:val="0"/>
+        <w:autoSpaceDN w:val="0"/>
+        <w:adjustRightInd w:val="0"/>
+        <w:spacing w:after="0" w:line="240" w:lineRule="auto"/>
+        <w:rPr>
+          <w:rFonts w:ascii="Courier New" w:hAnsi="Courier New" w:cs="Courier New"/>
+          <w:sz w:val="20"/>
+          <w:szCs w:val="20"/>
+          <w:lang w:val="en-IN"/>
+        </w:rPr>
+      </w:pPr>
+      <w:r>
+        <w:rPr>
+          <w:rFonts w:ascii="Courier New" w:hAnsi="Courier New" w:cs="Courier New"/>
+          <w:color w:val="000000"/>
+          <w:sz w:val="20"/>
+          <w:szCs w:val="20"/>
+          <w:lang w:val="en-IN"/>
+        </w:rPr>
+        <w:tab/>
+      </w:r>
+      <w:r>
+        <w:rPr>
+          <w:rFonts w:ascii="Courier New" w:hAnsi="Courier New" w:cs="Courier New"/>
+          <w:color w:val="000000"/>
+          <w:sz w:val="20"/>
+          <w:szCs w:val="20"/>
+          <w:lang w:val="en-IN"/>
+        </w:rPr>
+        <w:tab/>
+      </w:r>
+      <w:r>
+        <w:rPr>
+          <w:rFonts w:ascii="Courier New" w:hAnsi="Courier New" w:cs="Courier New"/>
+          <w:color w:val="000000"/>
+          <w:sz w:val="20"/>
+          <w:szCs w:val="20"/>
+          <w:lang w:val="en-IN"/>
+        </w:rPr>
+        <w:tab/>
+      </w:r>
+      <w:r>
+        <w:rPr>
+          <w:rFonts w:ascii="Courier New" w:hAnsi="Courier New" w:cs="Courier New"/>
+          <w:color w:val="000000"/>
+          <w:sz w:val="20"/>
+          <w:szCs w:val="20"/>
+          <w:lang w:val="en-IN"/>
+        </w:rPr>
+        <w:tab/>
+      </w:r>
+      <w:r>
+        <w:rPr>
+          <w:rFonts w:ascii="Courier New" w:hAnsi="Courier New" w:cs="Courier New"/>
+          <w:color w:val="000000"/>
+          <w:sz w:val="20"/>
+          <w:szCs w:val="20"/>
+          <w:lang w:val="en-IN"/>
+        </w:rPr>
+        <w:tab/>
+      </w:r>
+      <w:r>
+        <w:rPr>
+          <w:rFonts w:ascii="Courier New" w:hAnsi="Courier New" w:cs="Courier New"/>
+          <w:color w:val="6A3E3E"/>
+          <w:sz w:val="20"/>
+          <w:szCs w:val="20"/>
+          <w:lang w:val="en-IN"/>
+        </w:rPr>
+        <w:t>num</w:t>
+      </w:r>
+      <w:r>
+        <w:rPr>
+          <w:rFonts w:ascii="Courier New" w:hAnsi="Courier New" w:cs="Courier New"/>
+          <w:color w:val="000000"/>
+          <w:sz w:val="20"/>
+          <w:szCs w:val="20"/>
+          <w:lang w:val="en-IN"/>
+        </w:rPr>
+        <w:t>++;</w:t>
+      </w:r>
+    </w:p>
+    <w:p>
+      <w:pPr>
+        <w:autoSpaceDE w:val="0"/>
+        <w:autoSpaceDN w:val="0"/>
+        <w:adjustRightInd w:val="0"/>
+        <w:spacing w:after="0" w:line="240" w:lineRule="auto"/>
+        <w:rPr>
+          <w:rFonts w:ascii="Courier New" w:hAnsi="Courier New" w:cs="Courier New"/>
+          <w:sz w:val="20"/>
+          <w:szCs w:val="20"/>
+          <w:lang w:val="en-IN"/>
+        </w:rPr>
+      </w:pPr>
+      <w:r>
+        <w:rPr>
+          <w:rFonts w:ascii="Courier New" w:hAnsi="Courier New" w:cs="Courier New"/>
+          <w:color w:val="000000"/>
+          <w:sz w:val="20"/>
+          <w:szCs w:val="20"/>
+          <w:lang w:val="en-IN"/>
+        </w:rPr>
+        <w:tab/>
+      </w:r>
+      <w:r>
+        <w:rPr>
+          <w:rFonts w:ascii="Courier New" w:hAnsi="Courier New" w:cs="Courier New"/>
+          <w:color w:val="000000"/>
+          <w:sz w:val="20"/>
+          <w:szCs w:val="20"/>
+          <w:lang w:val="en-IN"/>
+        </w:rPr>
+        <w:tab/>
+      </w:r>
+      <w:r>
+        <w:rPr>
+          <w:rFonts w:ascii="Courier New" w:hAnsi="Courier New" w:cs="Courier New"/>
+          <w:color w:val="000000"/>
+          <w:sz w:val="20"/>
+          <w:szCs w:val="20"/>
+          <w:lang w:val="en-IN"/>
+        </w:rPr>
+        <w:tab/>
+      </w:r>
+      <w:r>
+        <w:rPr>
+          <w:rFonts w:ascii="Courier New" w:hAnsi="Courier New" w:cs="Courier New"/>
+          <w:color w:val="000000"/>
+          <w:sz w:val="20"/>
+          <w:szCs w:val="20"/>
+          <w:lang w:val="en-IN"/>
+        </w:rPr>
+        <w:tab/>
+      </w:r>
+      <w:r>
+        <w:rPr>
+          <w:rFonts w:ascii="Courier New" w:hAnsi="Courier New" w:cs="Courier New"/>
+          <w:color w:val="000000"/>
+          <w:sz w:val="20"/>
+          <w:szCs w:val="20"/>
+          <w:lang w:val="en-IN"/>
+        </w:rPr>
+        <w:tab/>
+      </w:r>
+      <w:r>
+        <w:rPr>
+          <w:rFonts w:ascii="Courier New" w:hAnsi="Courier New" w:cs="Courier New"/>
+          <w:b/>
+          <w:bCs/>
+          <w:color w:val="7F0055"/>
+          <w:sz w:val="20"/>
+          <w:szCs w:val="20"/>
+          <w:lang w:val="en-IN"/>
+        </w:rPr>
+        <w:t>for</w:t>
+      </w:r>
+      <w:r>
+        <w:rPr>
+          <w:rFonts w:ascii="Courier New" w:hAnsi="Courier New" w:cs="Courier New"/>
+          <w:color w:val="000000"/>
+          <w:sz w:val="20"/>
+          <w:szCs w:val="20"/>
+          <w:lang w:val="en-IN"/>
+        </w:rPr>
+        <w:t>(</w:t>
+      </w:r>
+      <w:r>
+        <w:rPr>
+          <w:rFonts w:ascii="Courier New" w:hAnsi="Courier New" w:cs="Courier New"/>
+          <w:b/>
+          <w:bCs/>
+          <w:color w:val="7F0055"/>
+          <w:sz w:val="20"/>
+          <w:szCs w:val="20"/>
+          <w:lang w:val="en-IN"/>
+        </w:rPr>
+        <w:t>int</w:t>
+      </w:r>
+      <w:r>
+        <w:rPr>
+          <w:rFonts w:ascii="Courier New" w:hAnsi="Courier New" w:cs="Courier New"/>
+          <w:color w:val="000000"/>
+          <w:sz w:val="20"/>
+          <w:szCs w:val="20"/>
+          <w:lang w:val="en-IN"/>
+        </w:rPr>
+        <w:t xml:space="preserve"> </w:t>
+      </w:r>
+      <w:r>
+        <w:rPr>
+          <w:rFonts w:ascii="Courier New" w:hAnsi="Courier New" w:cs="Courier New"/>
+          <w:color w:val="6A3E3E"/>
+          <w:sz w:val="20"/>
+          <w:szCs w:val="20"/>
+          <w:lang w:val="en-IN"/>
+        </w:rPr>
+        <w:t>j</w:t>
+      </w:r>
+      <w:r>
+        <w:rPr>
+          <w:rFonts w:ascii="Courier New" w:hAnsi="Courier New" w:cs="Courier New"/>
+          <w:color w:val="000000"/>
+          <w:sz w:val="20"/>
+          <w:szCs w:val="20"/>
+          <w:lang w:val="en-IN"/>
+        </w:rPr>
+        <w:t xml:space="preserve"> = </w:t>
+      </w:r>
+      <w:r>
+        <w:rPr>
+          <w:rFonts w:ascii="Courier New" w:hAnsi="Courier New" w:cs="Courier New"/>
+          <w:color w:val="6A3E3E"/>
+          <w:sz w:val="20"/>
+          <w:szCs w:val="20"/>
+          <w:lang w:val="en-IN"/>
+        </w:rPr>
+        <w:t>c</w:t>
+      </w:r>
+      <w:r>
+        <w:rPr>
+          <w:rFonts w:ascii="Courier New" w:hAnsi="Courier New" w:cs="Courier New"/>
+          <w:color w:val="000000"/>
+          <w:sz w:val="20"/>
+          <w:szCs w:val="20"/>
+          <w:lang w:val="en-IN"/>
+        </w:rPr>
+        <w:t>;</w:t>
+      </w:r>
+      <w:r>
+        <w:rPr>
+          <w:rFonts w:ascii="Courier New" w:hAnsi="Courier New" w:cs="Courier New"/>
+          <w:color w:val="6A3E3E"/>
+          <w:sz w:val="20"/>
+          <w:szCs w:val="20"/>
+          <w:lang w:val="en-IN"/>
+        </w:rPr>
+        <w:t>j</w:t>
+      </w:r>
+      <w:r>
+        <w:rPr>
+          <w:rFonts w:ascii="Courier New" w:hAnsi="Courier New" w:cs="Courier New"/>
+          <w:color w:val="000000"/>
+          <w:sz w:val="20"/>
+          <w:szCs w:val="20"/>
+          <w:lang w:val="en-IN"/>
+        </w:rPr>
+        <w:t>&gt;0;</w:t>
+      </w:r>
+      <w:r>
+        <w:rPr>
+          <w:rFonts w:ascii="Courier New" w:hAnsi="Courier New" w:cs="Courier New"/>
+          <w:color w:val="6A3E3E"/>
+          <w:sz w:val="20"/>
+          <w:szCs w:val="20"/>
+          <w:lang w:val="en-IN"/>
+        </w:rPr>
+        <w:t>j</w:t>
+      </w:r>
+      <w:r>
+        <w:rPr>
+          <w:rFonts w:ascii="Courier New" w:hAnsi="Courier New" w:cs="Courier New"/>
+          <w:color w:val="000000"/>
+          <w:sz w:val="20"/>
+          <w:szCs w:val="20"/>
+          <w:lang w:val="en-IN"/>
+        </w:rPr>
+        <w:t>--){</w:t>
+      </w:r>
+    </w:p>
+    <w:p>
+      <w:pPr>
+        <w:autoSpaceDE w:val="0"/>
+        <w:autoSpaceDN w:val="0"/>
+        <w:adjustRightInd w:val="0"/>
+        <w:spacing w:after="0" w:line="240" w:lineRule="auto"/>
+        <w:rPr>
+          <w:rFonts w:ascii="Courier New" w:hAnsi="Courier New" w:cs="Courier New"/>
+          <w:sz w:val="20"/>
+          <w:szCs w:val="20"/>
+          <w:lang w:val="en-IN"/>
+        </w:rPr>
+      </w:pPr>
+      <w:r>
+        <w:rPr>
+          <w:rFonts w:ascii="Courier New" w:hAnsi="Courier New" w:cs="Courier New"/>
+          <w:color w:val="000000"/>
+          <w:sz w:val="20"/>
+          <w:szCs w:val="20"/>
+          <w:lang w:val="en-IN"/>
+        </w:rPr>
+        <w:tab/>
+      </w:r>
+      <w:r>
+        <w:rPr>
+          <w:rFonts w:ascii="Courier New" w:hAnsi="Courier New" w:cs="Courier New"/>
+          <w:color w:val="000000"/>
+          <w:sz w:val="20"/>
+          <w:szCs w:val="20"/>
+          <w:lang w:val="en-IN"/>
+        </w:rPr>
+        <w:tab/>
+      </w:r>
+      <w:r>
+        <w:rPr>
+          <w:rFonts w:ascii="Courier New" w:hAnsi="Courier New" w:cs="Courier New"/>
+          <w:color w:val="000000"/>
+          <w:sz w:val="20"/>
+          <w:szCs w:val="20"/>
+          <w:lang w:val="en-IN"/>
+        </w:rPr>
+        <w:tab/>
+      </w:r>
+      <w:r>
+        <w:rPr>
+          <w:rFonts w:ascii="Courier New" w:hAnsi="Courier New" w:cs="Courier New"/>
+          <w:color w:val="000000"/>
+          <w:sz w:val="20"/>
+          <w:szCs w:val="20"/>
+          <w:lang w:val="en-IN"/>
+        </w:rPr>
+        <w:tab/>
+      </w:r>
+      <w:r>
+        <w:rPr>
+          <w:rFonts w:ascii="Courier New" w:hAnsi="Courier New" w:cs="Courier New"/>
+          <w:color w:val="000000"/>
+          <w:sz w:val="20"/>
+          <w:szCs w:val="20"/>
+          <w:lang w:val="en-IN"/>
+        </w:rPr>
+        <w:tab/>
+      </w:r>
+      <w:r>
+        <w:rPr>
+          <w:rFonts w:ascii="Courier New" w:hAnsi="Courier New" w:cs="Courier New"/>
+          <w:color w:val="000000"/>
+          <w:sz w:val="20"/>
+          <w:szCs w:val="20"/>
+          <w:lang w:val="en-IN"/>
+        </w:rPr>
+        <w:tab/>
+        <w:t>System.</w:t>
+      </w:r>
+      <w:r>
+        <w:rPr>
+          <w:rFonts w:ascii="Courier New" w:hAnsi="Courier New" w:cs="Courier New"/>
+          <w:b/>
+          <w:bCs/>
+          <w:i/>
+          <w:iCs/>
+          <w:color w:val="0000C0"/>
+          <w:sz w:val="20"/>
+          <w:szCs w:val="20"/>
+          <w:lang w:val="en-IN"/>
+        </w:rPr>
+        <w:t>out</w:t>
+      </w:r>
+      <w:r>
+        <w:rPr>
+          <w:rFonts w:ascii="Courier New" w:hAnsi="Courier New" w:cs="Courier New"/>
+          <w:color w:val="000000"/>
+          <w:sz w:val="20"/>
+          <w:szCs w:val="20"/>
+          <w:lang w:val="en-IN"/>
+        </w:rPr>
+        <w:t>.print((--</w:t>
+      </w:r>
+      <w:r>
+        <w:rPr>
+          <w:rFonts w:ascii="Courier New" w:hAnsi="Courier New" w:cs="Courier New"/>
+          <w:color w:val="6A3E3E"/>
+          <w:sz w:val="20"/>
+          <w:szCs w:val="20"/>
+          <w:lang w:val="en-IN"/>
+        </w:rPr>
+        <w:t>num</w:t>
+      </w:r>
+      <w:r>
+        <w:rPr>
+          <w:rFonts w:ascii="Courier New" w:hAnsi="Courier New" w:cs="Courier New"/>
+          <w:color w:val="000000"/>
+          <w:sz w:val="20"/>
+          <w:szCs w:val="20"/>
+          <w:lang w:val="en-IN"/>
+        </w:rPr>
+        <w:t>) +</w:t>
+      </w:r>
+      <w:r>
+        <w:rPr>
+          <w:rFonts w:ascii="Courier New" w:hAnsi="Courier New" w:cs="Courier New"/>
+          <w:color w:val="2A00FF"/>
+          <w:sz w:val="20"/>
+          <w:szCs w:val="20"/>
+          <w:lang w:val="en-IN"/>
+        </w:rPr>
+        <w:t>" "</w:t>
+      </w:r>
+      <w:r>
+        <w:rPr>
+          <w:rFonts w:ascii="Courier New" w:hAnsi="Courier New" w:cs="Courier New"/>
+          <w:color w:val="000000"/>
+          <w:sz w:val="20"/>
+          <w:szCs w:val="20"/>
+          <w:lang w:val="en-IN"/>
+        </w:rPr>
+        <w:t>);</w:t>
+      </w:r>
+    </w:p>
+    <w:p>
+      <w:pPr>
+        <w:autoSpaceDE w:val="0"/>
+        <w:autoSpaceDN w:val="0"/>
+        <w:adjustRightInd w:val="0"/>
+        <w:spacing w:after="0" w:line="240" w:lineRule="auto"/>
+        <w:rPr>
+          <w:rFonts w:ascii="Courier New" w:hAnsi="Courier New" w:cs="Courier New"/>
+          <w:sz w:val="20"/>
+          <w:szCs w:val="20"/>
+          <w:lang w:val="en-IN"/>
+        </w:rPr>
+      </w:pPr>
+      <w:r>
+        <w:rPr>
+          <w:rFonts w:ascii="Courier New" w:hAnsi="Courier New" w:cs="Courier New"/>
+          <w:color w:val="000000"/>
+          <w:sz w:val="20"/>
+          <w:szCs w:val="20"/>
+          <w:lang w:val="en-IN"/>
+        </w:rPr>
+        <w:tab/>
+      </w:r>
+      <w:r>
+        <w:rPr>
+          <w:rFonts w:ascii="Courier New" w:hAnsi="Courier New" w:cs="Courier New"/>
+          <w:color w:val="000000"/>
+          <w:sz w:val="20"/>
+          <w:szCs w:val="20"/>
+          <w:lang w:val="en-IN"/>
+        </w:rPr>
+        <w:tab/>
+      </w:r>
+      <w:r>
+        <w:rPr>
+          <w:rFonts w:ascii="Courier New" w:hAnsi="Courier New" w:cs="Courier New"/>
+          <w:color w:val="000000"/>
+          <w:sz w:val="20"/>
+          <w:szCs w:val="20"/>
+          <w:lang w:val="en-IN"/>
+        </w:rPr>
+        <w:tab/>
+      </w:r>
+      <w:r>
+        <w:rPr>
+          <w:rFonts w:ascii="Courier New" w:hAnsi="Courier New" w:cs="Courier New"/>
+          <w:color w:val="000000"/>
+          <w:sz w:val="20"/>
+          <w:szCs w:val="20"/>
+          <w:lang w:val="en-IN"/>
+        </w:rPr>
+        <w:tab/>
+      </w:r>
+      <w:r>
+        <w:rPr>
+          <w:rFonts w:ascii="Courier New" w:hAnsi="Courier New" w:cs="Courier New"/>
+          <w:color w:val="000000"/>
+          <w:sz w:val="20"/>
+          <w:szCs w:val="20"/>
+          <w:lang w:val="en-IN"/>
+        </w:rPr>
+        <w:tab/>
+        <w:t>}</w:t>
+      </w:r>
+    </w:p>
+    <w:p>
+      <w:pPr>
+        <w:autoSpaceDE w:val="0"/>
+        <w:autoSpaceDN w:val="0"/>
+        <w:adjustRightInd w:val="0"/>
+        <w:spacing w:after="0" w:line="240" w:lineRule="auto"/>
+        <w:rPr>
+          <w:rFonts w:ascii="Courier New" w:hAnsi="Courier New" w:cs="Courier New"/>
+          <w:sz w:val="20"/>
+          <w:szCs w:val="20"/>
+          <w:lang w:val="en-IN"/>
+        </w:rPr>
+      </w:pPr>
+      <w:r>
+        <w:rPr>
+          <w:rFonts w:ascii="Courier New" w:hAnsi="Courier New" w:cs="Courier New"/>
+          <w:color w:val="000000"/>
+          <w:sz w:val="20"/>
+          <w:szCs w:val="20"/>
+          <w:lang w:val="en-IN"/>
+        </w:rPr>
+        <w:tab/>
+      </w:r>
+      <w:r>
+        <w:rPr>
+          <w:rFonts w:ascii="Courier New" w:hAnsi="Courier New" w:cs="Courier New"/>
+          <w:color w:val="000000"/>
+          <w:sz w:val="20"/>
+          <w:szCs w:val="20"/>
+          <w:lang w:val="en-IN"/>
+        </w:rPr>
+        <w:tab/>
+      </w:r>
+      <w:r>
+        <w:rPr>
+          <w:rFonts w:ascii="Courier New" w:hAnsi="Courier New" w:cs="Courier New"/>
+          <w:color w:val="000000"/>
+          <w:sz w:val="20"/>
+          <w:szCs w:val="20"/>
+          <w:lang w:val="en-IN"/>
+        </w:rPr>
+        <w:tab/>
+      </w:r>
+      <w:r>
+        <w:rPr>
+          <w:rFonts w:ascii="Courier New" w:hAnsi="Courier New" w:cs="Courier New"/>
+          <w:color w:val="000000"/>
+          <w:sz w:val="20"/>
+          <w:szCs w:val="20"/>
+          <w:lang w:val="en-IN"/>
+        </w:rPr>
+        <w:tab/>
+      </w:r>
+      <w:r>
+        <w:rPr>
+          <w:rFonts w:ascii="Courier New" w:hAnsi="Courier New" w:cs="Courier New"/>
+          <w:color w:val="000000"/>
+          <w:sz w:val="20"/>
+          <w:szCs w:val="20"/>
+          <w:lang w:val="en-IN"/>
+        </w:rPr>
+        <w:tab/>
+      </w:r>
+      <w:r>
+        <w:rPr>
+          <w:rFonts w:ascii="Courier New" w:hAnsi="Courier New" w:cs="Courier New"/>
+          <w:color w:val="6A3E3E"/>
+          <w:sz w:val="20"/>
+          <w:szCs w:val="20"/>
+          <w:lang w:val="en-IN"/>
+        </w:rPr>
+        <w:t>t</w:t>
+      </w:r>
+      <w:r>
+        <w:rPr>
+          <w:rFonts w:ascii="Courier New" w:hAnsi="Courier New" w:cs="Courier New"/>
+          <w:color w:val="000000"/>
+          <w:sz w:val="20"/>
+          <w:szCs w:val="20"/>
+          <w:lang w:val="en-IN"/>
+        </w:rPr>
+        <w:t xml:space="preserve">= </w:t>
+      </w:r>
+      <w:r>
+        <w:rPr>
+          <w:rFonts w:ascii="Courier New" w:hAnsi="Courier New" w:cs="Courier New"/>
+          <w:b/>
+          <w:bCs/>
+          <w:color w:val="7F0055"/>
+          <w:sz w:val="20"/>
+          <w:szCs w:val="20"/>
+          <w:lang w:val="en-IN"/>
+        </w:rPr>
+        <w:t>true</w:t>
+      </w:r>
+      <w:r>
+        <w:rPr>
+          <w:rFonts w:ascii="Courier New" w:hAnsi="Courier New" w:cs="Courier New"/>
+          <w:color w:val="000000"/>
+          <w:sz w:val="20"/>
+          <w:szCs w:val="20"/>
+          <w:lang w:val="en-IN"/>
+        </w:rPr>
+        <w:t>;</w:t>
+      </w:r>
+    </w:p>
+    <w:p>
+      <w:pPr>
+        <w:autoSpaceDE w:val="0"/>
+        <w:autoSpaceDN w:val="0"/>
+        <w:adjustRightInd w:val="0"/>
+        <w:spacing w:after="0" w:line="240" w:lineRule="auto"/>
+        <w:rPr>
+          <w:rFonts w:ascii="Courier New" w:hAnsi="Courier New" w:cs="Courier New"/>
+          <w:sz w:val="20"/>
+          <w:szCs w:val="20"/>
+          <w:lang w:val="en-IN"/>
+        </w:rPr>
+      </w:pPr>
+      <w:r>
+        <w:rPr>
+          <w:rFonts w:ascii="Courier New" w:hAnsi="Courier New" w:cs="Courier New"/>
+          <w:color w:val="000000"/>
+          <w:sz w:val="20"/>
+          <w:szCs w:val="20"/>
+          <w:lang w:val="en-IN"/>
+        </w:rPr>
+        <w:tab/>
+      </w:r>
+      <w:r>
+        <w:rPr>
+          <w:rFonts w:ascii="Courier New" w:hAnsi="Courier New" w:cs="Courier New"/>
+          <w:color w:val="000000"/>
+          <w:sz w:val="20"/>
+          <w:szCs w:val="20"/>
+          <w:lang w:val="en-IN"/>
+        </w:rPr>
+        <w:tab/>
+      </w:r>
+      <w:r>
+        <w:rPr>
+          <w:rFonts w:ascii="Courier New" w:hAnsi="Courier New" w:cs="Courier New"/>
+          <w:color w:val="000000"/>
+          <w:sz w:val="20"/>
+          <w:szCs w:val="20"/>
+          <w:lang w:val="en-IN"/>
+        </w:rPr>
+        <w:tab/>
+      </w:r>
+      <w:r>
+        <w:rPr>
+          <w:rFonts w:ascii="Courier New" w:hAnsi="Courier New" w:cs="Courier New"/>
+          <w:color w:val="000000"/>
+          <w:sz w:val="20"/>
+          <w:szCs w:val="20"/>
+          <w:lang w:val="en-IN"/>
+        </w:rPr>
+        <w:tab/>
+        <w:t>}</w:t>
+      </w:r>
+    </w:p>
+    <w:p>
+      <w:pPr>
+        <w:autoSpaceDE w:val="0"/>
+        <w:autoSpaceDN w:val="0"/>
+        <w:adjustRightInd w:val="0"/>
+        <w:spacing w:after="0" w:line="240" w:lineRule="auto"/>
+        <w:rPr>
+          <w:rFonts w:ascii="Courier New" w:hAnsi="Courier New" w:cs="Courier New"/>
+          <w:sz w:val="20"/>
+          <w:szCs w:val="20"/>
+          <w:lang w:val="en-IN"/>
+        </w:rPr>
+      </w:pPr>
+      <w:r>
+        <w:rPr>
+          <w:rFonts w:ascii="Courier New" w:hAnsi="Courier New" w:cs="Courier New"/>
+          <w:color w:val="000000"/>
+          <w:sz w:val="20"/>
+          <w:szCs w:val="20"/>
+          <w:lang w:val="en-IN"/>
+        </w:rPr>
+        <w:tab/>
+      </w:r>
+      <w:r>
+        <w:rPr>
+          <w:rFonts w:ascii="Courier New" w:hAnsi="Courier New" w:cs="Courier New"/>
+          <w:color w:val="000000"/>
+          <w:sz w:val="20"/>
+          <w:szCs w:val="20"/>
+          <w:lang w:val="en-IN"/>
+        </w:rPr>
+        <w:tab/>
+      </w:r>
+      <w:r>
+        <w:rPr>
+          <w:rFonts w:ascii="Courier New" w:hAnsi="Courier New" w:cs="Courier New"/>
+          <w:color w:val="000000"/>
+          <w:sz w:val="20"/>
+          <w:szCs w:val="20"/>
+          <w:lang w:val="en-IN"/>
+        </w:rPr>
+        <w:tab/>
+      </w:r>
+      <w:r>
+        <w:rPr>
+          <w:rFonts w:ascii="Courier New" w:hAnsi="Courier New" w:cs="Courier New"/>
+          <w:color w:val="000000"/>
+          <w:sz w:val="20"/>
+          <w:szCs w:val="20"/>
+          <w:lang w:val="en-IN"/>
+        </w:rPr>
+        <w:tab/>
+      </w:r>
+    </w:p>
+    <w:p>
+      <w:pPr>
+        <w:autoSpaceDE w:val="0"/>
+        <w:autoSpaceDN w:val="0"/>
+        <w:adjustRightInd w:val="0"/>
+        <w:spacing w:after="0" w:line="240" w:lineRule="auto"/>
+        <w:rPr>
+          <w:rFonts w:ascii="Courier New" w:hAnsi="Courier New" w:cs="Courier New"/>
+          <w:sz w:val="20"/>
+          <w:szCs w:val="20"/>
+          <w:lang w:val="en-IN"/>
+        </w:rPr>
+      </w:pPr>
+      <w:r>
+        <w:rPr>
+          <w:rFonts w:ascii="Courier New" w:hAnsi="Courier New" w:cs="Courier New"/>
+          <w:color w:val="000000"/>
+          <w:sz w:val="20"/>
+          <w:szCs w:val="20"/>
+          <w:lang w:val="en-IN"/>
+        </w:rPr>
+        <w:tab/>
+      </w:r>
+      <w:r>
+        <w:rPr>
+          <w:rFonts w:ascii="Courier New" w:hAnsi="Courier New" w:cs="Courier New"/>
+          <w:color w:val="000000"/>
+          <w:sz w:val="20"/>
+          <w:szCs w:val="20"/>
+          <w:lang w:val="en-IN"/>
+        </w:rPr>
+        <w:tab/>
+      </w:r>
+      <w:r>
+        <w:rPr>
+          <w:rFonts w:ascii="Courier New" w:hAnsi="Courier New" w:cs="Courier New"/>
+          <w:color w:val="000000"/>
+          <w:sz w:val="20"/>
+          <w:szCs w:val="20"/>
+          <w:lang w:val="en-IN"/>
+        </w:rPr>
+        <w:tab/>
+        <w:t>}</w:t>
+      </w:r>
+    </w:p>
+    <w:p>
+      <w:pPr>
+        <w:autoSpaceDE w:val="0"/>
+        <w:autoSpaceDN w:val="0"/>
+        <w:adjustRightInd w:val="0"/>
+        <w:spacing w:after="0" w:line="240" w:lineRule="auto"/>
+        <w:rPr>
+          <w:rFonts w:ascii="Courier New" w:hAnsi="Courier New" w:cs="Courier New"/>
+          <w:sz w:val="20"/>
+          <w:szCs w:val="20"/>
+          <w:lang w:val="en-IN"/>
+        </w:rPr>
+      </w:pPr>
+      <w:r>
+        <w:rPr>
+          <w:rFonts w:ascii="Courier New" w:hAnsi="Courier New" w:cs="Courier New"/>
+          <w:color w:val="000000"/>
+          <w:sz w:val="20"/>
+          <w:szCs w:val="20"/>
+          <w:lang w:val="en-IN"/>
+        </w:rPr>
+        <w:tab/>
+      </w:r>
+      <w:r>
+        <w:rPr>
+          <w:rFonts w:ascii="Courier New" w:hAnsi="Courier New" w:cs="Courier New"/>
+          <w:color w:val="000000"/>
+          <w:sz w:val="20"/>
+          <w:szCs w:val="20"/>
+          <w:lang w:val="en-IN"/>
+        </w:rPr>
+        <w:tab/>
+      </w:r>
+      <w:r>
+        <w:rPr>
+          <w:rFonts w:ascii="Courier New" w:hAnsi="Courier New" w:cs="Courier New"/>
+          <w:color w:val="000000"/>
+          <w:sz w:val="20"/>
+          <w:szCs w:val="20"/>
+          <w:lang w:val="en-IN"/>
+        </w:rPr>
+        <w:tab/>
+      </w:r>
+      <w:r>
+        <w:rPr>
+          <w:rFonts w:ascii="Courier New" w:hAnsi="Courier New" w:cs="Courier New"/>
+          <w:b/>
+          <w:bCs/>
+          <w:color w:val="7F0055"/>
+          <w:sz w:val="20"/>
+          <w:szCs w:val="20"/>
+          <w:lang w:val="en-IN"/>
+        </w:rPr>
+        <w:t>else</w:t>
+      </w:r>
+      <w:r>
+        <w:rPr>
+          <w:rFonts w:ascii="Courier New" w:hAnsi="Courier New" w:cs="Courier New"/>
+          <w:color w:val="000000"/>
+          <w:sz w:val="20"/>
+          <w:szCs w:val="20"/>
+          <w:lang w:val="en-IN"/>
+        </w:rPr>
+        <w:t>{</w:t>
+      </w:r>
+    </w:p>
+    <w:p>
+      <w:pPr>
+        <w:autoSpaceDE w:val="0"/>
+        <w:autoSpaceDN w:val="0"/>
+        <w:adjustRightInd w:val="0"/>
+        <w:spacing w:after="0" w:line="240" w:lineRule="auto"/>
+        <w:rPr>
+          <w:rFonts w:ascii="Courier New" w:hAnsi="Courier New" w:cs="Courier New"/>
+          <w:sz w:val="20"/>
+          <w:szCs w:val="20"/>
+          <w:lang w:val="en-IN"/>
+        </w:rPr>
+      </w:pPr>
+      <w:r>
+        <w:rPr>
+          <w:rFonts w:ascii="Courier New" w:hAnsi="Courier New" w:cs="Courier New"/>
+          <w:color w:val="000000"/>
+          <w:sz w:val="20"/>
+          <w:szCs w:val="20"/>
+          <w:lang w:val="en-IN"/>
+        </w:rPr>
+        <w:tab/>
+      </w:r>
+      <w:r>
+        <w:rPr>
+          <w:rFonts w:ascii="Courier New" w:hAnsi="Courier New" w:cs="Courier New"/>
+          <w:color w:val="000000"/>
+          <w:sz w:val="20"/>
+          <w:szCs w:val="20"/>
+          <w:lang w:val="en-IN"/>
+        </w:rPr>
+        <w:tab/>
+      </w:r>
+      <w:r>
+        <w:rPr>
+          <w:rFonts w:ascii="Courier New" w:hAnsi="Courier New" w:cs="Courier New"/>
+          <w:color w:val="000000"/>
+          <w:sz w:val="20"/>
+          <w:szCs w:val="20"/>
+          <w:lang w:val="en-IN"/>
+        </w:rPr>
+        <w:tab/>
+      </w:r>
+      <w:r>
+        <w:rPr>
+          <w:rFonts w:ascii="Courier New" w:hAnsi="Courier New" w:cs="Courier New"/>
+          <w:color w:val="000000"/>
+          <w:sz w:val="20"/>
+          <w:szCs w:val="20"/>
+          <w:lang w:val="en-IN"/>
+        </w:rPr>
+        <w:tab/>
+      </w:r>
+      <w:r>
+        <w:rPr>
+          <w:rFonts w:ascii="Courier New" w:hAnsi="Courier New" w:cs="Courier New"/>
+          <w:color w:val="6A3E3E"/>
+          <w:sz w:val="20"/>
+          <w:szCs w:val="20"/>
+          <w:lang w:val="en-IN"/>
+        </w:rPr>
+        <w:t>num</w:t>
+      </w:r>
+      <w:r>
+        <w:rPr>
+          <w:rFonts w:ascii="Courier New" w:hAnsi="Courier New" w:cs="Courier New"/>
+          <w:color w:val="000000"/>
+          <w:sz w:val="20"/>
+          <w:szCs w:val="20"/>
+          <w:lang w:val="en-IN"/>
+        </w:rPr>
+        <w:t xml:space="preserve"> = </w:t>
+      </w:r>
+      <w:r>
+        <w:rPr>
+          <w:rFonts w:ascii="Courier New" w:hAnsi="Courier New" w:cs="Courier New"/>
+          <w:color w:val="6A3E3E"/>
+          <w:sz w:val="20"/>
+          <w:szCs w:val="20"/>
+          <w:lang w:val="en-IN"/>
+        </w:rPr>
+        <w:t>num</w:t>
+      </w:r>
+      <w:r>
+        <w:rPr>
+          <w:rFonts w:ascii="Courier New" w:hAnsi="Courier New" w:cs="Courier New"/>
+          <w:color w:val="000000"/>
+          <w:sz w:val="20"/>
+          <w:szCs w:val="20"/>
+          <w:lang w:val="en-IN"/>
+        </w:rPr>
+        <w:t xml:space="preserve"> + </w:t>
+      </w:r>
+      <w:r>
+        <w:rPr>
+          <w:rFonts w:ascii="Courier New" w:hAnsi="Courier New" w:cs="Courier New"/>
+          <w:color w:val="6A3E3E"/>
+          <w:sz w:val="20"/>
+          <w:szCs w:val="20"/>
+          <w:lang w:val="en-IN"/>
+        </w:rPr>
+        <w:t>c</w:t>
+      </w:r>
+      <w:r>
+        <w:rPr>
+          <w:rFonts w:ascii="Courier New" w:hAnsi="Courier New" w:cs="Courier New"/>
+          <w:color w:val="000000"/>
+          <w:sz w:val="20"/>
+          <w:szCs w:val="20"/>
+          <w:lang w:val="en-IN"/>
+        </w:rPr>
+        <w:t>;</w:t>
+      </w:r>
+    </w:p>
+    <w:p>
+      <w:pPr>
+        <w:autoSpaceDE w:val="0"/>
+        <w:autoSpaceDN w:val="0"/>
+        <w:adjustRightInd w:val="0"/>
+        <w:spacing w:after="0" w:line="240" w:lineRule="auto"/>
+        <w:rPr>
+          <w:rFonts w:ascii="Courier New" w:hAnsi="Courier New" w:cs="Courier New"/>
+          <w:sz w:val="20"/>
+          <w:szCs w:val="20"/>
+          <w:lang w:val="en-IN"/>
+        </w:rPr>
+      </w:pPr>
+      <w:r>
+        <w:rPr>
+          <w:rFonts w:ascii="Courier New" w:hAnsi="Courier New" w:cs="Courier New"/>
+          <w:color w:val="000000"/>
+          <w:sz w:val="20"/>
+          <w:szCs w:val="20"/>
+          <w:lang w:val="en-IN"/>
+        </w:rPr>
+        <w:tab/>
+      </w:r>
+      <w:r>
+        <w:rPr>
+          <w:rFonts w:ascii="Courier New" w:hAnsi="Courier New" w:cs="Courier New"/>
+          <w:color w:val="000000"/>
+          <w:sz w:val="20"/>
+          <w:szCs w:val="20"/>
+          <w:lang w:val="en-IN"/>
+        </w:rPr>
+        <w:tab/>
+      </w:r>
+      <w:r>
+        <w:rPr>
+          <w:rFonts w:ascii="Courier New" w:hAnsi="Courier New" w:cs="Courier New"/>
+          <w:color w:val="000000"/>
+          <w:sz w:val="20"/>
+          <w:szCs w:val="20"/>
+          <w:lang w:val="en-IN"/>
+        </w:rPr>
+        <w:tab/>
+      </w:r>
+      <w:r>
+        <w:rPr>
+          <w:rFonts w:ascii="Courier New" w:hAnsi="Courier New" w:cs="Courier New"/>
+          <w:color w:val="000000"/>
+          <w:sz w:val="20"/>
+          <w:szCs w:val="20"/>
+          <w:lang w:val="en-IN"/>
+        </w:rPr>
+        <w:tab/>
+        <w:t>System.</w:t>
+      </w:r>
+      <w:r>
+        <w:rPr>
+          <w:rFonts w:ascii="Courier New" w:hAnsi="Courier New" w:cs="Courier New"/>
+          <w:b/>
+          <w:bCs/>
+          <w:i/>
+          <w:iCs/>
+          <w:color w:val="0000C0"/>
+          <w:sz w:val="20"/>
+          <w:szCs w:val="20"/>
+          <w:lang w:val="en-IN"/>
+        </w:rPr>
+        <w:t>out</w:t>
+      </w:r>
+      <w:r>
+        <w:rPr>
+          <w:rFonts w:ascii="Courier New" w:hAnsi="Courier New" w:cs="Courier New"/>
+          <w:color w:val="000000"/>
+          <w:sz w:val="20"/>
+          <w:szCs w:val="20"/>
+          <w:lang w:val="en-IN"/>
+        </w:rPr>
+        <w:t>.print(</w:t>
+      </w:r>
+      <w:r>
+        <w:rPr>
+          <w:rFonts w:ascii="Courier New" w:hAnsi="Courier New" w:cs="Courier New"/>
+          <w:color w:val="6A3E3E"/>
+          <w:sz w:val="20"/>
+          <w:szCs w:val="20"/>
+          <w:lang w:val="en-IN"/>
+        </w:rPr>
+        <w:t>num</w:t>
+      </w:r>
+      <w:r>
+        <w:rPr>
+          <w:rFonts w:ascii="Courier New" w:hAnsi="Courier New" w:cs="Courier New"/>
+          <w:color w:val="000000"/>
+          <w:sz w:val="20"/>
+          <w:szCs w:val="20"/>
+          <w:lang w:val="en-IN"/>
+        </w:rPr>
+        <w:t xml:space="preserve"> +</w:t>
+      </w:r>
+      <w:r>
+        <w:rPr>
+          <w:rFonts w:ascii="Courier New" w:hAnsi="Courier New" w:cs="Courier New"/>
+          <w:color w:val="2A00FF"/>
+          <w:sz w:val="20"/>
+          <w:szCs w:val="20"/>
+          <w:lang w:val="en-IN"/>
+        </w:rPr>
+        <w:t>" "</w:t>
+      </w:r>
+      <w:r>
+        <w:rPr>
+          <w:rFonts w:ascii="Courier New" w:hAnsi="Courier New" w:cs="Courier New"/>
+          <w:color w:val="000000"/>
+          <w:sz w:val="20"/>
+          <w:szCs w:val="20"/>
+          <w:lang w:val="en-IN"/>
+        </w:rPr>
+        <w:t>);</w:t>
+      </w:r>
+    </w:p>
+    <w:p>
+      <w:pPr>
+        <w:autoSpaceDE w:val="0"/>
+        <w:autoSpaceDN w:val="0"/>
+        <w:adjustRightInd w:val="0"/>
+        <w:spacing w:after="0" w:line="240" w:lineRule="auto"/>
+        <w:rPr>
+          <w:rFonts w:ascii="Courier New" w:hAnsi="Courier New" w:cs="Courier New"/>
+          <w:sz w:val="20"/>
+          <w:szCs w:val="20"/>
+          <w:lang w:val="en-IN"/>
+        </w:rPr>
+      </w:pPr>
+      <w:r>
+        <w:rPr>
+          <w:rFonts w:ascii="Courier New" w:hAnsi="Courier New" w:cs="Courier New"/>
+          <w:color w:val="000000"/>
+          <w:sz w:val="20"/>
+          <w:szCs w:val="20"/>
+          <w:lang w:val="en-IN"/>
+        </w:rPr>
+        <w:tab/>
+      </w:r>
+      <w:r>
+        <w:rPr>
+          <w:rFonts w:ascii="Courier New" w:hAnsi="Courier New" w:cs="Courier New"/>
+          <w:color w:val="000000"/>
+          <w:sz w:val="20"/>
+          <w:szCs w:val="20"/>
+          <w:lang w:val="en-IN"/>
+        </w:rPr>
+        <w:tab/>
+      </w:r>
+      <w:r>
+        <w:rPr>
+          <w:rFonts w:ascii="Courier New" w:hAnsi="Courier New" w:cs="Courier New"/>
+          <w:color w:val="000000"/>
+          <w:sz w:val="20"/>
+          <w:szCs w:val="20"/>
+          <w:lang w:val="en-IN"/>
+        </w:rPr>
+        <w:tab/>
+      </w:r>
+      <w:r>
+        <w:rPr>
+          <w:rFonts w:ascii="Courier New" w:hAnsi="Courier New" w:cs="Courier New"/>
+          <w:color w:val="000000"/>
+          <w:sz w:val="20"/>
+          <w:szCs w:val="20"/>
+          <w:lang w:val="en-IN"/>
+        </w:rPr>
+        <w:tab/>
+      </w:r>
+      <w:r>
+        <w:rPr>
+          <w:rFonts w:ascii="Courier New" w:hAnsi="Courier New" w:cs="Courier New"/>
+          <w:color w:val="6A3E3E"/>
+          <w:sz w:val="20"/>
+          <w:szCs w:val="20"/>
+          <w:lang w:val="en-IN"/>
+        </w:rPr>
+        <w:t>num</w:t>
+      </w:r>
+      <w:r>
+        <w:rPr>
+          <w:rFonts w:ascii="Courier New" w:hAnsi="Courier New" w:cs="Courier New"/>
+          <w:color w:val="000000"/>
+          <w:sz w:val="20"/>
+          <w:szCs w:val="20"/>
+          <w:lang w:val="en-IN"/>
+        </w:rPr>
+        <w:t xml:space="preserve"> = </w:t>
+      </w:r>
+      <w:r>
+        <w:rPr>
+          <w:rFonts w:ascii="Courier New" w:hAnsi="Courier New" w:cs="Courier New"/>
+          <w:color w:val="6A3E3E"/>
+          <w:sz w:val="20"/>
+          <w:szCs w:val="20"/>
+          <w:lang w:val="en-IN"/>
+        </w:rPr>
+        <w:t>num</w:t>
+      </w:r>
+      <w:r>
+        <w:rPr>
+          <w:rFonts w:ascii="Courier New" w:hAnsi="Courier New" w:cs="Courier New"/>
+          <w:color w:val="000000"/>
+          <w:sz w:val="20"/>
+          <w:szCs w:val="20"/>
+          <w:lang w:val="en-IN"/>
+        </w:rPr>
+        <w:t xml:space="preserve"> +</w:t>
+      </w:r>
+      <w:r>
+        <w:rPr>
+          <w:rFonts w:ascii="Courier New" w:hAnsi="Courier New" w:cs="Courier New"/>
+          <w:color w:val="6A3E3E"/>
+          <w:sz w:val="20"/>
+          <w:szCs w:val="20"/>
+          <w:lang w:val="en-IN"/>
+        </w:rPr>
+        <w:t>c</w:t>
+      </w:r>
+      <w:r>
+        <w:rPr>
+          <w:rFonts w:ascii="Courier New" w:hAnsi="Courier New" w:cs="Courier New"/>
+          <w:color w:val="000000"/>
+          <w:sz w:val="20"/>
+          <w:szCs w:val="20"/>
+          <w:lang w:val="en-IN"/>
+        </w:rPr>
+        <w:t>;</w:t>
+      </w:r>
+    </w:p>
+    <w:p>
+      <w:pPr>
+        <w:autoSpaceDE w:val="0"/>
+        <w:autoSpaceDN w:val="0"/>
+        <w:adjustRightInd w:val="0"/>
+        <w:spacing w:after="0" w:line="240" w:lineRule="auto"/>
+        <w:rPr>
+          <w:rFonts w:ascii="Courier New" w:hAnsi="Courier New" w:cs="Courier New"/>
+          <w:sz w:val="20"/>
+          <w:szCs w:val="20"/>
+          <w:lang w:val="en-IN"/>
+        </w:rPr>
+      </w:pPr>
+      <w:r>
+        <w:rPr>
+          <w:rFonts w:ascii="Courier New" w:hAnsi="Courier New" w:cs="Courier New"/>
+          <w:color w:val="000000"/>
+          <w:sz w:val="20"/>
+          <w:szCs w:val="20"/>
+          <w:lang w:val="en-IN"/>
+        </w:rPr>
+        <w:tab/>
+      </w:r>
+      <w:r>
+        <w:rPr>
+          <w:rFonts w:ascii="Courier New" w:hAnsi="Courier New" w:cs="Courier New"/>
+          <w:color w:val="000000"/>
+          <w:sz w:val="20"/>
+          <w:szCs w:val="20"/>
+          <w:lang w:val="en-IN"/>
+        </w:rPr>
+        <w:tab/>
+      </w:r>
+      <w:r>
+        <w:rPr>
+          <w:rFonts w:ascii="Courier New" w:hAnsi="Courier New" w:cs="Courier New"/>
+          <w:color w:val="000000"/>
+          <w:sz w:val="20"/>
+          <w:szCs w:val="20"/>
+          <w:lang w:val="en-IN"/>
+        </w:rPr>
+        <w:tab/>
+        <w:t>}</w:t>
+      </w:r>
+    </w:p>
+    <w:p>
+      <w:pPr>
+        <w:autoSpaceDE w:val="0"/>
+        <w:autoSpaceDN w:val="0"/>
+        <w:adjustRightInd w:val="0"/>
+        <w:spacing w:after="0" w:line="240" w:lineRule="auto"/>
+        <w:rPr>
+          <w:rFonts w:ascii="Courier New" w:hAnsi="Courier New" w:cs="Courier New"/>
+          <w:sz w:val="20"/>
+          <w:szCs w:val="20"/>
+          <w:lang w:val="en-IN"/>
+        </w:rPr>
+      </w:pPr>
+      <w:r>
+        <w:rPr>
+          <w:rFonts w:ascii="Courier New" w:hAnsi="Courier New" w:cs="Courier New"/>
+          <w:color w:val="000000"/>
+          <w:sz w:val="20"/>
+          <w:szCs w:val="20"/>
+          <w:lang w:val="en-IN"/>
+        </w:rPr>
+        <w:tab/>
+      </w:r>
+      <w:r>
+        <w:rPr>
+          <w:rFonts w:ascii="Courier New" w:hAnsi="Courier New" w:cs="Courier New"/>
+          <w:color w:val="000000"/>
+          <w:sz w:val="20"/>
+          <w:szCs w:val="20"/>
+          <w:lang w:val="en-IN"/>
+        </w:rPr>
+        <w:tab/>
+        <w:t>}</w:t>
+      </w:r>
+    </w:p>
+    <w:p>
+      <w:pPr>
+        <w:autoSpaceDE w:val="0"/>
+        <w:autoSpaceDN w:val="0"/>
+        <w:adjustRightInd w:val="0"/>
+        <w:spacing w:after="0" w:line="240" w:lineRule="auto"/>
+        <w:rPr>
+          <w:rFonts w:ascii="Courier New" w:hAnsi="Courier New" w:cs="Courier New"/>
+          <w:sz w:val="20"/>
+          <w:szCs w:val="20"/>
+          <w:lang w:val="en-IN"/>
+        </w:rPr>
+      </w:pPr>
+      <w:r>
+        <w:rPr>
+          <w:rFonts w:ascii="Courier New" w:hAnsi="Courier New" w:cs="Courier New"/>
+          <w:color w:val="000000"/>
+          <w:sz w:val="20"/>
+          <w:szCs w:val="20"/>
+          <w:lang w:val="en-IN"/>
+        </w:rPr>
+        <w:tab/>
+      </w:r>
+      <w:r>
+        <w:rPr>
+          <w:rFonts w:ascii="Courier New" w:hAnsi="Courier New" w:cs="Courier New"/>
+          <w:color w:val="000000"/>
+          <w:sz w:val="20"/>
+          <w:szCs w:val="20"/>
+          <w:lang w:val="en-IN"/>
+        </w:rPr>
+        <w:tab/>
+      </w:r>
+    </w:p>
+    <w:p>
+      <w:pPr>
+        <w:autoSpaceDE w:val="0"/>
+        <w:autoSpaceDN w:val="0"/>
+        <w:adjustRightInd w:val="0"/>
+        <w:spacing w:after="0" w:line="240" w:lineRule="auto"/>
+        <w:rPr>
+          <w:rFonts w:ascii="Courier New" w:hAnsi="Courier New" w:cs="Courier New"/>
+          <w:sz w:val="20"/>
+          <w:szCs w:val="20"/>
+          <w:lang w:val="en-IN"/>
+        </w:rPr>
+      </w:pPr>
+      <w:r>
+        <w:rPr>
+          <w:rFonts w:ascii="Courier New" w:hAnsi="Courier New" w:cs="Courier New"/>
+          <w:color w:val="000000"/>
+          <w:sz w:val="20"/>
+          <w:szCs w:val="20"/>
+          <w:lang w:val="en-IN"/>
+        </w:rPr>
+        <w:tab/>
+        <w:t>}</w:t>
+      </w:r>
+    </w:p>
+    <w:p>
+      <w:pPr>
+        <w:autoSpaceDE w:val="0"/>
+        <w:autoSpaceDN w:val="0"/>
+        <w:adjustRightInd w:val="0"/>
+        <w:spacing w:after="0" w:line="240" w:lineRule="auto"/>
+        <w:rPr>
+          <w:rFonts w:ascii="Courier New" w:hAnsi="Courier New" w:cs="Courier New"/>
+          <w:sz w:val="20"/>
+          <w:szCs w:val="20"/>
+          <w:lang w:val="en-IN"/>
+        </w:rPr>
+      </w:pPr>
+    </w:p>
+    <w:p>
+      <w:pPr>
+        <w:pStyle w:val="ListParagraph"/>
+        <w:spacing w:after="100" w:afterAutospacing="1" w:line="240" w:lineRule="auto"/>
+        <w:rPr>
+          <w:sz w:val="16"/>
+          <w:szCs w:val="16"/>
+        </w:rPr>
+      </w:pPr>
+      <w:r>
+        <w:rPr>
+          <w:rFonts w:ascii="Courier New" w:hAnsi="Courier New" w:cs="Courier New"/>
+          <w:color w:val="000000"/>
+          <w:sz w:val="20"/>
+          <w:szCs w:val="20"/>
+          <w:lang w:val="en-IN"/>
+        </w:rPr>
+        <w:t>}</w:t>
+      </w:r>
+    </w:p>
+    <w:p>
+      <w:pPr>
+        <w:pStyle w:val="ListParagraph"/>
+        <w:spacing w:after="100" w:afterAutospacing="1" w:line="240" w:lineRule="auto"/>
+        <w:rPr>
+          <w:sz w:val="16"/>
+          <w:szCs w:val="16"/>
+        </w:rPr>
+      </w:pPr>
+    </w:p>
+    <w:p>
+      <w:pPr>
+        <w:pStyle w:val="ListParagraph"/>
+        <w:spacing w:after="100" w:afterAutospacing="1" w:line="240" w:lineRule="auto"/>
+        <w:rPr>
+          <w:sz w:val="16"/>
+          <w:szCs w:val="16"/>
+        </w:rPr>
+      </w:pPr>
+      <w:r>
+        <w:rPr>
+          <w:sz w:val="16"/>
+          <w:szCs w:val="16"/>
+        </w:rPr>
+        <w:t>//////////////////////////////////////////////////////////////////////////////</w:t>
+      </w:r>
+    </w:p>
+    <w:p>
+      <w:pPr>
         <w:rPr>
           <w:sz w:val="16"/>
           <w:szCs w:val="16"/>
@@ -6576,7 +9911,7 @@
                     <a:blip r:embed="rId8">
                       <a:extLst>
                         <a:ext uri="{28A0092B-C50C-407E-A947-70E740481C1C}">
-                          <a14:useLocalDpi xmlns:a14="http://schemas.microsoft.com/office/drawing/2010/main" xmlns:wps="http://schemas.microsoft.com/office/word/2010/wordprocessingShape" xmlns:wpi="http://schemas.microsoft.com/office/word/2010/wordprocessingInk" xmlns:wpg="http://schemas.microsoft.com/office/word/2010/wordprocessingGroup" xmlns:w16se="http://schemas.microsoft.com/office/word/2015/wordml/symex" xmlns:w15="http://schemas.microsoft.com/office/word/2012/wordml" xmlns:w14="http://schemas.microsoft.com/office/word/2010/wordml" xmlns:w="http://schemas.openxmlformats.org/wordprocessingml/2006/main" xmlns:w10="urn:schemas-microsoft-com:office:word" xmlns:wp14="http://schemas.microsoft.com/office/word/2010/wordprocessingDrawing" xmlns:v="urn:schemas-microsoft-com:vml" xmlns:o="urn:schemas-microsoft-com:office:office" xmlns:mc="http://schemas.openxmlformats.org/markup-compatibility/2006" xmlns:cx1="http://schemas.microsoft.com/office/drawing/2015/9/8/chartex" xmlns:cx="http://schemas.microsoft.com/office/drawing/2014/chartex" xmlns:wpc="http://schemas.microsoft.com/office/word/2010/wordprocessingCanvas" xmlns="" val="0"/>
+                          <a14:useLocalDpi xmlns="" xmlns:wpc="http://schemas.microsoft.com/office/word/2010/wordprocessingCanvas" xmlns:cx="http://schemas.microsoft.com/office/drawing/2014/chartex" xmlns:cx1="http://schemas.microsoft.com/office/drawing/2015/9/8/chartex" xmlns:mc="http://schemas.openxmlformats.org/markup-compatibility/2006" xmlns:o="urn:schemas-microsoft-com:office:office" xmlns:v="urn:schemas-microsoft-com:vml" xmlns:wp14="http://schemas.microsoft.com/office/word/2010/wordprocessingDrawing" xmlns:w10="urn:schemas-microsoft-com:office:word" xmlns:w="http://schemas.openxmlformats.org/wordprocessingml/2006/main" xmlns:w14="http://schemas.microsoft.com/office/word/2010/wordml" xmlns:w15="http://schemas.microsoft.com/office/word/2012/wordml" xmlns:w16se="http://schemas.microsoft.com/office/word/2015/wordml/symex" xmlns:wpg="http://schemas.microsoft.com/office/word/2010/wordprocessingGroup" xmlns:wpi="http://schemas.microsoft.com/office/word/2010/wordprocessingInk" xmlns:wps="http://schemas.microsoft.com/office/word/2010/wordprocessingShape" xmlns:a14="http://schemas.microsoft.com/office/drawing/2010/main" val="0"/>
                         </a:ext>
                       </a:extLst>
                     </a:blip>
@@ -7974,7 +11309,7 @@
                     <a:blip r:embed="rId9">
                       <a:extLst>
                         <a:ext uri="{28A0092B-C50C-407E-A947-70E740481C1C}">
-                          <a14:useLocalDpi xmlns:a14="http://schemas.microsoft.com/office/drawing/2010/main" xmlns:wps="http://schemas.microsoft.com/office/word/2010/wordprocessingShape" xmlns:wpi="http://schemas.microsoft.com/office/word/2010/wordprocessingInk" xmlns:wpg="http://schemas.microsoft.com/office/word/2010/wordprocessingGroup" xmlns:w16se="http://schemas.microsoft.com/office/word/2015/wordml/symex" xmlns:w15="http://schemas.microsoft.com/office/word/2012/wordml" xmlns:w14="http://schemas.microsoft.com/office/word/2010/wordml" xmlns:w="http://schemas.openxmlformats.org/wordprocessingml/2006/main" xmlns:w10="urn:schemas-microsoft-com:office:word" xmlns:wp14="http://schemas.microsoft.com/office/word/2010/wordprocessingDrawing" xmlns:v="urn:schemas-microsoft-com:vml" xmlns:o="urn:schemas-microsoft-com:office:office" xmlns:mc="http://schemas.openxmlformats.org/markup-compatibility/2006" xmlns:cx1="http://schemas.microsoft.com/office/drawing/2015/9/8/chartex" xmlns:cx="http://schemas.microsoft.com/office/drawing/2014/chartex" xmlns:wpc="http://schemas.microsoft.com/office/word/2010/wordprocessingCanvas" xmlns="" val="0"/>
+                          <a14:useLocalDpi xmlns="" xmlns:wpc="http://schemas.microsoft.com/office/word/2010/wordprocessingCanvas" xmlns:cx="http://schemas.microsoft.com/office/drawing/2014/chartex" xmlns:cx1="http://schemas.microsoft.com/office/drawing/2015/9/8/chartex" xmlns:mc="http://schemas.openxmlformats.org/markup-compatibility/2006" xmlns:o="urn:schemas-microsoft-com:office:office" xmlns:v="urn:schemas-microsoft-com:vml" xmlns:wp14="http://schemas.microsoft.com/office/word/2010/wordprocessingDrawing" xmlns:w10="urn:schemas-microsoft-com:office:word" xmlns:w="http://schemas.openxmlformats.org/wordprocessingml/2006/main" xmlns:w14="http://schemas.microsoft.com/office/word/2010/wordml" xmlns:w15="http://schemas.microsoft.com/office/word/2012/wordml" xmlns:w16se="http://schemas.microsoft.com/office/word/2015/wordml/symex" xmlns:wpg="http://schemas.microsoft.com/office/word/2010/wordprocessingGroup" xmlns:wpi="http://schemas.microsoft.com/office/word/2010/wordprocessingInk" xmlns:wps="http://schemas.microsoft.com/office/word/2010/wordprocessingShape" xmlns:a14="http://schemas.microsoft.com/office/drawing/2010/main" val="0"/>
                         </a:ext>
                       </a:extLst>
                     </a:blip>
@@ -8023,7 +11358,7 @@
                     <a:blip r:embed="rId10">
                       <a:extLst>
                         <a:ext uri="{28A0092B-C50C-407E-A947-70E740481C1C}">
-                          <a14:useLocalDpi xmlns:a14="http://schemas.microsoft.com/office/drawing/2010/main" xmlns:wps="http://schemas.microsoft.com/office/word/2010/wordprocessingShape" xmlns:wpi="http://schemas.microsoft.com/office/word/2010/wordprocessingInk" xmlns:wpg="http://schemas.microsoft.com/office/word/2010/wordprocessingGroup" xmlns:w16se="http://schemas.microsoft.com/office/word/2015/wordml/symex" xmlns:w15="http://schemas.microsoft.com/office/word/2012/wordml" xmlns:w14="http://schemas.microsoft.com/office/word/2010/wordml" xmlns:w="http://schemas.openxmlformats.org/wordprocessingml/2006/main" xmlns:w10="urn:schemas-microsoft-com:office:word" xmlns:wp14="http://schemas.microsoft.com/office/word/2010/wordprocessingDrawing" xmlns:v="urn:schemas-microsoft-com:vml" xmlns:o="urn:schemas-microsoft-com:office:office" xmlns:mc="http://schemas.openxmlformats.org/markup-compatibility/2006" xmlns:cx1="http://schemas.microsoft.com/office/drawing/2015/9/8/chartex" xmlns:cx="http://schemas.microsoft.com/office/drawing/2014/chartex" xmlns:wpc="http://schemas.microsoft.com/office/word/2010/wordprocessingCanvas" xmlns="" val="0"/>
+                          <a14:useLocalDpi xmlns="" xmlns:wpc="http://schemas.microsoft.com/office/word/2010/wordprocessingCanvas" xmlns:cx="http://schemas.microsoft.com/office/drawing/2014/chartex" xmlns:cx1="http://schemas.microsoft.com/office/drawing/2015/9/8/chartex" xmlns:mc="http://schemas.openxmlformats.org/markup-compatibility/2006" xmlns:o="urn:schemas-microsoft-com:office:office" xmlns:v="urn:schemas-microsoft-com:vml" xmlns:wp14="http://schemas.microsoft.com/office/word/2010/wordprocessingDrawing" xmlns:w10="urn:schemas-microsoft-com:office:word" xmlns:w="http://schemas.openxmlformats.org/wordprocessingml/2006/main" xmlns:w14="http://schemas.microsoft.com/office/word/2010/wordml" xmlns:w15="http://schemas.microsoft.com/office/word/2012/wordml" xmlns:w16se="http://schemas.microsoft.com/office/word/2015/wordml/symex" xmlns:wpg="http://schemas.microsoft.com/office/word/2010/wordprocessingGroup" xmlns:wpi="http://schemas.microsoft.com/office/word/2010/wordprocessingInk" xmlns:wps="http://schemas.microsoft.com/office/word/2010/wordprocessingShape" xmlns:a14="http://schemas.microsoft.com/office/drawing/2010/main" val="0"/>
                         </a:ext>
                       </a:extLst>
                     </a:blip>
@@ -8073,7 +11408,7 @@
                     <a:blip r:embed="rId11">
                       <a:extLst>
                         <a:ext uri="{28A0092B-C50C-407E-A947-70E740481C1C}">
-                          <a14:useLocalDpi xmlns:a14="http://schemas.microsoft.com/office/drawing/2010/main" xmlns:wps="http://schemas.microsoft.com/office/word/2010/wordprocessingShape" xmlns:wpi="http://schemas.microsoft.com/office/word/2010/wordprocessingInk" xmlns:wpg="http://schemas.microsoft.com/office/word/2010/wordprocessingGroup" xmlns:w16se="http://schemas.microsoft.com/office/word/2015/wordml/symex" xmlns:w15="http://schemas.microsoft.com/office/word/2012/wordml" xmlns:w14="http://schemas.microsoft.com/office/word/2010/wordml" xmlns:w="http://schemas.openxmlformats.org/wordprocessingml/2006/main" xmlns:w10="urn:schemas-microsoft-com:office:word" xmlns:wp14="http://schemas.microsoft.com/office/word/2010/wordprocessingDrawing" xmlns:v="urn:schemas-microsoft-com:vml" xmlns:o="urn:schemas-microsoft-com:office:office" xmlns:mc="http://schemas.openxmlformats.org/markup-compatibility/2006" xmlns:cx1="http://schemas.microsoft.com/office/drawing/2015/9/8/chartex" xmlns:cx="http://schemas.microsoft.com/office/drawing/2014/chartex" xmlns:wpc="http://schemas.microsoft.com/office/word/2010/wordprocessingCanvas" xmlns="" val="0"/>
+                          <a14:useLocalDpi xmlns="" xmlns:wpc="http://schemas.microsoft.com/office/word/2010/wordprocessingCanvas" xmlns:cx="http://schemas.microsoft.com/office/drawing/2014/chartex" xmlns:cx1="http://schemas.microsoft.com/office/drawing/2015/9/8/chartex" xmlns:mc="http://schemas.openxmlformats.org/markup-compatibility/2006" xmlns:o="urn:schemas-microsoft-com:office:office" xmlns:v="urn:schemas-microsoft-com:vml" xmlns:wp14="http://schemas.microsoft.com/office/word/2010/wordprocessingDrawing" xmlns:w10="urn:schemas-microsoft-com:office:word" xmlns:w="http://schemas.openxmlformats.org/wordprocessingml/2006/main" xmlns:w14="http://schemas.microsoft.com/office/word/2010/wordml" xmlns:w15="http://schemas.microsoft.com/office/word/2012/wordml" xmlns:w16se="http://schemas.microsoft.com/office/word/2015/wordml/symex" xmlns:wpg="http://schemas.microsoft.com/office/word/2010/wordprocessingGroup" xmlns:wpi="http://schemas.microsoft.com/office/word/2010/wordprocessingInk" xmlns:wps="http://schemas.microsoft.com/office/word/2010/wordprocessingShape" xmlns:a14="http://schemas.microsoft.com/office/drawing/2010/main" val="0"/>
                         </a:ext>
                       </a:extLst>
                     </a:blip>
@@ -8122,7 +11457,7 @@
                     <a:blip r:embed="rId12">
                       <a:extLst>
                         <a:ext uri="{28A0092B-C50C-407E-A947-70E740481C1C}">
-                          <a14:useLocalDpi xmlns:a14="http://schemas.microsoft.com/office/drawing/2010/main" xmlns:wps="http://schemas.microsoft.com/office/word/2010/wordprocessingShape" xmlns:wpi="http://schemas.microsoft.com/office/word/2010/wordprocessingInk" xmlns:wpg="http://schemas.microsoft.com/office/word/2010/wordprocessingGroup" xmlns:w16se="http://schemas.microsoft.com/office/word/2015/wordml/symex" xmlns:w15="http://schemas.microsoft.com/office/word/2012/wordml" xmlns:w14="http://schemas.microsoft.com/office/word/2010/wordml" xmlns:w="http://schemas.openxmlformats.org/wordprocessingml/2006/main" xmlns:w10="urn:schemas-microsoft-com:office:word" xmlns:wp14="http://schemas.microsoft.com/office/word/2010/wordprocessingDrawing" xmlns:v="urn:schemas-microsoft-com:vml" xmlns:o="urn:schemas-microsoft-com:office:office" xmlns:mc="http://schemas.openxmlformats.org/markup-compatibility/2006" xmlns:cx1="http://schemas.microsoft.com/office/drawing/2015/9/8/chartex" xmlns:cx="http://schemas.microsoft.com/office/drawing/2014/chartex" xmlns:wpc="http://schemas.microsoft.com/office/word/2010/wordprocessingCanvas" xmlns="" val="0"/>
+                          <a14:useLocalDpi xmlns="" xmlns:wpc="http://schemas.microsoft.com/office/word/2010/wordprocessingCanvas" xmlns:cx="http://schemas.microsoft.com/office/drawing/2014/chartex" xmlns:cx1="http://schemas.microsoft.com/office/drawing/2015/9/8/chartex" xmlns:mc="http://schemas.openxmlformats.org/markup-compatibility/2006" xmlns:o="urn:schemas-microsoft-com:office:office" xmlns:v="urn:schemas-microsoft-com:vml" xmlns:wp14="http://schemas.microsoft.com/office/word/2010/wordprocessingDrawing" xmlns:w10="urn:schemas-microsoft-com:office:word" xmlns:w="http://schemas.openxmlformats.org/wordprocessingml/2006/main" xmlns:w14="http://schemas.microsoft.com/office/word/2010/wordml" xmlns:w15="http://schemas.microsoft.com/office/word/2012/wordml" xmlns:w16se="http://schemas.microsoft.com/office/word/2015/wordml/symex" xmlns:wpg="http://schemas.microsoft.com/office/word/2010/wordprocessingGroup" xmlns:wpi="http://schemas.microsoft.com/office/word/2010/wordprocessingInk" xmlns:wps="http://schemas.microsoft.com/office/word/2010/wordprocessingShape" xmlns:a14="http://schemas.microsoft.com/office/drawing/2010/main" val="0"/>
                         </a:ext>
                       </a:extLst>
                     </a:blip>
@@ -8172,7 +11507,7 @@
                     <a:blip r:embed="rId13">
                       <a:extLst>
                         <a:ext uri="{28A0092B-C50C-407E-A947-70E740481C1C}">
-                          <a14:useLocalDpi xmlns:a14="http://schemas.microsoft.com/office/drawing/2010/main" xmlns:wps="http://schemas.microsoft.com/office/word/2010/wordprocessingShape" xmlns:wpi="http://schemas.microsoft.com/office/word/2010/wordprocessingInk" xmlns:wpg="http://schemas.microsoft.com/office/word/2010/wordprocessingGroup" xmlns:w16se="http://schemas.microsoft.com/office/word/2015/wordml/symex" xmlns:w15="http://schemas.microsoft.com/office/word/2012/wordml" xmlns:w14="http://schemas.microsoft.com/office/word/2010/wordml" xmlns:w="http://schemas.openxmlformats.org/wordprocessingml/2006/main" xmlns:w10="urn:schemas-microsoft-com:office:word" xmlns:wp14="http://schemas.microsoft.com/office/word/2010/wordprocessingDrawing" xmlns:v="urn:schemas-microsoft-com:vml" xmlns:o="urn:schemas-microsoft-com:office:office" xmlns:mc="http://schemas.openxmlformats.org/markup-compatibility/2006" xmlns:cx1="http://schemas.microsoft.com/office/drawing/2015/9/8/chartex" xmlns:cx="http://schemas.microsoft.com/office/drawing/2014/chartex" xmlns:wpc="http://schemas.microsoft.com/office/word/2010/wordprocessingCanvas" xmlns="" val="0"/>
+                          <a14:useLocalDpi xmlns="" xmlns:wpc="http://schemas.microsoft.com/office/word/2010/wordprocessingCanvas" xmlns:cx="http://schemas.microsoft.com/office/drawing/2014/chartex" xmlns:cx1="http://schemas.microsoft.com/office/drawing/2015/9/8/chartex" xmlns:mc="http://schemas.openxmlformats.org/markup-compatibility/2006" xmlns:o="urn:schemas-microsoft-com:office:office" xmlns:v="urn:schemas-microsoft-com:vml" xmlns:wp14="http://schemas.microsoft.com/office/word/2010/wordprocessingDrawing" xmlns:w10="urn:schemas-microsoft-com:office:word" xmlns:w="http://schemas.openxmlformats.org/wordprocessingml/2006/main" xmlns:w14="http://schemas.microsoft.com/office/word/2010/wordml" xmlns:w15="http://schemas.microsoft.com/office/word/2012/wordml" xmlns:w16se="http://schemas.microsoft.com/office/word/2015/wordml/symex" xmlns:wpg="http://schemas.microsoft.com/office/word/2010/wordprocessingGroup" xmlns:wpi="http://schemas.microsoft.com/office/word/2010/wordprocessingInk" xmlns:wps="http://schemas.microsoft.com/office/word/2010/wordprocessingShape" xmlns:a14="http://schemas.microsoft.com/office/drawing/2010/main" val="0"/>
                         </a:ext>
                       </a:extLst>
                     </a:blip>
@@ -13133,6 +16468,7 @@
   <w:style w:type="character" w:default="1" w:styleId="DefaultParagraphFont">
     <w:name w:val="Default Paragraph Font"/>
     <w:uiPriority w:val="1"/>
+    <w:semiHidden/>
     <w:unhideWhenUsed/>
   </w:style>
   <w:style w:type="table" w:default="1" w:styleId="TableNormal">

</xml_diff>